<commit_message>
Adaugare flow rezervare camera la documentatie
</commit_message>
<xml_diff>
--- a/documentation/HM.docx
+++ b/documentation/HM.docx
@@ -4600,7 +4600,6 @@
           <w:docPartUnique/>
         </w:docPartObj>
       </w:sdtPr>
-      <w:sdtEndPr/>
       <w:sdtContent>
         <w:p>
           <w:pPr>
@@ -4709,13 +4708,9 @@
                 <w:szCs w:val="24"/>
               </w:rPr>
               <w:id w:val="-224002081"/>
-              <w:placeholder>
-                <w:docPart w:val="5F01553F3D664AF3A9631DC78FD12332"/>
-              </w:placeholder>
               <w:temporary/>
               <w:showingPlcHdr/>
             </w:sdtPr>
-            <w:sdtEndPr/>
             <w:sdtContent>
               <w:r>
                 <w:rPr>
@@ -4805,7 +4800,6 @@
               <w:temporary/>
               <w:showingPlcHdr/>
             </w:sdtPr>
-            <w:sdtEndPr/>
             <w:sdtContent>
               <w:r>
                 <w:rPr>
@@ -4879,6 +4873,7 @@
     </w:p>
     <w:p>
       <w:pPr>
+        <w:ind w:firstLine="720"/>
         <w:jc w:val="both"/>
         <w:rPr>
           <w:rFonts w:ascii="Times New Roman" w:hAnsi="Times New Roman" w:cs="Times New Roman"/>
@@ -4968,6 +4963,7 @@
     </w:p>
     <w:p>
       <w:pPr>
+        <w:ind w:firstLine="720"/>
         <w:jc w:val="both"/>
         <w:rPr>
           <w:rFonts w:ascii="Times New Roman" w:hAnsi="Times New Roman" w:cs="Times New Roman"/>
@@ -5050,6 +5046,7 @@
     </w:p>
     <w:p>
       <w:pPr>
+        <w:ind w:firstLine="720"/>
         <w:jc w:val="both"/>
         <w:rPr>
           <w:rFonts w:ascii="Times New Roman" w:hAnsi="Times New Roman" w:cs="Times New Roman"/>
@@ -5122,6 +5119,7 @@
     </w:p>
     <w:p>
       <w:pPr>
+        <w:ind w:firstLine="720"/>
         <w:jc w:val="both"/>
         <w:rPr>
           <w:rFonts w:ascii="Times New Roman" w:hAnsi="Times New Roman" w:cs="Times New Roman"/>
@@ -5176,6 +5174,7 @@
     </w:p>
     <w:p>
       <w:pPr>
+        <w:ind w:firstLine="720"/>
         <w:jc w:val="both"/>
         <w:rPr>
           <w:rFonts w:ascii="Times New Roman" w:hAnsi="Times New Roman" w:cs="Times New Roman"/>
@@ -5228,6 +5227,7 @@
     </w:p>
     <w:p>
       <w:pPr>
+        <w:ind w:firstLine="720"/>
         <w:jc w:val="both"/>
         <w:rPr>
           <w:rFonts w:ascii="Times New Roman" w:hAnsi="Times New Roman" w:cs="Times New Roman"/>
@@ -5264,6 +5264,7 @@
     </w:p>
     <w:p>
       <w:pPr>
+        <w:ind w:firstLine="720"/>
         <w:jc w:val="both"/>
         <w:rPr>
           <w:rFonts w:ascii="Times New Roman" w:hAnsi="Times New Roman" w:cs="Times New Roman"/>
@@ -5344,21 +5345,6 @@
           <w:szCs w:val="24"/>
         </w:rPr>
         <w:t>t și perioada de cazare la hotel mult mai simplă și mai plăcută pentru client.</w:t>
-      </w:r>
-    </w:p>
-    <w:p>
-      <w:pPr>
-        <w:rPr>
-          <w:rFonts w:ascii="Times New Roman" w:eastAsia="Times New Roman" w:hAnsi="Times New Roman" w:cs="Times New Roman"/>
-          <w:lang w:bidi="en-US"/>
-        </w:rPr>
-      </w:pPr>
-      <w:r>
-        <w:rPr>
-          <w:rFonts w:ascii="Times New Roman" w:eastAsia="Times New Roman" w:hAnsi="Times New Roman" w:cs="Times New Roman"/>
-          <w:lang w:bidi="en-US"/>
-        </w:rPr>
-        <w:br w:type="page"/>
       </w:r>
     </w:p>
     <w:p>
@@ -5633,6 +5619,7 @@
     </w:p>
     <w:p>
       <w:pPr>
+        <w:ind w:firstLine="720"/>
         <w:jc w:val="both"/>
         <w:rPr>
           <w:rFonts w:ascii="Times New Roman" w:hAnsi="Times New Roman" w:cs="Times New Roman"/>
@@ -5727,6 +5714,7 @@
     </w:p>
     <w:p>
       <w:pPr>
+        <w:ind w:firstLine="720"/>
         <w:jc w:val="both"/>
         <w:rPr>
           <w:rFonts w:ascii="Times New Roman" w:hAnsi="Times New Roman" w:cs="Times New Roman"/>
@@ -5799,6 +5787,7 @@
     </w:p>
     <w:p>
       <w:pPr>
+        <w:ind w:firstLine="720"/>
         <w:jc w:val="both"/>
         <w:rPr>
           <w:rFonts w:ascii="Times New Roman" w:hAnsi="Times New Roman" w:cs="Times New Roman"/>
@@ -5852,6 +5841,7 @@
     </w:p>
     <w:p>
       <w:pPr>
+        <w:ind w:firstLine="720"/>
         <w:jc w:val="both"/>
         <w:rPr>
           <w:rFonts w:ascii="Times New Roman" w:hAnsi="Times New Roman" w:cs="Times New Roman"/>
@@ -5870,6 +5860,7 @@
     </w:p>
     <w:p>
       <w:pPr>
+        <w:ind w:firstLine="720"/>
         <w:jc w:val="both"/>
         <w:rPr>
           <w:rFonts w:ascii="Times New Roman" w:hAnsi="Times New Roman" w:cs="Times New Roman"/>
@@ -5906,6 +5897,7 @@
     </w:p>
     <w:p>
       <w:pPr>
+        <w:ind w:firstLine="720"/>
         <w:jc w:val="both"/>
         <w:rPr>
           <w:rFonts w:ascii="Times New Roman" w:hAnsi="Times New Roman" w:cs="Times New Roman"/>
@@ -5942,6 +5934,7 @@
     </w:p>
     <w:p>
       <w:pPr>
+        <w:ind w:firstLine="720"/>
         <w:jc w:val="both"/>
         <w:rPr>
           <w:rFonts w:ascii="Times New Roman" w:hAnsi="Times New Roman" w:cs="Times New Roman"/>
@@ -5955,7 +5948,7 @@
           <w:sz w:val="24"/>
           <w:szCs w:val="24"/>
         </w:rPr>
-        <w:t xml:space="preserve">Mecansimul de inversiune de control este realizat prin injectare de dependințe. Pentru a putea injecta un serviciu trebuie declarată o interfață și pusă o adnotare de tip @Service peste o </w:t>
+        <w:t xml:space="preserve">Mecansimul de inversiune de control este realizat prin injectare de dependințe. Pentru a putea injecta un serviciu trebuie declarată o interfață și pusă o adnotare de tip @Service </w:t>
       </w:r>
       <w:r>
         <w:rPr>
@@ -5964,11 +5957,12 @@
           <w:szCs w:val="24"/>
         </w:rPr>
         <w:lastRenderedPageBreak/>
-        <w:t>clasă care implementează acea interfață dupa care această clasă trebuie declarată în constructorul clasei și deasupra constructorului trebuie pusă adnotarea @Autowired.</w:t>
-      </w:r>
-    </w:p>
-    <w:p>
-      <w:pPr>
+        <w:t>peste o clasă care implementează acea interfață dupa care această clasă trebuie declarată în constructorul clasei și deasupra constructorului trebuie pusă adnotarea @Autowired.</w:t>
+      </w:r>
+    </w:p>
+    <w:p>
+      <w:pPr>
+        <w:ind w:firstLine="720"/>
         <w:jc w:val="both"/>
         <w:rPr>
           <w:rFonts w:ascii="Times New Roman" w:hAnsi="Times New Roman" w:cs="Times New Roman"/>
@@ -6048,6 +6042,7 @@
     </w:p>
     <w:p>
       <w:pPr>
+        <w:ind w:firstLine="720"/>
         <w:jc w:val="both"/>
         <w:rPr>
           <w:rFonts w:ascii="Times New Roman" w:hAnsi="Times New Roman" w:cs="Times New Roman"/>
@@ -6068,6 +6063,7 @@
     </w:p>
     <w:p>
       <w:pPr>
+        <w:ind w:firstLine="720"/>
         <w:jc w:val="both"/>
         <w:rPr>
           <w:rFonts w:ascii="Times New Roman" w:hAnsi="Times New Roman" w:cs="Times New Roman"/>
@@ -6088,6 +6084,7 @@
     </w:p>
     <w:p>
       <w:pPr>
+        <w:ind w:firstLine="720"/>
         <w:jc w:val="both"/>
         <w:rPr>
           <w:rFonts w:ascii="Times New Roman" w:hAnsi="Times New Roman" w:cs="Times New Roman"/>
@@ -6150,6 +6147,7 @@
     </w:p>
     <w:p>
       <w:pPr>
+        <w:ind w:firstLine="720"/>
         <w:jc w:val="both"/>
         <w:rPr>
           <w:rFonts w:ascii="Times New Roman" w:hAnsi="Times New Roman" w:cs="Times New Roman"/>
@@ -6170,6 +6168,7 @@
     </w:p>
     <w:p>
       <w:pPr>
+        <w:ind w:firstLine="720"/>
         <w:jc w:val="both"/>
         <w:rPr>
           <w:rFonts w:ascii="Times New Roman" w:hAnsi="Times New Roman" w:cs="Times New Roman"/>
@@ -6190,6 +6189,7 @@
     </w:p>
     <w:p>
       <w:pPr>
+        <w:ind w:firstLine="720"/>
         <w:jc w:val="both"/>
         <w:rPr>
           <w:rFonts w:ascii="Times New Roman" w:hAnsi="Times New Roman" w:cs="Times New Roman"/>
@@ -6210,6 +6210,7 @@
     </w:p>
     <w:p>
       <w:pPr>
+        <w:ind w:firstLine="720"/>
         <w:jc w:val="both"/>
         <w:rPr>
           <w:rFonts w:ascii="Times New Roman" w:hAnsi="Times New Roman" w:cs="Times New Roman"/>
@@ -6230,6 +6231,7 @@
     </w:p>
     <w:p>
       <w:pPr>
+        <w:ind w:firstLine="720"/>
         <w:jc w:val="both"/>
         <w:rPr>
           <w:rFonts w:ascii="Times New Roman" w:hAnsi="Times New Roman" w:cs="Times New Roman"/>
@@ -6283,6 +6285,7 @@
     </w:p>
     <w:p>
       <w:pPr>
+        <w:ind w:firstLine="720"/>
         <w:jc w:val="both"/>
         <w:rPr>
           <w:rFonts w:ascii="Times New Roman" w:hAnsi="Times New Roman" w:cs="Times New Roman"/>
@@ -6437,6 +6440,7 @@
     </w:p>
     <w:p>
       <w:pPr>
+        <w:ind w:firstLine="720"/>
         <w:jc w:val="both"/>
         <w:rPr>
           <w:rFonts w:ascii="Times New Roman" w:hAnsi="Times New Roman" w:cs="Times New Roman"/>
@@ -6525,6 +6529,7 @@
     </w:p>
     <w:p>
       <w:pPr>
+        <w:ind w:firstLine="720"/>
         <w:jc w:val="both"/>
         <w:rPr>
           <w:rFonts w:ascii="Times New Roman" w:hAnsi="Times New Roman" w:cs="Times New Roman"/>
@@ -6579,6 +6584,7 @@
     </w:p>
     <w:p>
       <w:pPr>
+        <w:ind w:firstLine="720"/>
         <w:jc w:val="both"/>
         <w:rPr>
           <w:rFonts w:ascii="Times New Roman" w:hAnsi="Times New Roman" w:cs="Times New Roman"/>
@@ -6599,6 +6605,7 @@
     </w:p>
     <w:p>
       <w:pPr>
+        <w:ind w:firstLine="720"/>
         <w:jc w:val="both"/>
         <w:rPr>
           <w:rFonts w:ascii="Times New Roman" w:hAnsi="Times New Roman" w:cs="Times New Roman"/>
@@ -6636,6 +6643,7 @@
     </w:p>
     <w:p>
       <w:pPr>
+        <w:ind w:firstLine="720"/>
         <w:jc w:val="both"/>
         <w:rPr>
           <w:rFonts w:ascii="Times New Roman" w:hAnsi="Times New Roman" w:cs="Times New Roman"/>
@@ -6708,8 +6716,391 @@
           <w:rFonts w:ascii="Times New Roman" w:hAnsi="Times New Roman" w:cs="Times New Roman"/>
           <w:sz w:val="24"/>
           <w:szCs w:val="24"/>
-        </w:rPr>
-      </w:pPr>
+          <w:lang w:val="ro-RO"/>
+        </w:rPr>
+      </w:pPr>
+      <w:r>
+        <w:rPr>
+          <w:rFonts w:ascii="Times New Roman" w:hAnsi="Times New Roman" w:cs="Times New Roman"/>
+          <w:sz w:val="24"/>
+          <w:szCs w:val="24"/>
+        </w:rPr>
+        <w:tab/>
+        <w:t>Pentru a rezerva o cameră la hotel un utili</w:t>
+      </w:r>
+      <w:r>
+        <w:rPr>
+          <w:rFonts w:ascii="Times New Roman" w:hAnsi="Times New Roman" w:cs="Times New Roman"/>
+          <w:sz w:val="24"/>
+          <w:szCs w:val="24"/>
+          <w:lang w:val="ro-RO"/>
+        </w:rPr>
+        <w:t>zator întai trebuie să acceseze pagina cu toate categoriile de camere disponibile spre rezervări, această pagină se poate accesa de pe pagina de acasă a aplicației unde se găsește o descriere a hotelului cat și a utilitătilor oferite de acesta sau din bara de meniu a aplicației la Accomodations.</w:t>
+      </w:r>
+    </w:p>
+    <w:p>
+      <w:pPr>
+        <w:rPr>
+          <w:rFonts w:ascii="Times New Roman" w:hAnsi="Times New Roman" w:cs="Times New Roman"/>
+          <w:sz w:val="24"/>
+          <w:szCs w:val="24"/>
+          <w:lang w:val="ro-RO"/>
+        </w:rPr>
+      </w:pPr>
+      <w:r>
+        <w:rPr>
+          <w:rFonts w:ascii="Times New Roman" w:hAnsi="Times New Roman" w:cs="Times New Roman"/>
+          <w:sz w:val="24"/>
+          <w:szCs w:val="24"/>
+          <w:lang w:val="ro-RO"/>
+        </w:rPr>
+        <w:pict>
+          <v:shapetype id="_x0000_t75" coordsize="21600,21600" o:spt="75" o:preferrelative="t" path="m@4@5l@4@11@9@11@9@5xe" filled="f" stroked="f">
+            <v:stroke joinstyle="miter"/>
+            <v:formulas>
+              <v:f eqn="if lineDrawn pixelLineWidth 0"/>
+              <v:f eqn="sum @0 1 0"/>
+              <v:f eqn="sum 0 0 @1"/>
+              <v:f eqn="prod @2 1 2"/>
+              <v:f eqn="prod @3 21600 pixelWidth"/>
+              <v:f eqn="prod @3 21600 pixelHeight"/>
+              <v:f eqn="sum @0 0 1"/>
+              <v:f eqn="prod @6 1 2"/>
+              <v:f eqn="prod @7 21600 pixelWidth"/>
+              <v:f eqn="sum @8 21600 0"/>
+              <v:f eqn="prod @7 21600 pixelHeight"/>
+              <v:f eqn="sum @10 21600 0"/>
+            </v:formulas>
+            <v:path o:extrusionok="f" gradientshapeok="t" o:connecttype="rect"/>
+            <o:lock v:ext="edit" aspectratio="t"/>
+          </v:shapetype>
+          <v:shape id="_x0000_i1025" type="#_x0000_t75" style="width:454.05pt;height:301.6pt">
+            <v:imagedata r:id="rId12" o:title="b1"/>
+          </v:shape>
+        </w:pict>
+      </w:r>
+    </w:p>
+    <w:p>
+      <w:pPr>
+        <w:rPr>
+          <w:rFonts w:ascii="Times New Roman" w:hAnsi="Times New Roman" w:cs="Times New Roman"/>
+          <w:sz w:val="24"/>
+          <w:szCs w:val="24"/>
+        </w:rPr>
+      </w:pPr>
+      <w:r>
+        <w:rPr>
+          <w:rFonts w:ascii="Times New Roman" w:hAnsi="Times New Roman" w:cs="Times New Roman"/>
+          <w:sz w:val="24"/>
+          <w:szCs w:val="24"/>
+          <w:lang w:val="ro-RO"/>
+        </w:rPr>
+        <w:tab/>
+        <w:t>De aici utilizatorul poate alege să rezerve o categorie de cameră apăs</w:t>
+      </w:r>
+      <w:r>
+        <w:rPr>
+          <w:rFonts w:ascii="Times New Roman" w:hAnsi="Times New Roman" w:cs="Times New Roman"/>
+          <w:sz w:val="24"/>
+          <w:szCs w:val="24"/>
+        </w:rPr>
+        <w:t>â</w:t>
+      </w:r>
+      <w:r>
+        <w:rPr>
+          <w:rFonts w:ascii="Times New Roman" w:hAnsi="Times New Roman" w:cs="Times New Roman"/>
+          <w:sz w:val="24"/>
+          <w:szCs w:val="24"/>
+        </w:rPr>
+        <w:t>nd butonul Book Now sau sa vadă mai multe informații despre categoria de cameră dorită.</w:t>
+      </w:r>
+    </w:p>
+    <w:p>
+      <w:pPr>
+        <w:jc w:val="center"/>
+        <w:rPr>
+          <w:rFonts w:ascii="Times New Roman" w:hAnsi="Times New Roman" w:cs="Times New Roman"/>
+          <w:sz w:val="24"/>
+          <w:szCs w:val="24"/>
+        </w:rPr>
+      </w:pPr>
+      <w:r>
+        <w:rPr>
+          <w:rFonts w:ascii="Times New Roman" w:hAnsi="Times New Roman" w:cs="Times New Roman"/>
+          <w:sz w:val="24"/>
+          <w:szCs w:val="24"/>
+        </w:rPr>
+        <w:pict>
+          <v:shape id="_x0000_i1026" type="#_x0000_t75" style="width:265.3pt;height:244.55pt">
+            <v:imagedata r:id="rId13" o:title="b2"/>
+          </v:shape>
+        </w:pict>
+      </w:r>
+    </w:p>
+    <w:p>
+      <w:pPr>
+        <w:jc w:val="both"/>
+        <w:rPr>
+          <w:rFonts w:ascii="Times New Roman" w:hAnsi="Times New Roman" w:cs="Times New Roman"/>
+          <w:sz w:val="24"/>
+          <w:szCs w:val="24"/>
+        </w:rPr>
+      </w:pPr>
+      <w:r>
+        <w:rPr>
+          <w:rFonts w:ascii="Times New Roman" w:hAnsi="Times New Roman" w:cs="Times New Roman"/>
+          <w:sz w:val="24"/>
+          <w:szCs w:val="24"/>
+        </w:rPr>
+        <w:lastRenderedPageBreak/>
+        <w:tab/>
+        <w:t>Dacă utilizatorul alege</w:t>
+      </w:r>
+      <w:r>
+        <w:rPr>
+          <w:rFonts w:ascii="Times New Roman" w:hAnsi="Times New Roman" w:cs="Times New Roman"/>
+          <w:sz w:val="24"/>
+          <w:szCs w:val="24"/>
+        </w:rPr>
+        <w:t xml:space="preserve"> </w:t>
+      </w:r>
+      <w:proofErr w:type="gramStart"/>
+      <w:r>
+        <w:rPr>
+          <w:rFonts w:ascii="Times New Roman" w:hAnsi="Times New Roman" w:cs="Times New Roman"/>
+          <w:sz w:val="24"/>
+          <w:szCs w:val="24"/>
+        </w:rPr>
+        <w:t>să</w:t>
+      </w:r>
+      <w:proofErr w:type="gramEnd"/>
+      <w:r>
+        <w:rPr>
+          <w:rFonts w:ascii="Times New Roman" w:hAnsi="Times New Roman" w:cs="Times New Roman"/>
+          <w:sz w:val="24"/>
+          <w:szCs w:val="24"/>
+        </w:rPr>
+        <w:t xml:space="preserve"> rezerve o cameră acesta va fi dus la pagina din figura x unde va avea de ales data rezervării, adică ziua sosirii și ziua plecării.</w:t>
+      </w:r>
+    </w:p>
+    <w:p>
+      <w:pPr>
+        <w:jc w:val="center"/>
+        <w:rPr>
+          <w:rFonts w:ascii="Times New Roman" w:hAnsi="Times New Roman" w:cs="Times New Roman"/>
+          <w:sz w:val="24"/>
+          <w:szCs w:val="24"/>
+        </w:rPr>
+      </w:pPr>
+      <w:r>
+        <w:rPr>
+          <w:rFonts w:ascii="Times New Roman" w:hAnsi="Times New Roman" w:cs="Times New Roman"/>
+          <w:sz w:val="24"/>
+          <w:szCs w:val="24"/>
+        </w:rPr>
+        <w:pict>
+          <v:shape id="_x0000_i1027" type="#_x0000_t75" style="width:428.75pt;height:315.9pt">
+            <v:imagedata r:id="rId14" o:title="b3"/>
+          </v:shape>
+        </w:pict>
+      </w:r>
+    </w:p>
+    <w:p>
+      <w:pPr>
+        <w:jc w:val="both"/>
+        <w:rPr>
+          <w:rFonts w:ascii="Times New Roman" w:hAnsi="Times New Roman" w:cs="Times New Roman"/>
+          <w:sz w:val="24"/>
+          <w:szCs w:val="24"/>
+        </w:rPr>
+      </w:pPr>
+      <w:r>
+        <w:rPr>
+          <w:rFonts w:ascii="Times New Roman" w:hAnsi="Times New Roman" w:cs="Times New Roman"/>
+          <w:sz w:val="24"/>
+          <w:szCs w:val="24"/>
+        </w:rPr>
+        <w:tab/>
+        <w:t xml:space="preserve">Odata </w:t>
+      </w:r>
+      <w:proofErr w:type="gramStart"/>
+      <w:r>
+        <w:rPr>
+          <w:rFonts w:ascii="Times New Roman" w:hAnsi="Times New Roman" w:cs="Times New Roman"/>
+          <w:sz w:val="24"/>
+          <w:szCs w:val="24"/>
+        </w:rPr>
+        <w:t>ce</w:t>
+      </w:r>
+      <w:proofErr w:type="gramEnd"/>
+      <w:r>
+        <w:rPr>
+          <w:rFonts w:ascii="Times New Roman" w:hAnsi="Times New Roman" w:cs="Times New Roman"/>
+          <w:sz w:val="24"/>
+          <w:szCs w:val="24"/>
+        </w:rPr>
+        <w:t xml:space="preserve"> apasă butonul Search acesta va vedea categoriile de camere disponibile pentru data rezervării aleasă și prețul complet pentru rezervarea dorită. Pretul </w:t>
+      </w:r>
+      <w:proofErr w:type="gramStart"/>
+      <w:r>
+        <w:rPr>
+          <w:rFonts w:ascii="Times New Roman" w:hAnsi="Times New Roman" w:cs="Times New Roman"/>
+          <w:sz w:val="24"/>
+          <w:szCs w:val="24"/>
+        </w:rPr>
+        <w:t>este</w:t>
+      </w:r>
+      <w:proofErr w:type="gramEnd"/>
+      <w:r>
+        <w:rPr>
+          <w:rFonts w:ascii="Times New Roman" w:hAnsi="Times New Roman" w:cs="Times New Roman"/>
+          <w:sz w:val="24"/>
+          <w:szCs w:val="24"/>
+        </w:rPr>
+        <w:t xml:space="preserve"> calculat variabil în funcție de un algoritm.</w:t>
+      </w:r>
+    </w:p>
+    <w:p>
+      <w:pPr>
+        <w:jc w:val="center"/>
+        <w:rPr>
+          <w:rFonts w:ascii="Times New Roman" w:hAnsi="Times New Roman" w:cs="Times New Roman"/>
+          <w:sz w:val="24"/>
+          <w:szCs w:val="24"/>
+        </w:rPr>
+      </w:pPr>
+      <w:r>
+        <w:rPr>
+          <w:rFonts w:ascii="Times New Roman" w:hAnsi="Times New Roman" w:cs="Times New Roman"/>
+          <w:sz w:val="24"/>
+          <w:szCs w:val="24"/>
+        </w:rPr>
+        <w:pict>
+          <v:shape id="_x0000_i1028" type="#_x0000_t75" style="width:441.1pt;height:275.7pt">
+            <v:imagedata r:id="rId15" o:title="b4"/>
+          </v:shape>
+        </w:pict>
+      </w:r>
+    </w:p>
+    <w:p>
+      <w:pPr>
+        <w:jc w:val="both"/>
+        <w:rPr>
+          <w:rFonts w:ascii="Times New Roman" w:hAnsi="Times New Roman" w:cs="Times New Roman"/>
+          <w:sz w:val="24"/>
+          <w:szCs w:val="24"/>
+        </w:rPr>
+      </w:pPr>
+      <w:r>
+        <w:rPr>
+          <w:rFonts w:ascii="Times New Roman" w:hAnsi="Times New Roman" w:cs="Times New Roman"/>
+          <w:sz w:val="24"/>
+          <w:szCs w:val="24"/>
+        </w:rPr>
+        <w:lastRenderedPageBreak/>
+        <w:tab/>
+        <w:t xml:space="preserve">După </w:t>
+      </w:r>
+      <w:proofErr w:type="gramStart"/>
+      <w:r>
+        <w:rPr>
+          <w:rFonts w:ascii="Times New Roman" w:hAnsi="Times New Roman" w:cs="Times New Roman"/>
+          <w:sz w:val="24"/>
+          <w:szCs w:val="24"/>
+        </w:rPr>
+        <w:t>ce</w:t>
+      </w:r>
+      <w:proofErr w:type="gramEnd"/>
+      <w:r>
+        <w:rPr>
+          <w:rFonts w:ascii="Times New Roman" w:hAnsi="Times New Roman" w:cs="Times New Roman"/>
+          <w:sz w:val="24"/>
+          <w:szCs w:val="24"/>
+        </w:rPr>
+        <w:t xml:space="preserve"> vede categoriile de camere disponibile și pretul acestora utilizatorul va putea alege o camera pentru a o rezerva în funcție de prețul și confortul dorit. La alegerea camerei dorite </w:t>
+      </w:r>
+      <w:proofErr w:type="gramStart"/>
+      <w:r>
+        <w:rPr>
+          <w:rFonts w:ascii="Times New Roman" w:hAnsi="Times New Roman" w:cs="Times New Roman"/>
+          <w:sz w:val="24"/>
+          <w:szCs w:val="24"/>
+        </w:rPr>
+        <w:t>să</w:t>
+      </w:r>
+      <w:proofErr w:type="gramEnd"/>
+      <w:r>
+        <w:rPr>
+          <w:rFonts w:ascii="Times New Roman" w:hAnsi="Times New Roman" w:cs="Times New Roman"/>
+          <w:sz w:val="24"/>
+          <w:szCs w:val="24"/>
+        </w:rPr>
+        <w:t xml:space="preserve"> fie rezervate acesta va fi dus la o pagină unde i se afisează informațiile pentru rezervarea dorită.</w:t>
+      </w:r>
+    </w:p>
+    <w:p>
+      <w:pPr>
+        <w:jc w:val="center"/>
+        <w:rPr>
+          <w:rFonts w:ascii="Times New Roman" w:hAnsi="Times New Roman" w:cs="Times New Roman"/>
+          <w:sz w:val="24"/>
+          <w:szCs w:val="24"/>
+        </w:rPr>
+      </w:pPr>
+      <w:r>
+        <w:rPr>
+          <w:rFonts w:ascii="Times New Roman" w:hAnsi="Times New Roman" w:cs="Times New Roman"/>
+          <w:sz w:val="24"/>
+          <w:szCs w:val="24"/>
+        </w:rPr>
+        <w:pict>
+          <v:shape id="_x0000_i1029" type="#_x0000_t75" style="width:454.05pt;height:194.6pt">
+            <v:imagedata r:id="rId16" o:title="b5"/>
+          </v:shape>
+        </w:pict>
+      </w:r>
+    </w:p>
+    <w:p>
+      <w:pPr>
+        <w:rPr>
+          <w:rFonts w:ascii="Times New Roman" w:hAnsi="Times New Roman" w:cs="Times New Roman"/>
+          <w:sz w:val="24"/>
+          <w:szCs w:val="24"/>
+        </w:rPr>
+      </w:pPr>
+      <w:r>
+        <w:rPr>
+          <w:rFonts w:ascii="Times New Roman" w:hAnsi="Times New Roman" w:cs="Times New Roman"/>
+          <w:sz w:val="24"/>
+          <w:szCs w:val="24"/>
+        </w:rPr>
+        <w:tab/>
+        <w:t>În final, dacă îi convin datele rezervării utilizatorul va apăsa butonul Finish Booking și va fi redirecționat către o pagină pentru realizarea plătii printr-un sistem PayPal</w:t>
+      </w:r>
+      <w:r>
+        <w:rPr>
+          <w:rFonts w:ascii="Times New Roman" w:hAnsi="Times New Roman" w:cs="Times New Roman"/>
+          <w:sz w:val="24"/>
+          <w:szCs w:val="24"/>
+        </w:rPr>
+        <w:t xml:space="preserve"> în cazul în care utilizatorul este un client. Pentru cazul în care un client vrea să facă o rezervare c</w:t>
+      </w:r>
+      <w:r>
+        <w:rPr>
+          <w:rFonts w:ascii="Times New Roman" w:hAnsi="Times New Roman" w:cs="Times New Roman"/>
+          <w:sz w:val="24"/>
+          <w:szCs w:val="24"/>
+        </w:rPr>
+        <w:t>â</w:t>
+      </w:r>
+      <w:r>
+        <w:rPr>
+          <w:rFonts w:ascii="Times New Roman" w:hAnsi="Times New Roman" w:cs="Times New Roman"/>
+          <w:sz w:val="24"/>
+          <w:szCs w:val="24"/>
+        </w:rPr>
+        <w:t xml:space="preserve">nd ajunge la hotel și nu are un cont personal în aplicație sau nu vrea să plătească prin PayPal, clientul poate lua legătura cu un angajat iar acesta poate face rezervarea direct fără efectuarea plății prin PayPal și poate șă încaseze banii lichizi direct de la client sau prin alt mod dorit de client. </w:t>
+      </w:r>
       <w:r>
         <w:rPr>
           <w:rFonts w:ascii="Times New Roman" w:hAnsi="Times New Roman" w:cs="Times New Roman"/>
@@ -6718,6 +7109,8 @@
         </w:rPr>
         <w:br w:type="page"/>
       </w:r>
+      <w:bookmarkStart w:id="0" w:name="_GoBack"/>
+      <w:bookmarkEnd w:id="0"/>
     </w:p>
     <w:p>
       <w:pPr>
@@ -7050,7 +7443,7 @@
           <w:szCs w:val="24"/>
         </w:rPr>
       </w:pPr>
-      <w:hyperlink r:id="rId12" w:history="1">
+      <w:hyperlink r:id="rId17" w:history="1">
         <w:r>
           <w:rPr>
             <w:rStyle w:val="Hyperlink"/>
@@ -7071,7 +7464,7 @@
           <w:szCs w:val="24"/>
         </w:rPr>
       </w:pPr>
-      <w:hyperlink r:id="rId13" w:history="1">
+      <w:hyperlink r:id="rId18" w:history="1">
         <w:r>
           <w:rPr>
             <w:rStyle w:val="Hyperlink"/>
@@ -7092,7 +7485,7 @@
           <w:szCs w:val="24"/>
         </w:rPr>
       </w:pPr>
-      <w:hyperlink r:id="rId14" w:history="1">
+      <w:hyperlink r:id="rId19" w:history="1">
         <w:r>
           <w:rPr>
             <w:rStyle w:val="Hyperlink"/>
@@ -7113,7 +7506,7 @@
           <w:szCs w:val="24"/>
         </w:rPr>
       </w:pPr>
-      <w:hyperlink r:id="rId15" w:history="1">
+      <w:hyperlink r:id="rId20" w:history="1">
         <w:r>
           <w:rPr>
             <w:rStyle w:val="Hyperlink"/>
@@ -7134,7 +7527,7 @@
           <w:szCs w:val="24"/>
         </w:rPr>
       </w:pPr>
-      <w:hyperlink r:id="rId16" w:history="1">
+      <w:hyperlink r:id="rId21" w:history="1">
         <w:r>
           <w:rPr>
             <w:rStyle w:val="Hyperlink"/>
@@ -7155,7 +7548,7 @@
           <w:szCs w:val="24"/>
         </w:rPr>
       </w:pPr>
-      <w:hyperlink r:id="rId17" w:history="1">
+      <w:hyperlink r:id="rId22" w:history="1">
         <w:r>
           <w:rPr>
             <w:rStyle w:val="Hyperlink"/>
@@ -7176,7 +7569,7 @@
           <w:szCs w:val="24"/>
         </w:rPr>
       </w:pPr>
-      <w:hyperlink r:id="rId18" w:anchor="/" w:history="1">
+      <w:hyperlink r:id="rId23" w:anchor="/" w:history="1">
         <w:r>
           <w:rPr>
             <w:rStyle w:val="Hyperlink"/>
@@ -7197,7 +7590,7 @@
           <w:szCs w:val="24"/>
         </w:rPr>
       </w:pPr>
-      <w:hyperlink r:id="rId19" w:history="1">
+      <w:hyperlink r:id="rId24" w:history="1">
         <w:r>
           <w:rPr>
             <w:rStyle w:val="Hyperlink"/>
@@ -7218,7 +7611,7 @@
           <w:szCs w:val="24"/>
         </w:rPr>
       </w:pPr>
-      <w:hyperlink r:id="rId20" w:history="1">
+      <w:hyperlink r:id="rId25" w:history="1">
         <w:r>
           <w:rPr>
             <w:rStyle w:val="Hyperlink"/>
@@ -7239,7 +7632,7 @@
           <w:szCs w:val="24"/>
         </w:rPr>
       </w:pPr>
-      <w:hyperlink r:id="rId21" w:history="1">
+      <w:hyperlink r:id="rId26" w:history="1">
         <w:r>
           <w:rPr>
             <w:rStyle w:val="Hyperlink"/>
@@ -7260,7 +7653,7 @@
           <w:szCs w:val="24"/>
         </w:rPr>
       </w:pPr>
-      <w:hyperlink r:id="rId22" w:history="1">
+      <w:hyperlink r:id="rId27" w:history="1">
         <w:r>
           <w:rPr>
             <w:rStyle w:val="Hyperlink"/>
@@ -7281,7 +7674,7 @@
           <w:szCs w:val="24"/>
         </w:rPr>
       </w:pPr>
-      <w:hyperlink r:id="rId23" w:history="1">
+      <w:hyperlink r:id="rId28" w:history="1">
         <w:r>
           <w:rPr>
             <w:rStyle w:val="Hyperlink"/>
@@ -7302,7 +7695,7 @@
           <w:szCs w:val="24"/>
         </w:rPr>
       </w:pPr>
-      <w:hyperlink r:id="rId24" w:history="1">
+      <w:hyperlink r:id="rId29" w:history="1">
         <w:r>
           <w:rPr>
             <w:rStyle w:val="Hyperlink"/>
@@ -7323,7 +7716,7 @@
           <w:szCs w:val="24"/>
         </w:rPr>
       </w:pPr>
-      <w:hyperlink r:id="rId25" w:history="1">
+      <w:hyperlink r:id="rId30" w:history="1">
         <w:r>
           <w:rPr>
             <w:rStyle w:val="Hyperlink"/>
@@ -7344,7 +7737,7 @@
           <w:szCs w:val="24"/>
         </w:rPr>
       </w:pPr>
-      <w:hyperlink r:id="rId26" w:history="1">
+      <w:hyperlink r:id="rId31" w:history="1">
         <w:r>
           <w:rPr>
             <w:rStyle w:val="Hyperlink"/>
@@ -7365,7 +7758,7 @@
           <w:szCs w:val="24"/>
         </w:rPr>
       </w:pPr>
-      <w:hyperlink r:id="rId27" w:history="1">
+      <w:hyperlink r:id="rId32" w:history="1">
         <w:r>
           <w:rPr>
             <w:rStyle w:val="Hyperlink"/>
@@ -7386,7 +7779,7 @@
           <w:szCs w:val="24"/>
         </w:rPr>
       </w:pPr>
-      <w:hyperlink r:id="rId28" w:history="1">
+      <w:hyperlink r:id="rId33" w:history="1">
         <w:r>
           <w:rPr>
             <w:rStyle w:val="Hyperlink"/>
@@ -7407,7 +7800,7 @@
           <w:szCs w:val="24"/>
         </w:rPr>
       </w:pPr>
-      <w:hyperlink r:id="rId29" w:history="1">
+      <w:hyperlink r:id="rId34" w:history="1">
         <w:r>
           <w:rPr>
             <w:rStyle w:val="Hyperlink"/>
@@ -7428,7 +7821,7 @@
           <w:szCs w:val="24"/>
         </w:rPr>
       </w:pPr>
-      <w:hyperlink r:id="rId30" w:history="1">
+      <w:hyperlink r:id="rId35" w:history="1">
         <w:r>
           <w:rPr>
             <w:rStyle w:val="Hyperlink"/>
@@ -7449,7 +7842,7 @@
           <w:szCs w:val="24"/>
         </w:rPr>
       </w:pPr>
-      <w:hyperlink r:id="rId31" w:history="1">
+      <w:hyperlink r:id="rId36" w:history="1">
         <w:r>
           <w:rPr>
             <w:rStyle w:val="Hyperlink"/>
@@ -7470,7 +7863,7 @@
           <w:szCs w:val="24"/>
         </w:rPr>
       </w:pPr>
-      <w:hyperlink r:id="rId32" w:history="1">
+      <w:hyperlink r:id="rId37" w:history="1">
         <w:r>
           <w:rPr>
             <w:rStyle w:val="Hyperlink"/>
@@ -7491,7 +7884,7 @@
           <w:szCs w:val="24"/>
         </w:rPr>
       </w:pPr>
-      <w:hyperlink r:id="rId33" w:anchor="localstorage" w:history="1">
+      <w:hyperlink r:id="rId38" w:anchor="localstorage" w:history="1">
         <w:r>
           <w:rPr>
             <w:rStyle w:val="Hyperlink"/>
@@ -7512,7 +7905,7 @@
           <w:szCs w:val="24"/>
         </w:rPr>
       </w:pPr>
-      <w:hyperlink r:id="rId34" w:history="1">
+      <w:hyperlink r:id="rId39" w:history="1">
         <w:r>
           <w:rPr>
             <w:rStyle w:val="Hyperlink"/>
@@ -7533,7 +7926,7 @@
           <w:szCs w:val="24"/>
         </w:rPr>
       </w:pPr>
-      <w:hyperlink r:id="rId35" w:history="1">
+      <w:hyperlink r:id="rId40" w:history="1">
         <w:r>
           <w:rPr>
             <w:rStyle w:val="Hyperlink"/>
@@ -7554,7 +7947,7 @@
           <w:szCs w:val="24"/>
         </w:rPr>
       </w:pPr>
-      <w:hyperlink r:id="rId36" w:history="1">
+      <w:hyperlink r:id="rId41" w:history="1">
         <w:r>
           <w:rPr>
             <w:rStyle w:val="Hyperlink"/>
@@ -7575,7 +7968,7 @@
           <w:szCs w:val="24"/>
         </w:rPr>
       </w:pPr>
-      <w:hyperlink r:id="rId37" w:history="1">
+      <w:hyperlink r:id="rId42" w:history="1">
         <w:r>
           <w:rPr>
             <w:rStyle w:val="Hyperlink"/>
@@ -7596,7 +7989,7 @@
           <w:szCs w:val="24"/>
         </w:rPr>
       </w:pPr>
-      <w:hyperlink r:id="rId38" w:history="1">
+      <w:hyperlink r:id="rId43" w:history="1">
         <w:r>
           <w:rPr>
             <w:rStyle w:val="Hyperlink"/>
@@ -7604,18 +7997,7 @@
             <w:sz w:val="24"/>
             <w:szCs w:val="24"/>
           </w:rPr>
-          <w:t>https://medium.com/@nikhildevre/creating-t</w:t>
-        </w:r>
-        <w:bookmarkStart w:id="0" w:name="_GoBack"/>
-        <w:bookmarkEnd w:id="0"/>
-        <w:r>
-          <w:rPr>
-            <w:rStyle w:val="Hyperlink"/>
-            <w:rFonts w:ascii="Times New Roman" w:hAnsi="Times New Roman" w:cs="Times New Roman"/>
-            <w:sz w:val="24"/>
-            <w:szCs w:val="24"/>
-          </w:rPr>
-          <w:t>abs-using-angular-material-2-and-angular-4-routing-3634c3d0f7cc</w:t>
+          <w:t>https://medium.com/@nikhildevre/creating-tabs-using-angular-material-2-and-angular-4-routing-3634c3d0f7cc</w:t>
         </w:r>
       </w:hyperlink>
     </w:p>
@@ -7628,7 +8010,7 @@
           <w:szCs w:val="24"/>
         </w:rPr>
       </w:pPr>
-      <w:hyperlink r:id="rId39" w:history="1">
+      <w:hyperlink r:id="rId44" w:history="1">
         <w:r>
           <w:rPr>
             <w:rStyle w:val="Hyperlink"/>
@@ -7649,7 +8031,7 @@
           <w:szCs w:val="24"/>
         </w:rPr>
       </w:pPr>
-      <w:hyperlink r:id="rId40" w:history="1">
+      <w:hyperlink r:id="rId45" w:history="1">
         <w:r>
           <w:rPr>
             <w:rStyle w:val="Hyperlink"/>
@@ -7670,7 +8052,7 @@
           <w:szCs w:val="24"/>
         </w:rPr>
       </w:pPr>
-      <w:hyperlink r:id="rId41" w:history="1">
+      <w:hyperlink r:id="rId46" w:history="1">
         <w:r>
           <w:rPr>
             <w:rStyle w:val="Hyperlink"/>
@@ -7691,7 +8073,7 @@
           <w:szCs w:val="24"/>
         </w:rPr>
       </w:pPr>
-      <w:hyperlink r:id="rId42" w:history="1">
+      <w:hyperlink r:id="rId47" w:history="1">
         <w:r>
           <w:rPr>
             <w:rStyle w:val="Hyperlink"/>
@@ -7712,7 +8094,7 @@
           <w:szCs w:val="24"/>
         </w:rPr>
       </w:pPr>
-      <w:hyperlink r:id="rId43" w:history="1">
+      <w:hyperlink r:id="rId48" w:history="1">
         <w:r>
           <w:rPr>
             <w:rStyle w:val="Hyperlink"/>
@@ -7733,7 +8115,7 @@
           <w:szCs w:val="24"/>
         </w:rPr>
       </w:pPr>
-      <w:hyperlink r:id="rId44" w:anchor="additional-information" w:history="1">
+      <w:hyperlink r:id="rId49" w:anchor="additional-information" w:history="1">
         <w:r>
           <w:rPr>
             <w:rStyle w:val="Hyperlink"/>
@@ -7754,7 +8136,7 @@
           <w:szCs w:val="24"/>
         </w:rPr>
       </w:pPr>
-      <w:hyperlink r:id="rId45" w:history="1">
+      <w:hyperlink r:id="rId50" w:history="1">
         <w:r>
           <w:rPr>
             <w:rStyle w:val="Hyperlink"/>
@@ -7775,7 +8157,7 @@
           <w:szCs w:val="24"/>
         </w:rPr>
       </w:pPr>
-      <w:hyperlink r:id="rId46" w:history="1">
+      <w:hyperlink r:id="rId51" w:history="1">
         <w:r>
           <w:rPr>
             <w:rStyle w:val="Hyperlink"/>
@@ -7796,7 +8178,7 @@
           <w:szCs w:val="24"/>
         </w:rPr>
       </w:pPr>
-      <w:hyperlink r:id="rId47" w:history="1">
+      <w:hyperlink r:id="rId52" w:history="1">
         <w:r>
           <w:rPr>
             <w:rStyle w:val="Hyperlink"/>
@@ -7817,7 +8199,7 @@
           <w:szCs w:val="24"/>
         </w:rPr>
       </w:pPr>
-      <w:hyperlink r:id="rId48" w:history="1">
+      <w:hyperlink r:id="rId53" w:history="1">
         <w:r>
           <w:rPr>
             <w:rStyle w:val="Hyperlink"/>
@@ -7838,7 +8220,7 @@
           <w:szCs w:val="24"/>
         </w:rPr>
       </w:pPr>
-      <w:hyperlink r:id="rId49" w:history="1">
+      <w:hyperlink r:id="rId54" w:history="1">
         <w:r>
           <w:rPr>
             <w:rStyle w:val="Hyperlink"/>
@@ -7859,7 +8241,7 @@
           <w:szCs w:val="24"/>
         </w:rPr>
       </w:pPr>
-      <w:hyperlink r:id="rId50" w:history="1">
+      <w:hyperlink r:id="rId55" w:history="1">
         <w:r>
           <w:rPr>
             <w:rStyle w:val="Hyperlink"/>
@@ -7880,7 +8262,7 @@
           <w:szCs w:val="24"/>
         </w:rPr>
       </w:pPr>
-      <w:hyperlink r:id="rId51" w:history="1">
+      <w:hyperlink r:id="rId56" w:history="1">
         <w:r>
           <w:rPr>
             <w:rStyle w:val="Hyperlink"/>
@@ -7901,7 +8283,7 @@
           <w:szCs w:val="24"/>
         </w:rPr>
       </w:pPr>
-      <w:hyperlink r:id="rId52" w:history="1">
+      <w:hyperlink r:id="rId57" w:history="1">
         <w:r>
           <w:rPr>
             <w:rStyle w:val="Hyperlink"/>
@@ -7923,7 +8305,7 @@
       </w:pPr>
     </w:p>
     <w:sectPr>
-      <w:footerReference w:type="default" r:id="rId53"/>
+      <w:footerReference w:type="default" r:id="rId58"/>
       <w:pgSz w:w="11910" w:h="16840"/>
       <w:pgMar w:top="1123" w:right="1123" w:bottom="1123" w:left="1699" w:header="720" w:footer="720" w:gutter="0"/>
       <w:pgNumType w:start="6"/>
@@ -7993,7 +8375,7 @@
           <w:rPr>
             <w:noProof/>
           </w:rPr>
-          <w:t>21</w:t>
+          <w:t>15</w:t>
         </w:r>
         <w:r>
           <w:rPr>
@@ -9417,519 +9799,6 @@
 </w:styles>
 </file>
 
-<file path=word/glossary/document.xml><?xml version="1.0" encoding="utf-8"?>
-<w:glossaryDocument xmlns:wpc="http://schemas.microsoft.com/office/word/2010/wordprocessingCanvas" xmlns:mc="http://schemas.openxmlformats.org/markup-compatibility/2006" xmlns:o="urn:schemas-microsoft-com:office:office" xmlns:r="http://schemas.openxmlformats.org/officeDocument/2006/relationships" xmlns:m="http://schemas.openxmlformats.org/officeDocument/2006/math" xmlns:v="urn:schemas-microsoft-com:vml" xmlns:wp14="http://schemas.microsoft.com/office/word/2010/wordprocessingDrawing" xmlns:wp="http://schemas.openxmlformats.org/drawingml/2006/wordprocessingDrawing" xmlns:w10="urn:schemas-microsoft-com:office:word" xmlns:w="http://schemas.openxmlformats.org/wordprocessingml/2006/main" xmlns:w14="http://schemas.microsoft.com/office/word/2010/wordml" xmlns:wpg="http://schemas.microsoft.com/office/word/2010/wordprocessingGroup" xmlns:wpi="http://schemas.microsoft.com/office/word/2010/wordprocessingInk" xmlns:wne="http://schemas.microsoft.com/office/word/2006/wordml" xmlns:wps="http://schemas.microsoft.com/office/word/2010/wordprocessingShape" mc:Ignorable="w14 wp14"/>
-</file>
-
-<file path=word/glossary/fontTable.xml><?xml version="1.0" encoding="utf-8"?>
-<w:fonts xmlns:mc="http://schemas.openxmlformats.org/markup-compatibility/2006" xmlns:r="http://schemas.openxmlformats.org/officeDocument/2006/relationships" xmlns:w="http://schemas.openxmlformats.org/wordprocessingml/2006/main" xmlns:w14="http://schemas.microsoft.com/office/word/2010/wordml" mc:Ignorable="w14">
-  <w:font w:name="Symbol">
-    <w:panose1 w:val="05050102010706020507"/>
-    <w:charset w:val="02"/>
-    <w:family w:val="roman"/>
-    <w:pitch w:val="variable"/>
-    <w:sig w:usb0="00000000" w:usb1="10000000" w:usb2="00000000" w:usb3="00000000" w:csb0="80000000" w:csb1="00000000"/>
-  </w:font>
-  <w:font w:name="Times New Roman">
-    <w:panose1 w:val="02020603050405020304"/>
-    <w:charset w:val="00"/>
-    <w:family w:val="roman"/>
-    <w:pitch w:val="variable"/>
-    <w:sig w:usb0="E0002EFF" w:usb1="C000785B" w:usb2="00000009" w:usb3="00000000" w:csb0="000001FF" w:csb1="00000000"/>
-  </w:font>
-  <w:font w:name="Calibri">
-    <w:panose1 w:val="020F0502020204030204"/>
-    <w:charset w:val="00"/>
-    <w:family w:val="swiss"/>
-    <w:pitch w:val="variable"/>
-    <w:sig w:usb0="E0002AFF" w:usb1="C000247B" w:usb2="00000009" w:usb3="00000000" w:csb0="000001FF" w:csb1="00000000"/>
-  </w:font>
-  <w:font w:name="Cambria">
-    <w:panose1 w:val="02040503050406030204"/>
-    <w:charset w:val="00"/>
-    <w:family w:val="roman"/>
-    <w:pitch w:val="variable"/>
-    <w:sig w:usb0="E00006FF" w:usb1="420024FF" w:usb2="02000000" w:usb3="00000000" w:csb0="0000019F" w:csb1="00000000"/>
-  </w:font>
-  <w:font w:name="Arial Black">
-    <w:panose1 w:val="020B0A04020102020204"/>
-    <w:charset w:val="00"/>
-    <w:family w:val="swiss"/>
-    <w:pitch w:val="variable"/>
-    <w:sig w:usb0="A00002AF" w:usb1="400078FB" w:usb2="00000000" w:usb3="00000000" w:csb0="0000009F" w:csb1="00000000"/>
-  </w:font>
-  <w:font w:name="Liberation Serif">
-    <w:altName w:val="Times New Roman"/>
-    <w:charset w:val="00"/>
-    <w:family w:val="roman"/>
-    <w:pitch w:val="variable"/>
-  </w:font>
-  <w:font w:name="Trebuchet MS">
-    <w:panose1 w:val="020B0603020202020204"/>
-    <w:charset w:val="00"/>
-    <w:family w:val="swiss"/>
-    <w:pitch w:val="variable"/>
-    <w:sig w:usb0="00000687" w:usb1="00000000" w:usb2="00000000" w:usb3="00000000" w:csb0="0000009F" w:csb1="00000000"/>
-  </w:font>
-  <w:font w:name="Tahoma">
-    <w:panose1 w:val="020B0604030504040204"/>
-    <w:charset w:val="00"/>
-    <w:family w:val="swiss"/>
-    <w:pitch w:val="variable"/>
-    <w:sig w:usb0="E1002EFF" w:usb1="C000605B" w:usb2="00000029" w:usb3="00000000" w:csb0="000101FF" w:csb1="00000000"/>
-  </w:font>
-  <w:font w:name="Arial">
-    <w:panose1 w:val="020B0604020202020204"/>
-    <w:charset w:val="00"/>
-    <w:family w:val="swiss"/>
-    <w:pitch w:val="variable"/>
-    <w:sig w:usb0="E0002EFF" w:usb1="C000785B" w:usb2="00000009" w:usb3="00000000" w:csb0="000001FF" w:csb1="00000000"/>
-  </w:font>
-</w:fonts>
-</file>
-
-<file path=word/glossary/settings.xml><?xml version="1.0" encoding="utf-8"?>
-<w:settings xmlns:mc="http://schemas.openxmlformats.org/markup-compatibility/2006" xmlns:o="urn:schemas-microsoft-com:office:office" xmlns:r="http://schemas.openxmlformats.org/officeDocument/2006/relationships" xmlns:m="http://schemas.openxmlformats.org/officeDocument/2006/math" xmlns:v="urn:schemas-microsoft-com:vml" xmlns:w10="urn:schemas-microsoft-com:office:word" xmlns:w="http://schemas.openxmlformats.org/wordprocessingml/2006/main" xmlns:w14="http://schemas.microsoft.com/office/word/2010/wordml" xmlns:sl="http://schemas.openxmlformats.org/schemaLibrary/2006/main" mc:Ignorable="w14">
-  <w:view w:val="normal"/>
-  <w:defaultTabStop w:val="720"/>
-  <w:characterSpacingControl w:val="doNotCompress"/>
-  <w:compat>
-    <w:useFELayout/>
-    <w:compatSetting w:name="compatibilityMode" w:uri="http://schemas.microsoft.com/office/word" w:val="14"/>
-    <w:compatSetting w:name="overrideTableStyleFontSizeAndJustification" w:uri="http://schemas.microsoft.com/office/word" w:val="1"/>
-    <w:compatSetting w:name="enableOpenTypeFeatures" w:uri="http://schemas.microsoft.com/office/word" w:val="1"/>
-    <w:compatSetting w:name="doNotFlipMirrorIndents" w:uri="http://schemas.microsoft.com/office/word" w:val="1"/>
-  </w:compat>
-  <w:rsids>
-    <w:rsidRoot w:val="009C7C02"/>
-    <w:rsid w:val="009C7C02"/>
-    <w:rsid w:val="00BF4206"/>
-    <w:rsid w:val="00EE76F2"/>
-    <w:rsid w:val="00F5701F"/>
-  </w:rsids>
-  <m:mathPr>
-    <m:mathFont m:val="Cambria Math"/>
-    <m:brkBin m:val="before"/>
-    <m:brkBinSub m:val="--"/>
-    <m:smallFrac m:val="0"/>
-    <m:dispDef/>
-    <m:lMargin m:val="0"/>
-    <m:rMargin m:val="0"/>
-    <m:defJc m:val="centerGroup"/>
-    <m:wrapIndent m:val="1440"/>
-    <m:intLim m:val="subSup"/>
-    <m:naryLim m:val="undOvr"/>
-  </m:mathPr>
-  <w:themeFontLang w:val="en-US"/>
-  <w:clrSchemeMapping w:bg1="light1" w:t1="dark1" w:bg2="light2" w:t2="dark2" w:accent1="accent1" w:accent2="accent2" w:accent3="accent3" w:accent4="accent4" w:accent5="accent5" w:accent6="accent6" w:hyperlink="hyperlink" w:followedHyperlink="followedHyperlink"/>
-  <w:decimalSymbol w:val="."/>
-  <w:listSeparator w:val=","/>
-</w:settings>
-</file>
-
-<file path=word/glossary/styles.xml><?xml version="1.0" encoding="utf-8"?>
-<w:styles xmlns:mc="http://schemas.openxmlformats.org/markup-compatibility/2006" xmlns:r="http://schemas.openxmlformats.org/officeDocument/2006/relationships" xmlns:w="http://schemas.openxmlformats.org/wordprocessingml/2006/main" xmlns:w14="http://schemas.microsoft.com/office/word/2010/wordml" mc:Ignorable="w14">
-  <w:docDefaults>
-    <w:rPrDefault>
-      <w:rPr>
-        <w:rFonts w:asciiTheme="minorHAnsi" w:eastAsiaTheme="minorEastAsia" w:hAnsiTheme="minorHAnsi" w:cstheme="minorBidi"/>
-        <w:sz w:val="22"/>
-        <w:szCs w:val="22"/>
-        <w:lang w:val="en-US" w:eastAsia="en-US" w:bidi="ar-SA"/>
-      </w:rPr>
-    </w:rPrDefault>
-    <w:pPrDefault>
-      <w:pPr>
-        <w:spacing w:after="200" w:line="276" w:lineRule="auto"/>
-      </w:pPr>
-    </w:pPrDefault>
-  </w:docDefaults>
-  <w:latentStyles w:defLockedState="0" w:defUIPriority="99" w:defSemiHidden="1" w:defUnhideWhenUsed="1" w:defQFormat="0" w:count="267">
-    <w:lsdException w:name="Normal" w:semiHidden="0" w:uiPriority="0" w:unhideWhenUsed="0" w:qFormat="1"/>
-    <w:lsdException w:name="heading 1" w:semiHidden="0" w:uiPriority="9" w:unhideWhenUsed="0" w:qFormat="1"/>
-    <w:lsdException w:name="heading 2" w:uiPriority="9" w:qFormat="1"/>
-    <w:lsdException w:name="heading 3" w:uiPriority="9" w:qFormat="1"/>
-    <w:lsdException w:name="heading 4" w:uiPriority="9" w:qFormat="1"/>
-    <w:lsdException w:name="heading 5" w:uiPriority="9" w:qFormat="1"/>
-    <w:lsdException w:name="heading 6" w:uiPriority="9" w:qFormat="1"/>
-    <w:lsdException w:name="heading 7" w:uiPriority="9" w:qFormat="1"/>
-    <w:lsdException w:name="heading 8" w:uiPriority="9" w:qFormat="1"/>
-    <w:lsdException w:name="heading 9" w:uiPriority="9" w:qFormat="1"/>
-    <w:lsdException w:name="toc 1" w:uiPriority="39"/>
-    <w:lsdException w:name="toc 2" w:uiPriority="39"/>
-    <w:lsdException w:name="toc 3" w:uiPriority="39"/>
-    <w:lsdException w:name="toc 4" w:uiPriority="39"/>
-    <w:lsdException w:name="toc 5" w:uiPriority="39"/>
-    <w:lsdException w:name="toc 6" w:uiPriority="39"/>
-    <w:lsdException w:name="toc 7" w:uiPriority="39"/>
-    <w:lsdException w:name="toc 8" w:uiPriority="39"/>
-    <w:lsdException w:name="toc 9" w:uiPriority="39"/>
-    <w:lsdException w:name="caption" w:uiPriority="35" w:qFormat="1"/>
-    <w:lsdException w:name="Title" w:semiHidden="0" w:uiPriority="10" w:unhideWhenUsed="0" w:qFormat="1"/>
-    <w:lsdException w:name="Default Paragraph Font" w:uiPriority="1"/>
-    <w:lsdException w:name="Subtitle" w:semiHidden="0" w:uiPriority="11" w:unhideWhenUsed="0" w:qFormat="1"/>
-    <w:lsdException w:name="Strong" w:semiHidden="0" w:uiPriority="22" w:unhideWhenUsed="0" w:qFormat="1"/>
-    <w:lsdException w:name="Emphasis" w:semiHidden="0" w:uiPriority="20" w:unhideWhenUsed="0" w:qFormat="1"/>
-    <w:lsdException w:name="Table Grid" w:semiHidden="0" w:uiPriority="59" w:unhideWhenUsed="0"/>
-    <w:lsdException w:name="Placeholder Text" w:unhideWhenUsed="0"/>
-    <w:lsdException w:name="No Spacing" w:semiHidden="0" w:uiPriority="1" w:unhideWhenUsed="0" w:qFormat="1"/>
-    <w:lsdException w:name="Light Shading" w:semiHidden="0" w:uiPriority="60" w:unhideWhenUsed="0"/>
-    <w:lsdException w:name="Light List" w:semiHidden="0" w:uiPriority="61" w:unhideWhenUsed="0"/>
-    <w:lsdException w:name="Light Grid" w:semiHidden="0" w:uiPriority="62" w:unhideWhenUsed="0"/>
-    <w:lsdException w:name="Medium Shading 1" w:semiHidden="0" w:uiPriority="63" w:unhideWhenUsed="0"/>
-    <w:lsdException w:name="Medium Shading 2" w:semiHidden="0" w:uiPriority="64" w:unhideWhenUsed="0"/>
-    <w:lsdException w:name="Medium List 1" w:semiHidden="0" w:uiPriority="65" w:unhideWhenUsed="0"/>
-    <w:lsdException w:name="Medium List 2" w:semiHidden="0" w:uiPriority="66" w:unhideWhenUsed="0"/>
-    <w:lsdException w:name="Medium Grid 1" w:semiHidden="0" w:uiPriority="67" w:unhideWhenUsed="0"/>
-    <w:lsdException w:name="Medium Grid 2" w:semiHidden="0" w:uiPriority="68" w:unhideWhenUsed="0"/>
-    <w:lsdException w:name="Medium Grid 3" w:semiHidden="0" w:uiPriority="69" w:unhideWhenUsed="0"/>
-    <w:lsdException w:name="Dark List" w:semiHidden="0" w:uiPriority="70" w:unhideWhenUsed="0"/>
-    <w:lsdException w:name="Colorful Shading" w:semiHidden="0" w:uiPriority="71" w:unhideWhenUsed="0"/>
-    <w:lsdException w:name="Colorful List" w:semiHidden="0" w:uiPriority="72" w:unhideWhenUsed="0"/>
-    <w:lsdException w:name="Colorful Grid" w:semiHidden="0" w:uiPriority="73" w:unhideWhenUsed="0"/>
-    <w:lsdException w:name="Light Shading Accent 1" w:semiHidden="0" w:uiPriority="60" w:unhideWhenUsed="0"/>
-    <w:lsdException w:name="Light List Accent 1" w:semiHidden="0" w:uiPriority="61" w:unhideWhenUsed="0"/>
-    <w:lsdException w:name="Light Grid Accent 1" w:semiHidden="0" w:uiPriority="62" w:unhideWhenUsed="0"/>
-    <w:lsdException w:name="Medium Shading 1 Accent 1" w:semiHidden="0" w:uiPriority="63" w:unhideWhenUsed="0"/>
-    <w:lsdException w:name="Medium Shading 2 Accent 1" w:semiHidden="0" w:uiPriority="64" w:unhideWhenUsed="0"/>
-    <w:lsdException w:name="Medium List 1 Accent 1" w:semiHidden="0" w:uiPriority="65" w:unhideWhenUsed="0"/>
-    <w:lsdException w:name="Revision" w:unhideWhenUsed="0"/>
-    <w:lsdException w:name="List Paragraph" w:semiHidden="0" w:uiPriority="34" w:unhideWhenUsed="0" w:qFormat="1"/>
-    <w:lsdException w:name="Quote" w:semiHidden="0" w:uiPriority="29" w:unhideWhenUsed="0" w:qFormat="1"/>
-    <w:lsdException w:name="Intense Quote" w:semiHidden="0" w:uiPriority="30" w:unhideWhenUsed="0" w:qFormat="1"/>
-    <w:lsdException w:name="Medium List 2 Accent 1" w:semiHidden="0" w:uiPriority="66" w:unhideWhenUsed="0"/>
-    <w:lsdException w:name="Medium Grid 1 Accent 1" w:semiHidden="0" w:uiPriority="67" w:unhideWhenUsed="0"/>
-    <w:lsdException w:name="Medium Grid 2 Accent 1" w:semiHidden="0" w:uiPriority="68" w:unhideWhenUsed="0"/>
-    <w:lsdException w:name="Medium Grid 3 Accent 1" w:semiHidden="0" w:uiPriority="69" w:unhideWhenUsed="0"/>
-    <w:lsdException w:name="Dark List Accent 1" w:semiHidden="0" w:uiPriority="70" w:unhideWhenUsed="0"/>
-    <w:lsdException w:name="Colorful Shading Accent 1" w:semiHidden="0" w:uiPriority="71" w:unhideWhenUsed="0"/>
-    <w:lsdException w:name="Colorful List Accent 1" w:semiHidden="0" w:uiPriority="72" w:unhideWhenUsed="0"/>
-    <w:lsdException w:name="Colorful Grid Accent 1" w:semiHidden="0" w:uiPriority="73" w:unhideWhenUsed="0"/>
-    <w:lsdException w:name="Light Shading Accent 2" w:semiHidden="0" w:uiPriority="60" w:unhideWhenUsed="0"/>
-    <w:lsdException w:name="Light List Accent 2" w:semiHidden="0" w:uiPriority="61" w:unhideWhenUsed="0"/>
-    <w:lsdException w:name="Light Grid Accent 2" w:semiHidden="0" w:uiPriority="62" w:unhideWhenUsed="0"/>
-    <w:lsdException w:name="Medium Shading 1 Accent 2" w:semiHidden="0" w:uiPriority="63" w:unhideWhenUsed="0"/>
-    <w:lsdException w:name="Medium Shading 2 Accent 2" w:semiHidden="0" w:uiPriority="64" w:unhideWhenUsed="0"/>
-    <w:lsdException w:name="Medium List 1 Accent 2" w:semiHidden="0" w:uiPriority="65" w:unhideWhenUsed="0"/>
-    <w:lsdException w:name="Medium List 2 Accent 2" w:semiHidden="0" w:uiPriority="66" w:unhideWhenUsed="0"/>
-    <w:lsdException w:name="Medium Grid 1 Accent 2" w:semiHidden="0" w:uiPriority="67" w:unhideWhenUsed="0"/>
-    <w:lsdException w:name="Medium Grid 2 Accent 2" w:semiHidden="0" w:uiPriority="68" w:unhideWhenUsed="0"/>
-    <w:lsdException w:name="Medium Grid 3 Accent 2" w:semiHidden="0" w:uiPriority="69" w:unhideWhenUsed="0"/>
-    <w:lsdException w:name="Dark List Accent 2" w:semiHidden="0" w:uiPriority="70" w:unhideWhenUsed="0"/>
-    <w:lsdException w:name="Colorful Shading Accent 2" w:semiHidden="0" w:uiPriority="71" w:unhideWhenUsed="0"/>
-    <w:lsdException w:name="Colorful List Accent 2" w:semiHidden="0" w:uiPriority="72" w:unhideWhenUsed="0"/>
-    <w:lsdException w:name="Colorful Grid Accent 2" w:semiHidden="0" w:uiPriority="73" w:unhideWhenUsed="0"/>
-    <w:lsdException w:name="Light Shading Accent 3" w:semiHidden="0" w:uiPriority="60" w:unhideWhenUsed="0"/>
-    <w:lsdException w:name="Light List Accent 3" w:semiHidden="0" w:uiPriority="61" w:unhideWhenUsed="0"/>
-    <w:lsdException w:name="Light Grid Accent 3" w:semiHidden="0" w:uiPriority="62" w:unhideWhenUsed="0"/>
-    <w:lsdException w:name="Medium Shading 1 Accent 3" w:semiHidden="0" w:uiPriority="63" w:unhideWhenUsed="0"/>
-    <w:lsdException w:name="Medium Shading 2 Accent 3" w:semiHidden="0" w:uiPriority="64" w:unhideWhenUsed="0"/>
-    <w:lsdException w:name="Medium List 1 Accent 3" w:semiHidden="0" w:uiPriority="65" w:unhideWhenUsed="0"/>
-    <w:lsdException w:name="Medium List 2 Accent 3" w:semiHidden="0" w:uiPriority="66" w:unhideWhenUsed="0"/>
-    <w:lsdException w:name="Medium Grid 1 Accent 3" w:semiHidden="0" w:uiPriority="67" w:unhideWhenUsed="0"/>
-    <w:lsdException w:name="Medium Grid 2 Accent 3" w:semiHidden="0" w:uiPriority="68" w:unhideWhenUsed="0"/>
-    <w:lsdException w:name="Medium Grid 3 Accent 3" w:semiHidden="0" w:uiPriority="69" w:unhideWhenUsed="0"/>
-    <w:lsdException w:name="Dark List Accent 3" w:semiHidden="0" w:uiPriority="70" w:unhideWhenUsed="0"/>
-    <w:lsdException w:name="Colorful Shading Accent 3" w:semiHidden="0" w:uiPriority="71" w:unhideWhenUsed="0"/>
-    <w:lsdException w:name="Colorful List Accent 3" w:semiHidden="0" w:uiPriority="72" w:unhideWhenUsed="0"/>
-    <w:lsdException w:name="Colorful Grid Accent 3" w:semiHidden="0" w:uiPriority="73" w:unhideWhenUsed="0"/>
-    <w:lsdException w:name="Light Shading Accent 4" w:semiHidden="0" w:uiPriority="60" w:unhideWhenUsed="0"/>
-    <w:lsdException w:name="Light List Accent 4" w:semiHidden="0" w:uiPriority="61" w:unhideWhenUsed="0"/>
-    <w:lsdException w:name="Light Grid Accent 4" w:semiHidden="0" w:uiPriority="62" w:unhideWhenUsed="0"/>
-    <w:lsdException w:name="Medium Shading 1 Accent 4" w:semiHidden="0" w:uiPriority="63" w:unhideWhenUsed="0"/>
-    <w:lsdException w:name="Medium Shading 2 Accent 4" w:semiHidden="0" w:uiPriority="64" w:unhideWhenUsed="0"/>
-    <w:lsdException w:name="Medium List 1 Accent 4" w:semiHidden="0" w:uiPriority="65" w:unhideWhenUsed="0"/>
-    <w:lsdException w:name="Medium List 2 Accent 4" w:semiHidden="0" w:uiPriority="66" w:unhideWhenUsed="0"/>
-    <w:lsdException w:name="Medium Grid 1 Accent 4" w:semiHidden="0" w:uiPriority="67" w:unhideWhenUsed="0"/>
-    <w:lsdException w:name="Medium Grid 2 Accent 4" w:semiHidden="0" w:uiPriority="68" w:unhideWhenUsed="0"/>
-    <w:lsdException w:name="Medium Grid 3 Accent 4" w:semiHidden="0" w:uiPriority="69" w:unhideWhenUsed="0"/>
-    <w:lsdException w:name="Dark List Accent 4" w:semiHidden="0" w:uiPriority="70" w:unhideWhenUsed="0"/>
-    <w:lsdException w:name="Colorful Shading Accent 4" w:semiHidden="0" w:uiPriority="71" w:unhideWhenUsed="0"/>
-    <w:lsdException w:name="Colorful List Accent 4" w:semiHidden="0" w:uiPriority="72" w:unhideWhenUsed="0"/>
-    <w:lsdException w:name="Colorful Grid Accent 4" w:semiHidden="0" w:uiPriority="73" w:unhideWhenUsed="0"/>
-    <w:lsdException w:name="Light Shading Accent 5" w:semiHidden="0" w:uiPriority="60" w:unhideWhenUsed="0"/>
-    <w:lsdException w:name="Light List Accent 5" w:semiHidden="0" w:uiPriority="61" w:unhideWhenUsed="0"/>
-    <w:lsdException w:name="Light Grid Accent 5" w:semiHidden="0" w:uiPriority="62" w:unhideWhenUsed="0"/>
-    <w:lsdException w:name="Medium Shading 1 Accent 5" w:semiHidden="0" w:uiPriority="63" w:unhideWhenUsed="0"/>
-    <w:lsdException w:name="Medium Shading 2 Accent 5" w:semiHidden="0" w:uiPriority="64" w:unhideWhenUsed="0"/>
-    <w:lsdException w:name="Medium List 1 Accent 5" w:semiHidden="0" w:uiPriority="65" w:unhideWhenUsed="0"/>
-    <w:lsdException w:name="Medium List 2 Accent 5" w:semiHidden="0" w:uiPriority="66" w:unhideWhenUsed="0"/>
-    <w:lsdException w:name="Medium Grid 1 Accent 5" w:semiHidden="0" w:uiPriority="67" w:unhideWhenUsed="0"/>
-    <w:lsdException w:name="Medium Grid 2 Accent 5" w:semiHidden="0" w:uiPriority="68" w:unhideWhenUsed="0"/>
-    <w:lsdException w:name="Medium Grid 3 Accent 5" w:semiHidden="0" w:uiPriority="69" w:unhideWhenUsed="0"/>
-    <w:lsdException w:name="Dark List Accent 5" w:semiHidden="0" w:uiPriority="70" w:unhideWhenUsed="0"/>
-    <w:lsdException w:name="Colorful Shading Accent 5" w:semiHidden="0" w:uiPriority="71" w:unhideWhenUsed="0"/>
-    <w:lsdException w:name="Colorful List Accent 5" w:semiHidden="0" w:uiPriority="72" w:unhideWhenUsed="0"/>
-    <w:lsdException w:name="Colorful Grid Accent 5" w:semiHidden="0" w:uiPriority="73" w:unhideWhenUsed="0"/>
-    <w:lsdException w:name="Light Shading Accent 6" w:semiHidden="0" w:uiPriority="60" w:unhideWhenUsed="0"/>
-    <w:lsdException w:name="Light List Accent 6" w:semiHidden="0" w:uiPriority="61" w:unhideWhenUsed="0"/>
-    <w:lsdException w:name="Light Grid Accent 6" w:semiHidden="0" w:uiPriority="62" w:unhideWhenUsed="0"/>
-    <w:lsdException w:name="Medium Shading 1 Accent 6" w:semiHidden="0" w:uiPriority="63" w:unhideWhenUsed="0"/>
-    <w:lsdException w:name="Medium Shading 2 Accent 6" w:semiHidden="0" w:uiPriority="64" w:unhideWhenUsed="0"/>
-    <w:lsdException w:name="Medium List 1 Accent 6" w:semiHidden="0" w:uiPriority="65" w:unhideWhenUsed="0"/>
-    <w:lsdException w:name="Medium List 2 Accent 6" w:semiHidden="0" w:uiPriority="66" w:unhideWhenUsed="0"/>
-    <w:lsdException w:name="Medium Grid 1 Accent 6" w:semiHidden="0" w:uiPriority="67" w:unhideWhenUsed="0"/>
-    <w:lsdException w:name="Medium Grid 2 Accent 6" w:semiHidden="0" w:uiPriority="68" w:unhideWhenUsed="0"/>
-    <w:lsdException w:name="Medium Grid 3 Accent 6" w:semiHidden="0" w:uiPriority="69" w:unhideWhenUsed="0"/>
-    <w:lsdException w:name="Dark List Accent 6" w:semiHidden="0" w:uiPriority="70" w:unhideWhenUsed="0"/>
-    <w:lsdException w:name="Colorful Shading Accent 6" w:semiHidden="0" w:uiPriority="71" w:unhideWhenUsed="0"/>
-    <w:lsdException w:name="Colorful List Accent 6" w:semiHidden="0" w:uiPriority="72" w:unhideWhenUsed="0"/>
-    <w:lsdException w:name="Colorful Grid Accent 6" w:semiHidden="0" w:uiPriority="73" w:unhideWhenUsed="0"/>
-    <w:lsdException w:name="Subtle Emphasis" w:semiHidden="0" w:uiPriority="19" w:unhideWhenUsed="0" w:qFormat="1"/>
-    <w:lsdException w:name="Intense Emphasis" w:semiHidden="0" w:uiPriority="21" w:unhideWhenUsed="0" w:qFormat="1"/>
-    <w:lsdException w:name="Subtle Reference" w:semiHidden="0" w:uiPriority="31" w:unhideWhenUsed="0" w:qFormat="1"/>
-    <w:lsdException w:name="Intense Reference" w:semiHidden="0" w:uiPriority="32" w:unhideWhenUsed="0" w:qFormat="1"/>
-    <w:lsdException w:name="Book Title" w:semiHidden="0" w:uiPriority="33" w:unhideWhenUsed="0" w:qFormat="1"/>
-    <w:lsdException w:name="Bibliography" w:uiPriority="37"/>
-    <w:lsdException w:name="TOC Heading" w:uiPriority="39" w:qFormat="1"/>
-  </w:latentStyles>
-  <w:style w:type="paragraph" w:default="1" w:styleId="Normal">
-    <w:name w:val="Normal"/>
-    <w:qFormat/>
-  </w:style>
-  <w:style w:type="character" w:default="1" w:styleId="DefaultParagraphFont">
-    <w:name w:val="Default Paragraph Font"/>
-    <w:uiPriority w:val="1"/>
-    <w:semiHidden/>
-    <w:unhideWhenUsed/>
-  </w:style>
-  <w:style w:type="table" w:default="1" w:styleId="TableNormal">
-    <w:name w:val="Normal Table"/>
-    <w:uiPriority w:val="99"/>
-    <w:semiHidden/>
-    <w:unhideWhenUsed/>
-    <w:tblPr>
-      <w:tblInd w:w="0" w:type="dxa"/>
-      <w:tblCellMar>
-        <w:top w:w="0" w:type="dxa"/>
-        <w:left w:w="108" w:type="dxa"/>
-        <w:bottom w:w="0" w:type="dxa"/>
-        <w:right w:w="108" w:type="dxa"/>
-      </w:tblCellMar>
-    </w:tblPr>
-  </w:style>
-  <w:style w:type="numbering" w:default="1" w:styleId="NoList">
-    <w:name w:val="No List"/>
-    <w:uiPriority w:val="99"/>
-    <w:semiHidden/>
-    <w:unhideWhenUsed/>
-  </w:style>
-  <w:style w:type="paragraph" w:customStyle="1" w:styleId="5F01553F3D664AF3A9631DC78FD12332">
-    <w:name w:val="5F01553F3D664AF3A9631DC78FD12332"/>
-    <w:rsid w:val="009C7C02"/>
-  </w:style>
-  <w:style w:type="paragraph" w:customStyle="1" w:styleId="9FFA7651E4294D43BFE7FC05D18A9403">
-    <w:name w:val="9FFA7651E4294D43BFE7FC05D18A9403"/>
-    <w:rsid w:val="009C7C02"/>
-  </w:style>
-</w:styles>
-</file>
-
-<file path=word/glossary/stylesWithEffects.xml><?xml version="1.0" encoding="utf-8"?>
-<w:styles xmlns:wpc="http://schemas.microsoft.com/office/word/2010/wordprocessingCanvas" xmlns:mc="http://schemas.openxmlformats.org/markup-compatibility/2006" xmlns:o="urn:schemas-microsoft-com:office:office" xmlns:r="http://schemas.openxmlformats.org/officeDocument/2006/relationships" xmlns:m="http://schemas.openxmlformats.org/officeDocument/2006/math" xmlns:v="urn:schemas-microsoft-com:vml" xmlns:wp14="http://schemas.microsoft.com/office/word/2010/wordprocessingDrawing" xmlns:wp="http://schemas.openxmlformats.org/drawingml/2006/wordprocessingDrawing" xmlns:w10="urn:schemas-microsoft-com:office:word" xmlns:w="http://schemas.openxmlformats.org/wordprocessingml/2006/main" xmlns:w14="http://schemas.microsoft.com/office/word/2010/wordml" xmlns:wpg="http://schemas.microsoft.com/office/word/2010/wordprocessingGroup" xmlns:wpi="http://schemas.microsoft.com/office/word/2010/wordprocessingInk" xmlns:wne="http://schemas.microsoft.com/office/word/2006/wordml" xmlns:wps="http://schemas.microsoft.com/office/word/2010/wordprocessingShape" mc:Ignorable="w14 wp14">
-  <w:docDefaults>
-    <w:rPrDefault>
-      <w:rPr>
-        <w:rFonts w:asciiTheme="minorHAnsi" w:eastAsiaTheme="minorEastAsia" w:hAnsiTheme="minorHAnsi" w:cstheme="minorBidi"/>
-        <w:sz w:val="22"/>
-        <w:szCs w:val="22"/>
-        <w:lang w:val="en-US" w:eastAsia="en-US" w:bidi="ar-SA"/>
-      </w:rPr>
-    </w:rPrDefault>
-    <w:pPrDefault>
-      <w:pPr>
-        <w:spacing w:after="200" w:line="276" w:lineRule="auto"/>
-      </w:pPr>
-    </w:pPrDefault>
-  </w:docDefaults>
-  <w:latentStyles w:defLockedState="0" w:defUIPriority="99" w:defSemiHidden="1" w:defUnhideWhenUsed="1" w:defQFormat="0" w:count="267">
-    <w:lsdException w:name="Normal" w:semiHidden="0" w:uiPriority="0" w:unhideWhenUsed="0" w:qFormat="1"/>
-    <w:lsdException w:name="heading 1" w:semiHidden="0" w:uiPriority="9" w:unhideWhenUsed="0" w:qFormat="1"/>
-    <w:lsdException w:name="heading 2" w:uiPriority="9" w:qFormat="1"/>
-    <w:lsdException w:name="heading 3" w:uiPriority="9" w:qFormat="1"/>
-    <w:lsdException w:name="heading 4" w:uiPriority="9" w:qFormat="1"/>
-    <w:lsdException w:name="heading 5" w:uiPriority="9" w:qFormat="1"/>
-    <w:lsdException w:name="heading 6" w:uiPriority="9" w:qFormat="1"/>
-    <w:lsdException w:name="heading 7" w:uiPriority="9" w:qFormat="1"/>
-    <w:lsdException w:name="heading 8" w:uiPriority="9" w:qFormat="1"/>
-    <w:lsdException w:name="heading 9" w:uiPriority="9" w:qFormat="1"/>
-    <w:lsdException w:name="toc 1" w:uiPriority="39"/>
-    <w:lsdException w:name="toc 2" w:uiPriority="39"/>
-    <w:lsdException w:name="toc 3" w:uiPriority="39"/>
-    <w:lsdException w:name="toc 4" w:uiPriority="39"/>
-    <w:lsdException w:name="toc 5" w:uiPriority="39"/>
-    <w:lsdException w:name="toc 6" w:uiPriority="39"/>
-    <w:lsdException w:name="toc 7" w:uiPriority="39"/>
-    <w:lsdException w:name="toc 8" w:uiPriority="39"/>
-    <w:lsdException w:name="toc 9" w:uiPriority="39"/>
-    <w:lsdException w:name="caption" w:uiPriority="35" w:qFormat="1"/>
-    <w:lsdException w:name="Title" w:semiHidden="0" w:uiPriority="10" w:unhideWhenUsed="0" w:qFormat="1"/>
-    <w:lsdException w:name="Default Paragraph Font" w:uiPriority="1"/>
-    <w:lsdException w:name="Subtitle" w:semiHidden="0" w:uiPriority="11" w:unhideWhenUsed="0" w:qFormat="1"/>
-    <w:lsdException w:name="Strong" w:semiHidden="0" w:uiPriority="22" w:unhideWhenUsed="0" w:qFormat="1"/>
-    <w:lsdException w:name="Emphasis" w:semiHidden="0" w:uiPriority="20" w:unhideWhenUsed="0" w:qFormat="1"/>
-    <w:lsdException w:name="Table Grid" w:semiHidden="0" w:uiPriority="59" w:unhideWhenUsed="0"/>
-    <w:lsdException w:name="Placeholder Text" w:unhideWhenUsed="0"/>
-    <w:lsdException w:name="No Spacing" w:semiHidden="0" w:uiPriority="1" w:unhideWhenUsed="0" w:qFormat="1"/>
-    <w:lsdException w:name="Light Shading" w:semiHidden="0" w:uiPriority="60" w:unhideWhenUsed="0"/>
-    <w:lsdException w:name="Light List" w:semiHidden="0" w:uiPriority="61" w:unhideWhenUsed="0"/>
-    <w:lsdException w:name="Light Grid" w:semiHidden="0" w:uiPriority="62" w:unhideWhenUsed="0"/>
-    <w:lsdException w:name="Medium Shading 1" w:semiHidden="0" w:uiPriority="63" w:unhideWhenUsed="0"/>
-    <w:lsdException w:name="Medium Shading 2" w:semiHidden="0" w:uiPriority="64" w:unhideWhenUsed="0"/>
-    <w:lsdException w:name="Medium List 1" w:semiHidden="0" w:uiPriority="65" w:unhideWhenUsed="0"/>
-    <w:lsdException w:name="Medium List 2" w:semiHidden="0" w:uiPriority="66" w:unhideWhenUsed="0"/>
-    <w:lsdException w:name="Medium Grid 1" w:semiHidden="0" w:uiPriority="67" w:unhideWhenUsed="0"/>
-    <w:lsdException w:name="Medium Grid 2" w:semiHidden="0" w:uiPriority="68" w:unhideWhenUsed="0"/>
-    <w:lsdException w:name="Medium Grid 3" w:semiHidden="0" w:uiPriority="69" w:unhideWhenUsed="0"/>
-    <w:lsdException w:name="Dark List" w:semiHidden="0" w:uiPriority="70" w:unhideWhenUsed="0"/>
-    <w:lsdException w:name="Colorful Shading" w:semiHidden="0" w:uiPriority="71" w:unhideWhenUsed="0"/>
-    <w:lsdException w:name="Colorful List" w:semiHidden="0" w:uiPriority="72" w:unhideWhenUsed="0"/>
-    <w:lsdException w:name="Colorful Grid" w:semiHidden="0" w:uiPriority="73" w:unhideWhenUsed="0"/>
-    <w:lsdException w:name="Light Shading Accent 1" w:semiHidden="0" w:uiPriority="60" w:unhideWhenUsed="0"/>
-    <w:lsdException w:name="Light List Accent 1" w:semiHidden="0" w:uiPriority="61" w:unhideWhenUsed="0"/>
-    <w:lsdException w:name="Light Grid Accent 1" w:semiHidden="0" w:uiPriority="62" w:unhideWhenUsed="0"/>
-    <w:lsdException w:name="Medium Shading 1 Accent 1" w:semiHidden="0" w:uiPriority="63" w:unhideWhenUsed="0"/>
-    <w:lsdException w:name="Medium Shading 2 Accent 1" w:semiHidden="0" w:uiPriority="64" w:unhideWhenUsed="0"/>
-    <w:lsdException w:name="Medium List 1 Accent 1" w:semiHidden="0" w:uiPriority="65" w:unhideWhenUsed="0"/>
-    <w:lsdException w:name="Revision" w:unhideWhenUsed="0"/>
-    <w:lsdException w:name="List Paragraph" w:semiHidden="0" w:uiPriority="34" w:unhideWhenUsed="0" w:qFormat="1"/>
-    <w:lsdException w:name="Quote" w:semiHidden="0" w:uiPriority="29" w:unhideWhenUsed="0" w:qFormat="1"/>
-    <w:lsdException w:name="Intense Quote" w:semiHidden="0" w:uiPriority="30" w:unhideWhenUsed="0" w:qFormat="1"/>
-    <w:lsdException w:name="Medium List 2 Accent 1" w:semiHidden="0" w:uiPriority="66" w:unhideWhenUsed="0"/>
-    <w:lsdException w:name="Medium Grid 1 Accent 1" w:semiHidden="0" w:uiPriority="67" w:unhideWhenUsed="0"/>
-    <w:lsdException w:name="Medium Grid 2 Accent 1" w:semiHidden="0" w:uiPriority="68" w:unhideWhenUsed="0"/>
-    <w:lsdException w:name="Medium Grid 3 Accent 1" w:semiHidden="0" w:uiPriority="69" w:unhideWhenUsed="0"/>
-    <w:lsdException w:name="Dark List Accent 1" w:semiHidden="0" w:uiPriority="70" w:unhideWhenUsed="0"/>
-    <w:lsdException w:name="Colorful Shading Accent 1" w:semiHidden="0" w:uiPriority="71" w:unhideWhenUsed="0"/>
-    <w:lsdException w:name="Colorful List Accent 1" w:semiHidden="0" w:uiPriority="72" w:unhideWhenUsed="0"/>
-    <w:lsdException w:name="Colorful Grid Accent 1" w:semiHidden="0" w:uiPriority="73" w:unhideWhenUsed="0"/>
-    <w:lsdException w:name="Light Shading Accent 2" w:semiHidden="0" w:uiPriority="60" w:unhideWhenUsed="0"/>
-    <w:lsdException w:name="Light List Accent 2" w:semiHidden="0" w:uiPriority="61" w:unhideWhenUsed="0"/>
-    <w:lsdException w:name="Light Grid Accent 2" w:semiHidden="0" w:uiPriority="62" w:unhideWhenUsed="0"/>
-    <w:lsdException w:name="Medium Shading 1 Accent 2" w:semiHidden="0" w:uiPriority="63" w:unhideWhenUsed="0"/>
-    <w:lsdException w:name="Medium Shading 2 Accent 2" w:semiHidden="0" w:uiPriority="64" w:unhideWhenUsed="0"/>
-    <w:lsdException w:name="Medium List 1 Accent 2" w:semiHidden="0" w:uiPriority="65" w:unhideWhenUsed="0"/>
-    <w:lsdException w:name="Medium List 2 Accent 2" w:semiHidden="0" w:uiPriority="66" w:unhideWhenUsed="0"/>
-    <w:lsdException w:name="Medium Grid 1 Accent 2" w:semiHidden="0" w:uiPriority="67" w:unhideWhenUsed="0"/>
-    <w:lsdException w:name="Medium Grid 2 Accent 2" w:semiHidden="0" w:uiPriority="68" w:unhideWhenUsed="0"/>
-    <w:lsdException w:name="Medium Grid 3 Accent 2" w:semiHidden="0" w:uiPriority="69" w:unhideWhenUsed="0"/>
-    <w:lsdException w:name="Dark List Accent 2" w:semiHidden="0" w:uiPriority="70" w:unhideWhenUsed="0"/>
-    <w:lsdException w:name="Colorful Shading Accent 2" w:semiHidden="0" w:uiPriority="71" w:unhideWhenUsed="0"/>
-    <w:lsdException w:name="Colorful List Accent 2" w:semiHidden="0" w:uiPriority="72" w:unhideWhenUsed="0"/>
-    <w:lsdException w:name="Colorful Grid Accent 2" w:semiHidden="0" w:uiPriority="73" w:unhideWhenUsed="0"/>
-    <w:lsdException w:name="Light Shading Accent 3" w:semiHidden="0" w:uiPriority="60" w:unhideWhenUsed="0"/>
-    <w:lsdException w:name="Light List Accent 3" w:semiHidden="0" w:uiPriority="61" w:unhideWhenUsed="0"/>
-    <w:lsdException w:name="Light Grid Accent 3" w:semiHidden="0" w:uiPriority="62" w:unhideWhenUsed="0"/>
-    <w:lsdException w:name="Medium Shading 1 Accent 3" w:semiHidden="0" w:uiPriority="63" w:unhideWhenUsed="0"/>
-    <w:lsdException w:name="Medium Shading 2 Accent 3" w:semiHidden="0" w:uiPriority="64" w:unhideWhenUsed="0"/>
-    <w:lsdException w:name="Medium List 1 Accent 3" w:semiHidden="0" w:uiPriority="65" w:unhideWhenUsed="0"/>
-    <w:lsdException w:name="Medium List 2 Accent 3" w:semiHidden="0" w:uiPriority="66" w:unhideWhenUsed="0"/>
-    <w:lsdException w:name="Medium Grid 1 Accent 3" w:semiHidden="0" w:uiPriority="67" w:unhideWhenUsed="0"/>
-    <w:lsdException w:name="Medium Grid 2 Accent 3" w:semiHidden="0" w:uiPriority="68" w:unhideWhenUsed="0"/>
-    <w:lsdException w:name="Medium Grid 3 Accent 3" w:semiHidden="0" w:uiPriority="69" w:unhideWhenUsed="0"/>
-    <w:lsdException w:name="Dark List Accent 3" w:semiHidden="0" w:uiPriority="70" w:unhideWhenUsed="0"/>
-    <w:lsdException w:name="Colorful Shading Accent 3" w:semiHidden="0" w:uiPriority="71" w:unhideWhenUsed="0"/>
-    <w:lsdException w:name="Colorful List Accent 3" w:semiHidden="0" w:uiPriority="72" w:unhideWhenUsed="0"/>
-    <w:lsdException w:name="Colorful Grid Accent 3" w:semiHidden="0" w:uiPriority="73" w:unhideWhenUsed="0"/>
-    <w:lsdException w:name="Light Shading Accent 4" w:semiHidden="0" w:uiPriority="60" w:unhideWhenUsed="0"/>
-    <w:lsdException w:name="Light List Accent 4" w:semiHidden="0" w:uiPriority="61" w:unhideWhenUsed="0"/>
-    <w:lsdException w:name="Light Grid Accent 4" w:semiHidden="0" w:uiPriority="62" w:unhideWhenUsed="0"/>
-    <w:lsdException w:name="Medium Shading 1 Accent 4" w:semiHidden="0" w:uiPriority="63" w:unhideWhenUsed="0"/>
-    <w:lsdException w:name="Medium Shading 2 Accent 4" w:semiHidden="0" w:uiPriority="64" w:unhideWhenUsed="0"/>
-    <w:lsdException w:name="Medium List 1 Accent 4" w:semiHidden="0" w:uiPriority="65" w:unhideWhenUsed="0"/>
-    <w:lsdException w:name="Medium List 2 Accent 4" w:semiHidden="0" w:uiPriority="66" w:unhideWhenUsed="0"/>
-    <w:lsdException w:name="Medium Grid 1 Accent 4" w:semiHidden="0" w:uiPriority="67" w:unhideWhenUsed="0"/>
-    <w:lsdException w:name="Medium Grid 2 Accent 4" w:semiHidden="0" w:uiPriority="68" w:unhideWhenUsed="0"/>
-    <w:lsdException w:name="Medium Grid 3 Accent 4" w:semiHidden="0" w:uiPriority="69" w:unhideWhenUsed="0"/>
-    <w:lsdException w:name="Dark List Accent 4" w:semiHidden="0" w:uiPriority="70" w:unhideWhenUsed="0"/>
-    <w:lsdException w:name="Colorful Shading Accent 4" w:semiHidden="0" w:uiPriority="71" w:unhideWhenUsed="0"/>
-    <w:lsdException w:name="Colorful List Accent 4" w:semiHidden="0" w:uiPriority="72" w:unhideWhenUsed="0"/>
-    <w:lsdException w:name="Colorful Grid Accent 4" w:semiHidden="0" w:uiPriority="73" w:unhideWhenUsed="0"/>
-    <w:lsdException w:name="Light Shading Accent 5" w:semiHidden="0" w:uiPriority="60" w:unhideWhenUsed="0"/>
-    <w:lsdException w:name="Light List Accent 5" w:semiHidden="0" w:uiPriority="61" w:unhideWhenUsed="0"/>
-    <w:lsdException w:name="Light Grid Accent 5" w:semiHidden="0" w:uiPriority="62" w:unhideWhenUsed="0"/>
-    <w:lsdException w:name="Medium Shading 1 Accent 5" w:semiHidden="0" w:uiPriority="63" w:unhideWhenUsed="0"/>
-    <w:lsdException w:name="Medium Shading 2 Accent 5" w:semiHidden="0" w:uiPriority="64" w:unhideWhenUsed="0"/>
-    <w:lsdException w:name="Medium List 1 Accent 5" w:semiHidden="0" w:uiPriority="65" w:unhideWhenUsed="0"/>
-    <w:lsdException w:name="Medium List 2 Accent 5" w:semiHidden="0" w:uiPriority="66" w:unhideWhenUsed="0"/>
-    <w:lsdException w:name="Medium Grid 1 Accent 5" w:semiHidden="0" w:uiPriority="67" w:unhideWhenUsed="0"/>
-    <w:lsdException w:name="Medium Grid 2 Accent 5" w:semiHidden="0" w:uiPriority="68" w:unhideWhenUsed="0"/>
-    <w:lsdException w:name="Medium Grid 3 Accent 5" w:semiHidden="0" w:uiPriority="69" w:unhideWhenUsed="0"/>
-    <w:lsdException w:name="Dark List Accent 5" w:semiHidden="0" w:uiPriority="70" w:unhideWhenUsed="0"/>
-    <w:lsdException w:name="Colorful Shading Accent 5" w:semiHidden="0" w:uiPriority="71" w:unhideWhenUsed="0"/>
-    <w:lsdException w:name="Colorful List Accent 5" w:semiHidden="0" w:uiPriority="72" w:unhideWhenUsed="0"/>
-    <w:lsdException w:name="Colorful Grid Accent 5" w:semiHidden="0" w:uiPriority="73" w:unhideWhenUsed="0"/>
-    <w:lsdException w:name="Light Shading Accent 6" w:semiHidden="0" w:uiPriority="60" w:unhideWhenUsed="0"/>
-    <w:lsdException w:name="Light List Accent 6" w:semiHidden="0" w:uiPriority="61" w:unhideWhenUsed="0"/>
-    <w:lsdException w:name="Light Grid Accent 6" w:semiHidden="0" w:uiPriority="62" w:unhideWhenUsed="0"/>
-    <w:lsdException w:name="Medium Shading 1 Accent 6" w:semiHidden="0" w:uiPriority="63" w:unhideWhenUsed="0"/>
-    <w:lsdException w:name="Medium Shading 2 Accent 6" w:semiHidden="0" w:uiPriority="64" w:unhideWhenUsed="0"/>
-    <w:lsdException w:name="Medium List 1 Accent 6" w:semiHidden="0" w:uiPriority="65" w:unhideWhenUsed="0"/>
-    <w:lsdException w:name="Medium List 2 Accent 6" w:semiHidden="0" w:uiPriority="66" w:unhideWhenUsed="0"/>
-    <w:lsdException w:name="Medium Grid 1 Accent 6" w:semiHidden="0" w:uiPriority="67" w:unhideWhenUsed="0"/>
-    <w:lsdException w:name="Medium Grid 2 Accent 6" w:semiHidden="0" w:uiPriority="68" w:unhideWhenUsed="0"/>
-    <w:lsdException w:name="Medium Grid 3 Accent 6" w:semiHidden="0" w:uiPriority="69" w:unhideWhenUsed="0"/>
-    <w:lsdException w:name="Dark List Accent 6" w:semiHidden="0" w:uiPriority="70" w:unhideWhenUsed="0"/>
-    <w:lsdException w:name="Colorful Shading Accent 6" w:semiHidden="0" w:uiPriority="71" w:unhideWhenUsed="0"/>
-    <w:lsdException w:name="Colorful List Accent 6" w:semiHidden="0" w:uiPriority="72" w:unhideWhenUsed="0"/>
-    <w:lsdException w:name="Colorful Grid Accent 6" w:semiHidden="0" w:uiPriority="73" w:unhideWhenUsed="0"/>
-    <w:lsdException w:name="Subtle Emphasis" w:semiHidden="0" w:uiPriority="19" w:unhideWhenUsed="0" w:qFormat="1"/>
-    <w:lsdException w:name="Intense Emphasis" w:semiHidden="0" w:uiPriority="21" w:unhideWhenUsed="0" w:qFormat="1"/>
-    <w:lsdException w:name="Subtle Reference" w:semiHidden="0" w:uiPriority="31" w:unhideWhenUsed="0" w:qFormat="1"/>
-    <w:lsdException w:name="Intense Reference" w:semiHidden="0" w:uiPriority="32" w:unhideWhenUsed="0" w:qFormat="1"/>
-    <w:lsdException w:name="Book Title" w:semiHidden="0" w:uiPriority="33" w:unhideWhenUsed="0" w:qFormat="1"/>
-    <w:lsdException w:name="Bibliography" w:uiPriority="37"/>
-    <w:lsdException w:name="TOC Heading" w:uiPriority="39" w:qFormat="1"/>
-  </w:latentStyles>
-  <w:style w:type="paragraph" w:default="1" w:styleId="Normal">
-    <w:name w:val="Normal"/>
-    <w:qFormat/>
-  </w:style>
-  <w:style w:type="character" w:default="1" w:styleId="DefaultParagraphFont">
-    <w:name w:val="Default Paragraph Font"/>
-    <w:uiPriority w:val="1"/>
-    <w:semiHidden/>
-    <w:unhideWhenUsed/>
-  </w:style>
-  <w:style w:type="table" w:default="1" w:styleId="TableNormal">
-    <w:name w:val="Normal Table"/>
-    <w:uiPriority w:val="99"/>
-    <w:semiHidden/>
-    <w:unhideWhenUsed/>
-    <w:tblPr>
-      <w:tblInd w:w="0" w:type="dxa"/>
-      <w:tblCellMar>
-        <w:top w:w="0" w:type="dxa"/>
-        <w:left w:w="108" w:type="dxa"/>
-        <w:bottom w:w="0" w:type="dxa"/>
-        <w:right w:w="108" w:type="dxa"/>
-      </w:tblCellMar>
-    </w:tblPr>
-  </w:style>
-  <w:style w:type="numbering" w:default="1" w:styleId="NoList">
-    <w:name w:val="No List"/>
-    <w:uiPriority w:val="99"/>
-    <w:semiHidden/>
-    <w:unhideWhenUsed/>
-  </w:style>
-  <w:style w:type="paragraph" w:customStyle="1" w:styleId="5F01553F3D664AF3A9631DC78FD12332">
-    <w:name w:val="5F01553F3D664AF3A9631DC78FD12332"/>
-    <w:rsid w:val="009C7C02"/>
-  </w:style>
-  <w:style w:type="paragraph" w:customStyle="1" w:styleId="9FFA7651E4294D43BFE7FC05D18A9403">
-    <w:name w:val="9FFA7651E4294D43BFE7FC05D18A9403"/>
-    <w:rsid w:val="009C7C02"/>
-  </w:style>
-</w:styles>
-</file>
-
-<file path=word/glossary/webSettings.xml><?xml version="1.0" encoding="utf-8"?>
-<w:webSettings xmlns:mc="http://schemas.openxmlformats.org/markup-compatibility/2006" xmlns:r="http://schemas.openxmlformats.org/officeDocument/2006/relationships" xmlns:w="http://schemas.openxmlformats.org/wordprocessingml/2006/main" xmlns:w14="http://schemas.microsoft.com/office/word/2010/wordml" mc:Ignorable="w14">
-  <w:optimizeForBrowser/>
-  <w:allowPNG/>
-</w:webSettings>
-</file>
-
 <file path=word/theme/theme1.xml><?xml version="1.0" encoding="utf-8"?>
 <a:theme xmlns:a="http://schemas.openxmlformats.org/drawingml/2006/main" name="Office Theme">
   <a:themeElements>

</xml_diff>

<commit_message>
Add room-service flow description
</commit_message>
<xml_diff>
--- a/documentation/HM.docx
+++ b/documentation/HM.docx
@@ -235,12 +235,14 @@
       <w:pPr>
         <w:pStyle w:val="Heading7"/>
       </w:pPr>
+      <w:proofErr w:type="gramStart"/>
       <w:r>
         <w:rPr>
           <w:w w:val="110"/>
         </w:rPr>
         <w:t>propusă</w:t>
       </w:r>
+      <w:proofErr w:type="gramEnd"/>
       <w:r>
         <w:rPr>
           <w:spacing w:val="-20"/>
@@ -916,12 +918,14 @@
         </w:rPr>
         <w:t xml:space="preserve"> </w:t>
       </w:r>
+      <w:proofErr w:type="gramStart"/>
       <w:r>
         <w:rPr>
           <w:w w:val="110"/>
         </w:rPr>
         <w:t>este</w:t>
       </w:r>
+      <w:proofErr w:type="gramEnd"/>
       <w:r>
         <w:rPr>
           <w:spacing w:val="-22"/>
@@ -2076,6 +2080,7 @@
           <w:rFonts w:ascii="Times New Roman" w:hAnsi="Times New Roman"/>
         </w:rPr>
       </w:pPr>
+      <w:proofErr w:type="gramStart"/>
       <w:r>
         <w:rPr>
           <w:rFonts w:ascii="Times New Roman" w:hAnsi="Times New Roman"/>
@@ -2083,6 +2088,7 @@
         </w:rPr>
         <w:t>rezumarea</w:t>
       </w:r>
+      <w:proofErr w:type="gramEnd"/>
       <w:r>
         <w:rPr>
           <w:rFonts w:ascii="Times New Roman" w:hAnsi="Times New Roman"/>
@@ -2436,15 +2442,7 @@
         <w:rPr>
           <w:sz w:val="29"/>
         </w:rPr>
-        <w:t>ECLARAŢI</w:t>
-      </w:r>
-      <w:bookmarkStart w:id="0" w:name="_GoBack"/>
-      <w:bookmarkEnd w:id="0"/>
-      <w:r>
-        <w:rPr>
-          <w:sz w:val="29"/>
-        </w:rPr>
-        <w:t>E DE CONSIMŢĂMÂNT</w:t>
+        <w:t>ECLARAŢIE DE CONSIMŢĂMÂNT</w:t>
       </w:r>
     </w:p>
     <w:p>
@@ -2539,12 +2537,14 @@
         </w:rPr>
         <w:t xml:space="preserve"> </w:t>
       </w:r>
+      <w:proofErr w:type="gramStart"/>
       <w:r>
         <w:rPr>
           <w:w w:val="105"/>
         </w:rPr>
         <w:t>să</w:t>
       </w:r>
+      <w:proofErr w:type="gramEnd"/>
       <w:r>
         <w:rPr>
           <w:spacing w:val="-10"/>
@@ -3504,12 +3504,14 @@
         </w:rPr>
         <w:t xml:space="preserve"> </w:t>
       </w:r>
+      <w:proofErr w:type="gramStart"/>
       <w:r>
         <w:rPr>
           <w:w w:val="110"/>
         </w:rPr>
         <w:t>este</w:t>
       </w:r>
+      <w:proofErr w:type="gramEnd"/>
       <w:r>
         <w:rPr>
           <w:spacing w:val="-22"/>
@@ -3774,7 +3776,21 @@
         <w:rPr>
           <w:w w:val="110"/>
         </w:rPr>
-        <w:t>Încheierea acestui acord este necesară din următoarele motive:</w:t>
+        <w:t xml:space="preserve">Încheierea acestui acord </w:t>
+      </w:r>
+      <w:proofErr w:type="gramStart"/>
+      <w:r>
+        <w:rPr>
+          <w:w w:val="110"/>
+        </w:rPr>
+        <w:t>este</w:t>
+      </w:r>
+      <w:proofErr w:type="gramEnd"/>
+      <w:r>
+        <w:rPr>
+          <w:w w:val="110"/>
+        </w:rPr>
+        <w:t xml:space="preserve"> necesară din următoarele motive:</w:t>
       </w:r>
     </w:p>
     <w:p>
@@ -3855,6 +3871,7 @@
         </w:rPr>
         <w:t xml:space="preserve"> </w:t>
       </w:r>
+      <w:proofErr w:type="gramStart"/>
       <w:r>
         <w:rPr>
           <w:i/>
@@ -3863,6 +3880,7 @@
         </w:rPr>
         <w:t>ce</w:t>
       </w:r>
+      <w:proofErr w:type="gramEnd"/>
       <w:r>
         <w:rPr>
           <w:i/>
@@ -4348,8 +4366,17 @@
           <w:i/>
           <w:w w:val="105"/>
         </w:rPr>
-        <w:t>Adrian Ştefan</w:t>
-      </w:r>
+        <w:t xml:space="preserve">Adrian </w:t>
+      </w:r>
+      <w:proofErr w:type="gramStart"/>
+      <w:r>
+        <w:rPr>
+          <w:i/>
+          <w:w w:val="105"/>
+        </w:rPr>
+        <w:t>Ştefan</w:t>
+      </w:r>
+      <w:proofErr w:type="gramEnd"/>
     </w:p>
     <w:p>
       <w:pPr>
@@ -4573,7 +4600,6 @@
           <w:docPartUnique/>
         </w:docPartObj>
       </w:sdtPr>
-      <w:sdtEndPr/>
       <w:sdtContent>
         <w:p>
           <w:pPr>
@@ -4685,7 +4711,6 @@
               <w:temporary/>
               <w:showingPlcHdr/>
             </w:sdtPr>
-            <w:sdtEndPr/>
             <w:sdtContent>
               <w:r>
                 <w:rPr>
@@ -4775,7 +4800,6 @@
               <w:temporary/>
               <w:showingPlcHdr/>
             </w:sdtPr>
-            <w:sdtEndPr/>
             <w:sdtContent>
               <w:r>
                 <w:rPr>
@@ -4863,7 +4887,25 @@
           <w:sz w:val="24"/>
           <w:szCs w:val="24"/>
         </w:rPr>
-        <w:t>Tema licentei este construirea unei aplica</w:t>
+        <w:t xml:space="preserve">Tema licentei </w:t>
+      </w:r>
+      <w:proofErr w:type="gramStart"/>
+      <w:r>
+        <w:rPr>
+          <w:rFonts w:ascii="Times New Roman" w:hAnsi="Times New Roman" w:cs="Times New Roman"/>
+          <w:sz w:val="24"/>
+          <w:szCs w:val="24"/>
+        </w:rPr>
+        <w:t>este</w:t>
+      </w:r>
+      <w:proofErr w:type="gramEnd"/>
+      <w:r>
+        <w:rPr>
+          <w:rFonts w:ascii="Times New Roman" w:hAnsi="Times New Roman" w:cs="Times New Roman"/>
+          <w:sz w:val="24"/>
+          <w:szCs w:val="24"/>
+        </w:rPr>
+        <w:t xml:space="preserve"> construirea unei aplica</w:t>
       </w:r>
       <w:r>
         <w:rPr>
@@ -4880,7 +4922,43 @@
           <w:sz w:val="24"/>
           <w:szCs w:val="24"/>
         </w:rPr>
-        <w:t>ii web care are ca și scop managemntul unui hotel. Toți utilizatori aplicației vor avea posibilitatea să vadă informații generale despre hotel și serviciile oferite de acesta. Principalele utilități ale aplicației pentru client sunt cea de rezervare a camerelor și de plasare a comenzilor de tip room-service. Accesul spre serviciile de rezervare de camere si comenzi room-service se face prin autentificarea cu un cont personal.</w:t>
+        <w:t xml:space="preserve">ii web care are ca și scop managemntul unui hotel. Toți utilizatori aplicației vor avea posibilitatea </w:t>
+      </w:r>
+      <w:proofErr w:type="gramStart"/>
+      <w:r>
+        <w:rPr>
+          <w:rFonts w:ascii="Times New Roman" w:hAnsi="Times New Roman" w:cs="Times New Roman"/>
+          <w:sz w:val="24"/>
+          <w:szCs w:val="24"/>
+        </w:rPr>
+        <w:t>să</w:t>
+      </w:r>
+      <w:proofErr w:type="gramEnd"/>
+      <w:r>
+        <w:rPr>
+          <w:rFonts w:ascii="Times New Roman" w:hAnsi="Times New Roman" w:cs="Times New Roman"/>
+          <w:sz w:val="24"/>
+          <w:szCs w:val="24"/>
+        </w:rPr>
+        <w:t xml:space="preserve"> vadă informații generale despre hotel și serviciile oferite de acesta. Principalele utilități ale aplicației pentru client sunt cea de rezervare a camerelor și de plasare a comenzilor de tip room-service. Accesul spre serviciile de rezervare de camere si comenzi room-service se face prin autentificarea cu </w:t>
+      </w:r>
+      <w:proofErr w:type="gramStart"/>
+      <w:r>
+        <w:rPr>
+          <w:rFonts w:ascii="Times New Roman" w:hAnsi="Times New Roman" w:cs="Times New Roman"/>
+          <w:sz w:val="24"/>
+          <w:szCs w:val="24"/>
+        </w:rPr>
+        <w:t>un</w:t>
+      </w:r>
+      <w:proofErr w:type="gramEnd"/>
+      <w:r>
+        <w:rPr>
+          <w:rFonts w:ascii="Times New Roman" w:hAnsi="Times New Roman" w:cs="Times New Roman"/>
+          <w:sz w:val="24"/>
+          <w:szCs w:val="24"/>
+        </w:rPr>
+        <w:t xml:space="preserve"> cont personal.</w:t>
       </w:r>
     </w:p>
     <w:p>
@@ -4893,13 +4971,77 @@
           <w:szCs w:val="24"/>
         </w:rPr>
       </w:pPr>
-      <w:r>
-        <w:rPr>
-          <w:rFonts w:ascii="Times New Roman" w:hAnsi="Times New Roman" w:cs="Times New Roman"/>
-          <w:sz w:val="24"/>
-          <w:szCs w:val="24"/>
-        </w:rPr>
-        <w:t xml:space="preserve">Aplicația oferă posibilitatea înregistrări cu trei tipuri de conturi, admin, angajat și utilizator. Ca și admin poți crea diferite categorii de camere. Odată creată o categorie poti adăuga una sau mai multe camere cu categoria respectivă acestea devenind disponibile spre rezervare. De asemenea, admini au și posibilitatea de a adauga diverse tipuri de produse pentru a putea fi comandate prin serviciul de room-service. Rezervarea camerelor poate fi facută de toți utilizatorii logați și plata se face prin PayPal pentru finalizarea rezervării. Comenzile room-service pot fi făcute de utilizatorii care sunt logați și au o rezervare de camera în momentul efectuării comenzii. Conturile de tip angajat pot vedea toate rezervările și comenzile de room-service. In plus, aceștia pot face rezervări și comenzi de room-service pentru clienți care nu au cont personal, plata pentru aceste rezervări poate fi de orice tip, nu doar PayPal. </w:t>
+      <w:proofErr w:type="gramStart"/>
+      <w:r>
+        <w:rPr>
+          <w:rFonts w:ascii="Times New Roman" w:hAnsi="Times New Roman" w:cs="Times New Roman"/>
+          <w:sz w:val="24"/>
+          <w:szCs w:val="24"/>
+        </w:rPr>
+        <w:t>Aplicația oferă posibilitatea înregistrări cu trei tipuri de conturi, admin, angajat și utilizator.</w:t>
+      </w:r>
+      <w:proofErr w:type="gramEnd"/>
+      <w:r>
+        <w:rPr>
+          <w:rFonts w:ascii="Times New Roman" w:hAnsi="Times New Roman" w:cs="Times New Roman"/>
+          <w:sz w:val="24"/>
+          <w:szCs w:val="24"/>
+        </w:rPr>
+        <w:t xml:space="preserve"> </w:t>
+      </w:r>
+      <w:proofErr w:type="gramStart"/>
+      <w:r>
+        <w:rPr>
+          <w:rFonts w:ascii="Times New Roman" w:hAnsi="Times New Roman" w:cs="Times New Roman"/>
+          <w:sz w:val="24"/>
+          <w:szCs w:val="24"/>
+        </w:rPr>
+        <w:t>Ca și admin poți crea diferite categorii de camere.</w:t>
+      </w:r>
+      <w:proofErr w:type="gramEnd"/>
+      <w:r>
+        <w:rPr>
+          <w:rFonts w:ascii="Times New Roman" w:hAnsi="Times New Roman" w:cs="Times New Roman"/>
+          <w:sz w:val="24"/>
+          <w:szCs w:val="24"/>
+        </w:rPr>
+        <w:t xml:space="preserve"> </w:t>
+      </w:r>
+      <w:proofErr w:type="gramStart"/>
+      <w:r>
+        <w:rPr>
+          <w:rFonts w:ascii="Times New Roman" w:hAnsi="Times New Roman" w:cs="Times New Roman"/>
+          <w:sz w:val="24"/>
+          <w:szCs w:val="24"/>
+        </w:rPr>
+        <w:t>Odată creată o categorie poti adăuga una sau mai multe camere cu categoria respectivă acestea devenind disponibile spre rezervare.</w:t>
+      </w:r>
+      <w:proofErr w:type="gramEnd"/>
+      <w:r>
+        <w:rPr>
+          <w:rFonts w:ascii="Times New Roman" w:hAnsi="Times New Roman" w:cs="Times New Roman"/>
+          <w:sz w:val="24"/>
+          <w:szCs w:val="24"/>
+        </w:rPr>
+        <w:t xml:space="preserve"> De asemenea, admini au și posibilitatea de </w:t>
+      </w:r>
+      <w:proofErr w:type="gramStart"/>
+      <w:r>
+        <w:rPr>
+          <w:rFonts w:ascii="Times New Roman" w:hAnsi="Times New Roman" w:cs="Times New Roman"/>
+          <w:sz w:val="24"/>
+          <w:szCs w:val="24"/>
+        </w:rPr>
+        <w:t>a</w:t>
+      </w:r>
+      <w:proofErr w:type="gramEnd"/>
+      <w:r>
+        <w:rPr>
+          <w:rFonts w:ascii="Times New Roman" w:hAnsi="Times New Roman" w:cs="Times New Roman"/>
+          <w:sz w:val="24"/>
+          <w:szCs w:val="24"/>
+        </w:rPr>
+        <w:t xml:space="preserve"> adauga diverse tipuri de produse pentru a putea fi comandate prin serviciul de room-service. Rezervarea camerelor poate fi facută de toți utilizatorii logați și plata se face prin PayPal pentru finalizarea rezervării. Comenzile room-service pot fi făcute de utilizatorii care sunt logați și au o rezervare de camera în momentul efectuării comenzii. Conturile de tip angajat pot vedea toate rezervările și comenzile de room-service. In plus, aceștia pot face rezervări și comenzi de room-service pentru clienți care nu au cont personal, plata pentru aceste rezervări poate fi de orice tip, nu doar PayPal. </w:t>
       </w:r>
     </w:p>
     <w:p>
@@ -4918,7 +5060,61 @@
           <w:sz w:val="24"/>
           <w:szCs w:val="24"/>
         </w:rPr>
-        <w:t>O altă utilitate importantă aplicației este cea de generare a unui cod de bare la momentul înregistrării. Cu acest cod de bare clienții vor putea intra în camerele unde au rezervări pe parcursul rezervării. Fiecare camera a hotelului va avea un dipozitiv capabil sa scaneze codul de bare, iar în cazul în care este scanat codul de bare corect va descuia camera. Codul de bare necesar descuierii camerei este actualizat în funcție de rezervarea activă pentru acea camera.</w:t>
+        <w:t xml:space="preserve">O </w:t>
+      </w:r>
+      <w:proofErr w:type="gramStart"/>
+      <w:r>
+        <w:rPr>
+          <w:rFonts w:ascii="Times New Roman" w:hAnsi="Times New Roman" w:cs="Times New Roman"/>
+          <w:sz w:val="24"/>
+          <w:szCs w:val="24"/>
+        </w:rPr>
+        <w:t>altă</w:t>
+      </w:r>
+      <w:proofErr w:type="gramEnd"/>
+      <w:r>
+        <w:rPr>
+          <w:rFonts w:ascii="Times New Roman" w:hAnsi="Times New Roman" w:cs="Times New Roman"/>
+          <w:sz w:val="24"/>
+          <w:szCs w:val="24"/>
+        </w:rPr>
+        <w:t xml:space="preserve"> utilitate importantă aplicației este cea de generare a unui cod de bare la momentul înregistrării. Cu acest cod de bare clienții vor putea intra în camerele unde au rezervări pe parcursul rezervării. Fiecare camera a hotelului </w:t>
+      </w:r>
+      <w:proofErr w:type="gramStart"/>
+      <w:r>
+        <w:rPr>
+          <w:rFonts w:ascii="Times New Roman" w:hAnsi="Times New Roman" w:cs="Times New Roman"/>
+          <w:sz w:val="24"/>
+          <w:szCs w:val="24"/>
+        </w:rPr>
+        <w:t>va</w:t>
+      </w:r>
+      <w:proofErr w:type="gramEnd"/>
+      <w:r>
+        <w:rPr>
+          <w:rFonts w:ascii="Times New Roman" w:hAnsi="Times New Roman" w:cs="Times New Roman"/>
+          <w:sz w:val="24"/>
+          <w:szCs w:val="24"/>
+        </w:rPr>
+        <w:t xml:space="preserve"> avea un dipozitiv capabil sa scaneze codul de bare, iar în cazul în care este scanat codul de bare corect va descuia camera. Codul de bare necesar descuierii camerei </w:t>
+      </w:r>
+      <w:proofErr w:type="gramStart"/>
+      <w:r>
+        <w:rPr>
+          <w:rFonts w:ascii="Times New Roman" w:hAnsi="Times New Roman" w:cs="Times New Roman"/>
+          <w:sz w:val="24"/>
+          <w:szCs w:val="24"/>
+        </w:rPr>
+        <w:t>este</w:t>
+      </w:r>
+      <w:proofErr w:type="gramEnd"/>
+      <w:r>
+        <w:rPr>
+          <w:rFonts w:ascii="Times New Roman" w:hAnsi="Times New Roman" w:cs="Times New Roman"/>
+          <w:sz w:val="24"/>
+          <w:szCs w:val="24"/>
+        </w:rPr>
+        <w:t xml:space="preserve"> actualizat în funcție de rezervarea activă pentru acea camera.</w:t>
       </w:r>
     </w:p>
     <w:p>
@@ -4937,7 +5133,43 @@
           <w:sz w:val="24"/>
           <w:szCs w:val="24"/>
         </w:rPr>
-        <w:t>Motivul pentru care am ales această temă de licență este că, deși există multe hoteluri cu aplicații care să ofere posibilitatea rezervării unei camere, nu am găsit nici o aplicație care să faciliteze toată experiența ta la acel hotel prin intermediul aplicației. La aceste hoteluri chiar dacă îți faci rezervare la cameră online odată ajuns la hotel tot trebuie să mergi la recepție pentru a primi cheia camerei ceea ce în anumite cazuri poate duce la așteptarea la timp pierdut prin așteptarea la cozi lungi la recepție.</w:t>
+        <w:t xml:space="preserve">Motivul pentru care am ales această temă de licență </w:t>
+      </w:r>
+      <w:proofErr w:type="gramStart"/>
+      <w:r>
+        <w:rPr>
+          <w:rFonts w:ascii="Times New Roman" w:hAnsi="Times New Roman" w:cs="Times New Roman"/>
+          <w:sz w:val="24"/>
+          <w:szCs w:val="24"/>
+        </w:rPr>
+        <w:t>este</w:t>
+      </w:r>
+      <w:proofErr w:type="gramEnd"/>
+      <w:r>
+        <w:rPr>
+          <w:rFonts w:ascii="Times New Roman" w:hAnsi="Times New Roman" w:cs="Times New Roman"/>
+          <w:sz w:val="24"/>
+          <w:szCs w:val="24"/>
+        </w:rPr>
+        <w:t xml:space="preserve"> că, deși există multe hoteluri cu aplicații care să ofere posibilitatea rezervării unei camere, nu am găsit nici o aplicație care să faciliteze toată experiența ta la acel hotel prin intermediul aplicației. La aceste hoteluri chiar dacă îți faci rezervare la cameră online odată ajuns la hotel tot trebuie </w:t>
+      </w:r>
+      <w:proofErr w:type="gramStart"/>
+      <w:r>
+        <w:rPr>
+          <w:rFonts w:ascii="Times New Roman" w:hAnsi="Times New Roman" w:cs="Times New Roman"/>
+          <w:sz w:val="24"/>
+          <w:szCs w:val="24"/>
+        </w:rPr>
+        <w:t>să</w:t>
+      </w:r>
+      <w:proofErr w:type="gramEnd"/>
+      <w:r>
+        <w:rPr>
+          <w:rFonts w:ascii="Times New Roman" w:hAnsi="Times New Roman" w:cs="Times New Roman"/>
+          <w:sz w:val="24"/>
+          <w:szCs w:val="24"/>
+        </w:rPr>
+        <w:t xml:space="preserve"> mergi la recepție pentru a primi cheia camerei ceea ce în anumite cazuri poate duce la așteptarea la timp pierdut prin așteptarea la cozi lungi la recepție.</w:t>
       </w:r>
     </w:p>
     <w:p>
@@ -4956,7 +5188,25 @@
           <w:sz w:val="24"/>
           <w:szCs w:val="24"/>
         </w:rPr>
-        <w:t>Alt element care nu l-am văzut la nici o altă aplicatie este posibilitatea plasării unei comenzi de room-service, și consider ca este mai mult pe placul lumii să plaseze o comandă prin internet și să poată vedea statusul comenzii dec</w:t>
+        <w:t xml:space="preserve">Alt element care nu l-am văzut la nici o </w:t>
+      </w:r>
+      <w:proofErr w:type="gramStart"/>
+      <w:r>
+        <w:rPr>
+          <w:rFonts w:ascii="Times New Roman" w:hAnsi="Times New Roman" w:cs="Times New Roman"/>
+          <w:sz w:val="24"/>
+          <w:szCs w:val="24"/>
+        </w:rPr>
+        <w:t>altă</w:t>
+      </w:r>
+      <w:proofErr w:type="gramEnd"/>
+      <w:r>
+        <w:rPr>
+          <w:rFonts w:ascii="Times New Roman" w:hAnsi="Times New Roman" w:cs="Times New Roman"/>
+          <w:sz w:val="24"/>
+          <w:szCs w:val="24"/>
+        </w:rPr>
+        <w:t xml:space="preserve"> aplicatie este posibilitatea plasării unei comenzi de room-service, și consider ca este mai mult pe placul lumii să plaseze o comandă prin internet și să poată vedea statusul comenzii dec</w:t>
       </w:r>
       <w:r>
         <w:rPr>
@@ -4991,7 +5241,25 @@
           <w:sz w:val="24"/>
           <w:szCs w:val="24"/>
         </w:rPr>
-        <w:t>De asemenea, aplicația foloseste și algoritmi pentru a face prețul rezervării să varieze în funcție de diverse criterii, printer care și oferirea de reduceri în funcție de rezervările anterioare.</w:t>
+        <w:t xml:space="preserve">De asemenea, aplicația foloseste și algoritmi pentru a face prețul rezervării </w:t>
+      </w:r>
+      <w:proofErr w:type="gramStart"/>
+      <w:r>
+        <w:rPr>
+          <w:rFonts w:ascii="Times New Roman" w:hAnsi="Times New Roman" w:cs="Times New Roman"/>
+          <w:sz w:val="24"/>
+          <w:szCs w:val="24"/>
+        </w:rPr>
+        <w:t>să</w:t>
+      </w:r>
+      <w:proofErr w:type="gramEnd"/>
+      <w:r>
+        <w:rPr>
+          <w:rFonts w:ascii="Times New Roman" w:hAnsi="Times New Roman" w:cs="Times New Roman"/>
+          <w:sz w:val="24"/>
+          <w:szCs w:val="24"/>
+        </w:rPr>
+        <w:t xml:space="preserve"> varieze în funcție de diverse criterii, printer care și oferirea de reduceri în funcție de rezervările anterioare.</w:t>
       </w:r>
     </w:p>
     <w:p>
@@ -5010,7 +5278,25 @@
           <w:sz w:val="24"/>
           <w:szCs w:val="24"/>
         </w:rPr>
-        <w:t>Așadar, consider că cel mai mare plus adus de aplicația mea este oferirea posibilității cazării și cererii serviciilor la un hotel doar prin intermediul aplicației, asta făc</w:t>
+        <w:t xml:space="preserve">Așadar, consider că cel mai mare plus adus de aplicația mea </w:t>
+      </w:r>
+      <w:proofErr w:type="gramStart"/>
+      <w:r>
+        <w:rPr>
+          <w:rFonts w:ascii="Times New Roman" w:hAnsi="Times New Roman" w:cs="Times New Roman"/>
+          <w:sz w:val="24"/>
+          <w:szCs w:val="24"/>
+        </w:rPr>
+        <w:t>este</w:t>
+      </w:r>
+      <w:proofErr w:type="gramEnd"/>
+      <w:r>
+        <w:rPr>
+          <w:rFonts w:ascii="Times New Roman" w:hAnsi="Times New Roman" w:cs="Times New Roman"/>
+          <w:sz w:val="24"/>
+          <w:szCs w:val="24"/>
+        </w:rPr>
+        <w:t xml:space="preserve"> oferirea posibilității cazării și cererii serviciilor la un hotel doar prin intermediul aplicației, asta făc</w:t>
       </w:r>
       <w:r>
         <w:rPr>
@@ -5373,7 +5659,25 @@
           <w:sz w:val="24"/>
           <w:szCs w:val="24"/>
         </w:rPr>
-        <w:t>t și stocarea si preluarea informațiilor in baza de date, această parte este numită partea de back-end. A doua aplicație a proiectului este interfața grafică a proiectului, aceasta făc</w:t>
+        <w:t xml:space="preserve">t și stocarea si preluarea informațiilor in baza de date, această parte este numită partea de back-end. A doua aplicație a proiectului </w:t>
+      </w:r>
+      <w:proofErr w:type="gramStart"/>
+      <w:r>
+        <w:rPr>
+          <w:rFonts w:ascii="Times New Roman" w:hAnsi="Times New Roman" w:cs="Times New Roman"/>
+          <w:sz w:val="24"/>
+          <w:szCs w:val="24"/>
+        </w:rPr>
+        <w:t>este</w:t>
+      </w:r>
+      <w:proofErr w:type="gramEnd"/>
+      <w:r>
+        <w:rPr>
+          <w:rFonts w:ascii="Times New Roman" w:hAnsi="Times New Roman" w:cs="Times New Roman"/>
+          <w:sz w:val="24"/>
+          <w:szCs w:val="24"/>
+        </w:rPr>
+        <w:t xml:space="preserve"> interfața grafică a proiectului, aceasta făc</w:t>
       </w:r>
       <w:r>
         <w:rPr>
@@ -5514,7 +5818,25 @@
           <w:sz w:val="24"/>
           <w:szCs w:val="24"/>
         </w:rPr>
-        <w:t>nd cu obiecte și clase direct pentru a prelua și adauga informații în baza de date. Pentru a folosi acest framework este folosit Java Persistence API, numit JPA, aceasta fiind specificția unei interfețe de programare a aplicațiilor care descrie managementul datelor relaționale în aplicații foloșind Hibernate pentru lucrul cu baza de date. JPA foloseste diverse adnotări și interfețe pentru lucrul cu baza de date. Unele din cele mai importante adnotări sunt @Entity folosită asupra unei clase pentru a mapa acea clasă la o tabelă în baza de date, @OneToOne, @OneToMany, @ManyToOne, @ManyToMany pentru a face legături între diferite tabele și adnotarea @Transactional pentru a specifica ca într-o anumită metodă sau clasă să se execute codul sub formă de tranzacție.</w:t>
+        <w:t xml:space="preserve">nd cu obiecte și clase direct pentru a prelua și adauga informații în baza de date. Pentru a folosi acest framework este folosit Java Persistence API, numit JPA, aceasta fiind specificția unei interfețe de programare a aplicațiilor care descrie managementul datelor relaționale în aplicații foloșind Hibernate pentru lucrul cu baza de date. </w:t>
+      </w:r>
+      <w:proofErr w:type="gramStart"/>
+      <w:r>
+        <w:rPr>
+          <w:rFonts w:ascii="Times New Roman" w:hAnsi="Times New Roman" w:cs="Times New Roman"/>
+          <w:sz w:val="24"/>
+          <w:szCs w:val="24"/>
+        </w:rPr>
+        <w:t>JPA foloseste diverse adnotări și interfețe pentru lucrul cu baza de date.</w:t>
+      </w:r>
+      <w:proofErr w:type="gramEnd"/>
+      <w:r>
+        <w:rPr>
+          <w:rFonts w:ascii="Times New Roman" w:hAnsi="Times New Roman" w:cs="Times New Roman"/>
+          <w:sz w:val="24"/>
+          <w:szCs w:val="24"/>
+        </w:rPr>
+        <w:t xml:space="preserve"> Unele din cele mai importante adnotări sunt @Entity folosită asupra unei clase pentru a mapa acea clasă la o tabelă în baza de date, @OneToOne, @OneToMany, @ManyToOne, @ManyToMany pentru a face legături între diferite tabele și adnotarea @Transactional pentru a specifica ca într-o anumită metodă sau clasă să se execute codul sub formă de tranzacție.</w:t>
       </w:r>
     </w:p>
     <w:p>
@@ -5552,7 +5874,25 @@
           <w:sz w:val="24"/>
           <w:szCs w:val="24"/>
         </w:rPr>
-        <w:t>Spring Data oferă mai multe funcționalități peste JPA, adică multe metode pentru preluarea și stocarea infromațiilor în baza de date. În proiectul meu am folosit JpaRepository, aceasta este o interfață cu diferite implementări standard pentru lucrul cu baza de date, spre exemplu findById(id) pentru preluarea obiectului cu id-ul cerut din baza de date, findAll() pentru preluarea tuturor obiectelor din tabela mapată la clasa cerută, save(obiect) pentru adăugarea unui obiect în baza de date. De asemenea, JpaRepository oferă posibilitatea de a crea întrebări specifice la baza de date prin crearea unei metode în JpaRepository deasupra la care este pusă adnotarea @Query(“”) în interiorul căreia este scrisă întrebarea specifică dorită spre baza de date.</w:t>
+        <w:t xml:space="preserve">Spring Data oferă mai multe funcționalități peste JPA, adică multe metode pentru preluarea și stocarea infromațiilor în baza de date. În proiectul meu am folosit JpaRepository, aceasta este o interfață cu diferite implementări standard pentru lucrul cu baza de date, spre exemplu findById(id) pentru preluarea obiectului cu id-ul cerut din baza de date, findAll() pentru preluarea tuturor obiectelor din tabela mapată la clasa cerută, save(obiect) pentru adăugarea unui obiect în baza de date. De asemenea, JpaRepository oferă posibilitatea de a crea întrebări specifice la baza de date prin crearea unei metode în JpaRepository deasupra la care este pusă adnotarea </w:t>
+      </w:r>
+      <w:proofErr w:type="gramStart"/>
+      <w:r>
+        <w:rPr>
+          <w:rFonts w:ascii="Times New Roman" w:hAnsi="Times New Roman" w:cs="Times New Roman"/>
+          <w:sz w:val="24"/>
+          <w:szCs w:val="24"/>
+        </w:rPr>
+        <w:t>@Query(</w:t>
+      </w:r>
+      <w:proofErr w:type="gramEnd"/>
+      <w:r>
+        <w:rPr>
+          <w:rFonts w:ascii="Times New Roman" w:hAnsi="Times New Roman" w:cs="Times New Roman"/>
+          <w:sz w:val="24"/>
+          <w:szCs w:val="24"/>
+        </w:rPr>
+        <w:t>“”) în interiorul căreia este scrisă întrebarea specifică dorită spre baza de date.</w:t>
       </w:r>
     </w:p>
     <w:p>
@@ -5571,8 +5911,28 @@
           <w:sz w:val="24"/>
           <w:szCs w:val="24"/>
         </w:rPr>
-        <w:t>Spring Boot este un mecanism folosit pentru crearea configurațiilor aplicației și pentru rularea aplicației.</w:t>
-      </w:r>
+        <w:t xml:space="preserve">Spring Boot </w:t>
+      </w:r>
+      <w:proofErr w:type="gramStart"/>
+      <w:r>
+        <w:rPr>
+          <w:rFonts w:ascii="Times New Roman" w:hAnsi="Times New Roman" w:cs="Times New Roman"/>
+          <w:sz w:val="24"/>
+          <w:szCs w:val="24"/>
+        </w:rPr>
+        <w:t>este</w:t>
+      </w:r>
+      <w:proofErr w:type="gramEnd"/>
+      <w:r>
+        <w:rPr>
+          <w:rFonts w:ascii="Times New Roman" w:hAnsi="Times New Roman" w:cs="Times New Roman"/>
+          <w:sz w:val="24"/>
+          <w:szCs w:val="24"/>
+        </w:rPr>
+        <w:t xml:space="preserve"> un mecanism folosit pentru crearea configurațiilor aplicației și pentru rularea aplicației.</w:t>
+      </w:r>
+      <w:bookmarkStart w:id="0" w:name="_GoBack"/>
+      <w:bookmarkEnd w:id="0"/>
     </w:p>
     <w:p>
       <w:pPr>
@@ -5618,7 +5978,43 @@
           <w:sz w:val="24"/>
           <w:szCs w:val="24"/>
         </w:rPr>
-        <w:t>Mecanismul pentru cereri web este realizat prin diverse adnotări pentru a zice ca o metoda este o reprezentare pentru un verb HTTP. Pentru a defini o clasă ca o clasă cu verbe HTTP este pusă adnotarea @RestController deasupra ei și adnotarea @RequestMapping(“”) pentru a zice calea la care</w:t>
+        <w:t xml:space="preserve">Mecanismul pentru cereri web </w:t>
+      </w:r>
+      <w:proofErr w:type="gramStart"/>
+      <w:r>
+        <w:rPr>
+          <w:rFonts w:ascii="Times New Roman" w:hAnsi="Times New Roman" w:cs="Times New Roman"/>
+          <w:sz w:val="24"/>
+          <w:szCs w:val="24"/>
+        </w:rPr>
+        <w:t>este</w:t>
+      </w:r>
+      <w:proofErr w:type="gramEnd"/>
+      <w:r>
+        <w:rPr>
+          <w:rFonts w:ascii="Times New Roman" w:hAnsi="Times New Roman" w:cs="Times New Roman"/>
+          <w:sz w:val="24"/>
+          <w:szCs w:val="24"/>
+        </w:rPr>
+        <w:t xml:space="preserve"> realizat prin diverse adnotări pentru a zice ca o metoda este o reprezentare pentru un verb HTTP. Pentru a defini o clasă ca o clasă cu verbe HTTP este pusă adnotarea @RestController deasupra ei și adnotarea </w:t>
+      </w:r>
+      <w:proofErr w:type="gramStart"/>
+      <w:r>
+        <w:rPr>
+          <w:rFonts w:ascii="Times New Roman" w:hAnsi="Times New Roman" w:cs="Times New Roman"/>
+          <w:sz w:val="24"/>
+          <w:szCs w:val="24"/>
+        </w:rPr>
+        <w:t>@RequestMapping(</w:t>
+      </w:r>
+      <w:proofErr w:type="gramEnd"/>
+      <w:r>
+        <w:rPr>
+          <w:rFonts w:ascii="Times New Roman" w:hAnsi="Times New Roman" w:cs="Times New Roman"/>
+          <w:sz w:val="24"/>
+          <w:szCs w:val="24"/>
+        </w:rPr>
+        <w:t>“”) pentru a zice calea la care</w:t>
       </w:r>
       <w:r>
         <w:rPr>
@@ -5868,7 +6264,25 @@
           <w:sz w:val="24"/>
           <w:szCs w:val="24"/>
         </w:rPr>
-        <w:t>ndul lui diferite module organizate care conțin componente necesare pentru a crea o pagina web. În final, ultimul modul este shared care conține informații comune pentru celelalte module cum ar fi componentele cu header și footer, pipeuri serviciu pentru validări și aducere de diverse module externe.</w:t>
+        <w:t xml:space="preserve">ndul lui diferite module organizate care conțin componente necesare pentru a crea o pagina web. În final, ultimul modul </w:t>
+      </w:r>
+      <w:proofErr w:type="gramStart"/>
+      <w:r>
+        <w:rPr>
+          <w:rFonts w:ascii="Times New Roman" w:hAnsi="Times New Roman" w:cs="Times New Roman"/>
+          <w:sz w:val="24"/>
+          <w:szCs w:val="24"/>
+        </w:rPr>
+        <w:t>este</w:t>
+      </w:r>
+      <w:proofErr w:type="gramEnd"/>
+      <w:r>
+        <w:rPr>
+          <w:rFonts w:ascii="Times New Roman" w:hAnsi="Times New Roman" w:cs="Times New Roman"/>
+          <w:sz w:val="24"/>
+          <w:szCs w:val="24"/>
+        </w:rPr>
+        <w:t xml:space="preserve"> shared care conține informații comune pentru celelalte module cum ar fi componentele cu header și footer, pipeuri serviciu pentru validări și aducere de diverse module externe.</w:t>
       </w:r>
     </w:p>
     <w:p>
@@ -5887,7 +6301,25 @@
           <w:sz w:val="24"/>
           <w:szCs w:val="24"/>
         </w:rPr>
-        <w:t>Aplicația de back-end este împarțită la r</w:t>
+        <w:t xml:space="preserve">Aplicația de back-end </w:t>
+      </w:r>
+      <w:proofErr w:type="gramStart"/>
+      <w:r>
+        <w:rPr>
+          <w:rFonts w:ascii="Times New Roman" w:hAnsi="Times New Roman" w:cs="Times New Roman"/>
+          <w:sz w:val="24"/>
+          <w:szCs w:val="24"/>
+        </w:rPr>
+        <w:t>este</w:t>
+      </w:r>
+      <w:proofErr w:type="gramEnd"/>
+      <w:r>
+        <w:rPr>
+          <w:rFonts w:ascii="Times New Roman" w:hAnsi="Times New Roman" w:cs="Times New Roman"/>
+          <w:sz w:val="24"/>
+          <w:szCs w:val="24"/>
+        </w:rPr>
+        <w:t xml:space="preserve"> împarțită la r</w:t>
       </w:r>
       <w:r>
         <w:rPr>
@@ -5919,7 +6351,43 @@
           <w:sz w:val="24"/>
           <w:szCs w:val="24"/>
         </w:rPr>
-        <w:t>nd al doilea nivel. Ultimul nivel constă în lucrul cu bazele de informații, adică preluarea informațiilor și adăugarea acestora în baza de date, prin intermediul interfeței JpaRepository. Nivelul de lucrul cu bazele de date este folosit de nivelul de servicii. At</w:t>
+        <w:t xml:space="preserve">nd al doilea nivel. </w:t>
+      </w:r>
+      <w:proofErr w:type="gramStart"/>
+      <w:r>
+        <w:rPr>
+          <w:rFonts w:ascii="Times New Roman" w:hAnsi="Times New Roman" w:cs="Times New Roman"/>
+          <w:sz w:val="24"/>
+          <w:szCs w:val="24"/>
+        </w:rPr>
+        <w:t>Ultimul nivel constă în lucrul cu bazele de informații, adică preluarea informațiilor și adăugarea acestora în baza de date, prin intermediul interfeței JpaRepository.</w:t>
+      </w:r>
+      <w:proofErr w:type="gramEnd"/>
+      <w:r>
+        <w:rPr>
+          <w:rFonts w:ascii="Times New Roman" w:hAnsi="Times New Roman" w:cs="Times New Roman"/>
+          <w:sz w:val="24"/>
+          <w:szCs w:val="24"/>
+        </w:rPr>
+        <w:t xml:space="preserve"> Nivelul de lucrul cu bazele de date </w:t>
+      </w:r>
+      <w:proofErr w:type="gramStart"/>
+      <w:r>
+        <w:rPr>
+          <w:rFonts w:ascii="Times New Roman" w:hAnsi="Times New Roman" w:cs="Times New Roman"/>
+          <w:sz w:val="24"/>
+          <w:szCs w:val="24"/>
+        </w:rPr>
+        <w:t>este</w:t>
+      </w:r>
+      <w:proofErr w:type="gramEnd"/>
+      <w:r>
+        <w:rPr>
+          <w:rFonts w:ascii="Times New Roman" w:hAnsi="Times New Roman" w:cs="Times New Roman"/>
+          <w:sz w:val="24"/>
+          <w:szCs w:val="24"/>
+        </w:rPr>
+        <w:t xml:space="preserve"> folosit de nivelul de servicii. At</w:t>
       </w:r>
       <w:r>
         <w:rPr>
@@ -5951,7 +6419,25 @@
           <w:sz w:val="24"/>
           <w:szCs w:val="24"/>
         </w:rPr>
-        <w:t>t și a interfețelor se face prin injectare de dependințe.</w:t>
+        <w:t xml:space="preserve">t și </w:t>
+      </w:r>
+      <w:proofErr w:type="gramStart"/>
+      <w:r>
+        <w:rPr>
+          <w:rFonts w:ascii="Times New Roman" w:hAnsi="Times New Roman" w:cs="Times New Roman"/>
+          <w:sz w:val="24"/>
+          <w:szCs w:val="24"/>
+        </w:rPr>
+        <w:t>a</w:t>
+      </w:r>
+      <w:proofErr w:type="gramEnd"/>
+      <w:r>
+        <w:rPr>
+          <w:rFonts w:ascii="Times New Roman" w:hAnsi="Times New Roman" w:cs="Times New Roman"/>
+          <w:sz w:val="24"/>
+          <w:szCs w:val="24"/>
+        </w:rPr>
+        <w:t xml:space="preserve"> interfețelor se face prin injectare de dependințe.</w:t>
       </w:r>
     </w:p>
     <w:p>
@@ -5970,7 +6456,43 @@
           <w:sz w:val="24"/>
           <w:szCs w:val="24"/>
         </w:rPr>
-        <w:t>Pentru lucrul cu baza de date se folosesc modele mapate la tabele din baza de date (la figura x se poate vedea diagrama de claselor de modele). Dar pentru preluarea de informații din requesturile web și pentru returnare de informații sunt folosite alte clase asemănătoare cu modelel din baza de date, numite DTO. Motivul folosirii acestor clase este dat de faptul ca modelele trebuie să aibă aceeași formă ca și tabela din baza de date iar uneori putem să avem nevoie să primim sau sa oferim informații diferite fața de cele din model. Pentru a face conversia dintre aceste clase, adică de la model la DTO și invers, este folosit c</w:t>
+        <w:t xml:space="preserve">Pentru lucrul cu baza de date se folosesc modele mapate la tabele din baza de date (la figura x se poate vedea diagrama de claselor de modele). </w:t>
+      </w:r>
+      <w:proofErr w:type="gramStart"/>
+      <w:r>
+        <w:rPr>
+          <w:rFonts w:ascii="Times New Roman" w:hAnsi="Times New Roman" w:cs="Times New Roman"/>
+          <w:sz w:val="24"/>
+          <w:szCs w:val="24"/>
+        </w:rPr>
+        <w:t>Dar pentru preluarea de informații din requesturile web și pentru returnare de informații sunt folosite alte clase asemănătoare cu modelel din baza de date, numite DTO.</w:t>
+      </w:r>
+      <w:proofErr w:type="gramEnd"/>
+      <w:r>
+        <w:rPr>
+          <w:rFonts w:ascii="Times New Roman" w:hAnsi="Times New Roman" w:cs="Times New Roman"/>
+          <w:sz w:val="24"/>
+          <w:szCs w:val="24"/>
+        </w:rPr>
+        <w:t xml:space="preserve"> Motivul folosirii acestor clase este dat de faptul ca modelele trebuie să aibă aceeași formă ca și tabela din baza de date iar uneori putem să avem nevoie să primim sau sa oferim informații diferite fața de cele din model. Pentru a face conversia dintre aceste clase, adică de la model la DTO și invers, </w:t>
+      </w:r>
+      <w:proofErr w:type="gramStart"/>
+      <w:r>
+        <w:rPr>
+          <w:rFonts w:ascii="Times New Roman" w:hAnsi="Times New Roman" w:cs="Times New Roman"/>
+          <w:sz w:val="24"/>
+          <w:szCs w:val="24"/>
+        </w:rPr>
+        <w:t>este</w:t>
+      </w:r>
+      <w:proofErr w:type="gramEnd"/>
+      <w:r>
+        <w:rPr>
+          <w:rFonts w:ascii="Times New Roman" w:hAnsi="Times New Roman" w:cs="Times New Roman"/>
+          <w:sz w:val="24"/>
+          <w:szCs w:val="24"/>
+        </w:rPr>
+        <w:t xml:space="preserve"> folosit c</w:t>
       </w:r>
       <w:r>
         <w:rPr>
@@ -5986,7 +6508,25 @@
           <w:sz w:val="24"/>
           <w:szCs w:val="24"/>
         </w:rPr>
-        <w:t>te un serviciu numit mapper care conține metodele necesare pentru a mapa la tipul care avem nevoie. Procesul de mapare este făcut prin crearea unui obiect de noul tip și instanțierea acestuia cu valorile din obiectul dinspre care este mapat.</w:t>
+        <w:t xml:space="preserve">te un serviciu numit mapper care conține metodele necesare pentru a mapa la tipul care avem nevoie. Procesul de mapare </w:t>
+      </w:r>
+      <w:proofErr w:type="gramStart"/>
+      <w:r>
+        <w:rPr>
+          <w:rFonts w:ascii="Times New Roman" w:hAnsi="Times New Roman" w:cs="Times New Roman"/>
+          <w:sz w:val="24"/>
+          <w:szCs w:val="24"/>
+        </w:rPr>
+        <w:t>este</w:t>
+      </w:r>
+      <w:proofErr w:type="gramEnd"/>
+      <w:r>
+        <w:rPr>
+          <w:rFonts w:ascii="Times New Roman" w:hAnsi="Times New Roman" w:cs="Times New Roman"/>
+          <w:sz w:val="24"/>
+          <w:szCs w:val="24"/>
+        </w:rPr>
+        <w:t xml:space="preserve"> făcut prin crearea unui obiect de noul tip și instanțierea acestuia cu valorile din obiectul dinspre care este mapat.</w:t>
       </w:r>
     </w:p>
     <w:p>
@@ -6005,7 +6545,43 @@
           <w:sz w:val="24"/>
           <w:szCs w:val="24"/>
         </w:rPr>
-        <w:t>Aplicația folosește excepții proprii care extind clasa RuntimeException și le este dat un cod de status HTTP. Spre exemplu, dacă se caută o camera după un id în baza de date și nu este găsită acea cameră este aruncată excepția RoomNotFoundException cu codul de status 404.</w:t>
+        <w:t xml:space="preserve">Aplicația folosește excepții proprii care extind clasa RuntimeException și le </w:t>
+      </w:r>
+      <w:proofErr w:type="gramStart"/>
+      <w:r>
+        <w:rPr>
+          <w:rFonts w:ascii="Times New Roman" w:hAnsi="Times New Roman" w:cs="Times New Roman"/>
+          <w:sz w:val="24"/>
+          <w:szCs w:val="24"/>
+        </w:rPr>
+        <w:t>este</w:t>
+      </w:r>
+      <w:proofErr w:type="gramEnd"/>
+      <w:r>
+        <w:rPr>
+          <w:rFonts w:ascii="Times New Roman" w:hAnsi="Times New Roman" w:cs="Times New Roman"/>
+          <w:sz w:val="24"/>
+          <w:szCs w:val="24"/>
+        </w:rPr>
+        <w:t xml:space="preserve"> dat un cod de status HTTP. Spre exemplu, dacă se caută o camera după </w:t>
+      </w:r>
+      <w:proofErr w:type="gramStart"/>
+      <w:r>
+        <w:rPr>
+          <w:rFonts w:ascii="Times New Roman" w:hAnsi="Times New Roman" w:cs="Times New Roman"/>
+          <w:sz w:val="24"/>
+          <w:szCs w:val="24"/>
+        </w:rPr>
+        <w:t>un</w:t>
+      </w:r>
+      <w:proofErr w:type="gramEnd"/>
+      <w:r>
+        <w:rPr>
+          <w:rFonts w:ascii="Times New Roman" w:hAnsi="Times New Roman" w:cs="Times New Roman"/>
+          <w:sz w:val="24"/>
+          <w:szCs w:val="24"/>
+        </w:rPr>
+        <w:t xml:space="preserve"> id în baza de date și nu este găsită acea cameră este aruncată excepția RoomNotFoundException cu codul de status 404.</w:t>
       </w:r>
     </w:p>
     <w:p>
@@ -6018,6 +6594,7 @@
           <w:szCs w:val="24"/>
         </w:rPr>
       </w:pPr>
+      <w:proofErr w:type="gramStart"/>
       <w:r>
         <w:rPr>
           <w:rFonts w:ascii="Times New Roman" w:hAnsi="Times New Roman" w:cs="Times New Roman"/>
@@ -6026,6 +6603,7 @@
         </w:rPr>
         <w:t>De asemnea, sunt folosite și două sisteme externe, unul pentru plata prin PayPal și unul pentru trimiterea de emailuri prin Gmail.</w:t>
       </w:r>
+      <w:proofErr w:type="gramEnd"/>
     </w:p>
     <w:p>
       <w:pPr>
@@ -6044,7 +6622,25 @@
           <w:szCs w:val="24"/>
         </w:rPr>
         <w:lastRenderedPageBreak/>
-        <w:t>Pentru partea de securitate și autorizare este folosit Spring Security pentru a genera un token la autentificare în funcție de rolul utilizatorului (admin pentru utilizatori de tip admini, employee pentru utilizatori care sunt angajati sau user pentru utilizatori normali care folosesc aplicația pentru a face o rezervare de cameră sau pentru a comanda room-service). Apoi sunt configurate cererile web pentru a oferi securitatea necesară în funcție de caz, securitatea acestora fiind verificată dupa informațiile din token.</w:t>
+        <w:t xml:space="preserve">Pentru partea de securitate și autorizare este folosit Spring Security pentru a genera un token la autentificare în funcție de rolul utilizatorului (admin pentru utilizatori de tip admini, employee pentru utilizatori care sunt angajati sau user pentru utilizatori normali care folosesc aplicația pentru a face o rezervare de cameră sau pentru a comanda room-service). Apoi sunt configurate cererile web pentru </w:t>
+      </w:r>
+      <w:proofErr w:type="gramStart"/>
+      <w:r>
+        <w:rPr>
+          <w:rFonts w:ascii="Times New Roman" w:hAnsi="Times New Roman" w:cs="Times New Roman"/>
+          <w:sz w:val="24"/>
+          <w:szCs w:val="24"/>
+        </w:rPr>
+        <w:t>a</w:t>
+      </w:r>
+      <w:proofErr w:type="gramEnd"/>
+      <w:r>
+        <w:rPr>
+          <w:rFonts w:ascii="Times New Roman" w:hAnsi="Times New Roman" w:cs="Times New Roman"/>
+          <w:sz w:val="24"/>
+          <w:szCs w:val="24"/>
+        </w:rPr>
+        <w:t xml:space="preserve"> oferi securitatea necesară în funcție de caz, securitatea acestora fiind verificată dupa informațiile din token.</w:t>
       </w:r>
     </w:p>
     <w:p>
@@ -6057,13 +6653,23 @@
           <w:szCs w:val="24"/>
         </w:rPr>
       </w:pPr>
-      <w:r>
-        <w:rPr>
-          <w:rFonts w:ascii="Times New Roman" w:hAnsi="Times New Roman" w:cs="Times New Roman"/>
-          <w:sz w:val="24"/>
-          <w:szCs w:val="24"/>
-        </w:rPr>
-        <w:t>Aplicația respectă Regulamentul General Privind Protecția Datelor prin codificarea datelor introduse în baza de date și decodificare acestora la preluarea datelor din baza de date. Pentru o securitate și mai buna pentru parolă este folosită o funcție hash înainte de a fi introdusă în baza de date, iar apoi pentru verificarea parolei la autentificare se vor compara hashul din baza de date cu cel al parolei introduse pentru autentificare.</w:t>
+      <w:proofErr w:type="gramStart"/>
+      <w:r>
+        <w:rPr>
+          <w:rFonts w:ascii="Times New Roman" w:hAnsi="Times New Roman" w:cs="Times New Roman"/>
+          <w:sz w:val="24"/>
+          <w:szCs w:val="24"/>
+        </w:rPr>
+        <w:t>Aplicația respectă Regulamentul General Privind Protecția Datelor prin codificarea datelor introduse în baza de date și decodificare acestora la preluarea datelor din baza de date.</w:t>
+      </w:r>
+      <w:proofErr w:type="gramEnd"/>
+      <w:r>
+        <w:rPr>
+          <w:rFonts w:ascii="Times New Roman" w:hAnsi="Times New Roman" w:cs="Times New Roman"/>
+          <w:sz w:val="24"/>
+          <w:szCs w:val="24"/>
+        </w:rPr>
+        <w:t xml:space="preserve"> Pentru o securitate și mai buna pentru parolă este folosită o funcție hash înainte de a fi introdusă în baza de date, iar apoi pentru verificarea parolei la autentificare se vor compara hashul din baza de date cu cel al parolei introduse pentru autentificare.</w:t>
       </w:r>
     </w:p>
     <w:p>
@@ -6258,7 +6864,25 @@
           <w:sz w:val="24"/>
           <w:szCs w:val="24"/>
         </w:rPr>
-        <w:t xml:space="preserve"> să rezerve o cameră acesta va fi dus la pagina din figura x unde va avea de ales data rezervării, adică ziua sosirii și ziua plecării.</w:t>
+        <w:t xml:space="preserve"> </w:t>
+      </w:r>
+      <w:proofErr w:type="gramStart"/>
+      <w:r>
+        <w:rPr>
+          <w:rFonts w:ascii="Times New Roman" w:hAnsi="Times New Roman" w:cs="Times New Roman"/>
+          <w:sz w:val="24"/>
+          <w:szCs w:val="24"/>
+        </w:rPr>
+        <w:t>să</w:t>
+      </w:r>
+      <w:proofErr w:type="gramEnd"/>
+      <w:r>
+        <w:rPr>
+          <w:rFonts w:ascii="Times New Roman" w:hAnsi="Times New Roman" w:cs="Times New Roman"/>
+          <w:sz w:val="24"/>
+          <w:szCs w:val="24"/>
+        </w:rPr>
+        <w:t xml:space="preserve"> rezerve o cameră acesta va fi dus la pagina din figura x unde va avea de ales data rezervării, adică ziua sosirii și ziua plecării.</w:t>
       </w:r>
     </w:p>
     <w:p>
@@ -6299,7 +6923,43 @@
           <w:szCs w:val="24"/>
         </w:rPr>
         <w:tab/>
-        <w:t>Odata ce apasă butonul Search acesta va vedea categoriile de camere disponibile pentru data rezervării aleasă și prețul complet pentru rezervarea dorită. Pretul este calculat variabil în funcție de un algoritm.</w:t>
+        <w:t xml:space="preserve">Odata </w:t>
+      </w:r>
+      <w:proofErr w:type="gramStart"/>
+      <w:r>
+        <w:rPr>
+          <w:rFonts w:ascii="Times New Roman" w:hAnsi="Times New Roman" w:cs="Times New Roman"/>
+          <w:sz w:val="24"/>
+          <w:szCs w:val="24"/>
+        </w:rPr>
+        <w:t>ce</w:t>
+      </w:r>
+      <w:proofErr w:type="gramEnd"/>
+      <w:r>
+        <w:rPr>
+          <w:rFonts w:ascii="Times New Roman" w:hAnsi="Times New Roman" w:cs="Times New Roman"/>
+          <w:sz w:val="24"/>
+          <w:szCs w:val="24"/>
+        </w:rPr>
+        <w:t xml:space="preserve"> apasă butonul Search acesta va vedea categoriile de camere disponibile pentru data rezervării aleasă și prețul complet pentru rezervarea dorită. Pretul </w:t>
+      </w:r>
+      <w:proofErr w:type="gramStart"/>
+      <w:r>
+        <w:rPr>
+          <w:rFonts w:ascii="Times New Roman" w:hAnsi="Times New Roman" w:cs="Times New Roman"/>
+          <w:sz w:val="24"/>
+          <w:szCs w:val="24"/>
+        </w:rPr>
+        <w:t>este</w:t>
+      </w:r>
+      <w:proofErr w:type="gramEnd"/>
+      <w:r>
+        <w:rPr>
+          <w:rFonts w:ascii="Times New Roman" w:hAnsi="Times New Roman" w:cs="Times New Roman"/>
+          <w:sz w:val="24"/>
+          <w:szCs w:val="24"/>
+        </w:rPr>
+        <w:t xml:space="preserve"> calculat variabil în funcție de un algoritm.</w:t>
       </w:r>
     </w:p>
     <w:p>
@@ -6341,7 +7001,43 @@
         </w:rPr>
         <w:lastRenderedPageBreak/>
         <w:tab/>
-        <w:t>După ce vede categoriile de camere disponibile și pretul acestora utilizatorul va putea alege o camera pentru a o rezerva în funcție de prețul și confortul dorit. La alegerea camerei dorite să fie rezervate acesta va fi dus la o pagină unde i se afisează informațiile pentru rezervarea dorită.</w:t>
+        <w:t xml:space="preserve">După </w:t>
+      </w:r>
+      <w:proofErr w:type="gramStart"/>
+      <w:r>
+        <w:rPr>
+          <w:rFonts w:ascii="Times New Roman" w:hAnsi="Times New Roman" w:cs="Times New Roman"/>
+          <w:sz w:val="24"/>
+          <w:szCs w:val="24"/>
+        </w:rPr>
+        <w:t>ce</w:t>
+      </w:r>
+      <w:proofErr w:type="gramEnd"/>
+      <w:r>
+        <w:rPr>
+          <w:rFonts w:ascii="Times New Roman" w:hAnsi="Times New Roman" w:cs="Times New Roman"/>
+          <w:sz w:val="24"/>
+          <w:szCs w:val="24"/>
+        </w:rPr>
+        <w:t xml:space="preserve"> vede categoriile de camere disponibile și pretul acestora utilizatorul va putea alege o camera pentru a o rezerva în funcție de prețul și confortul dorit. La alegerea camerei dorite </w:t>
+      </w:r>
+      <w:proofErr w:type="gramStart"/>
+      <w:r>
+        <w:rPr>
+          <w:rFonts w:ascii="Times New Roman" w:hAnsi="Times New Roman" w:cs="Times New Roman"/>
+          <w:sz w:val="24"/>
+          <w:szCs w:val="24"/>
+        </w:rPr>
+        <w:t>să</w:t>
+      </w:r>
+      <w:proofErr w:type="gramEnd"/>
+      <w:r>
+        <w:rPr>
+          <w:rFonts w:ascii="Times New Roman" w:hAnsi="Times New Roman" w:cs="Times New Roman"/>
+          <w:sz w:val="24"/>
+          <w:szCs w:val="24"/>
+        </w:rPr>
+        <w:t xml:space="preserve"> fie rezervate acesta va fi dus la o pagină unde i se afisează informațiile pentru rezervarea dorită.</w:t>
       </w:r>
     </w:p>
     <w:p>
@@ -6368,6 +7064,7 @@
     </w:p>
     <w:p>
       <w:pPr>
+        <w:jc w:val="both"/>
         <w:rPr>
           <w:rFonts w:ascii="Times New Roman" w:hAnsi="Times New Roman" w:cs="Times New Roman"/>
           <w:sz w:val="24"/>
@@ -6407,6 +7104,63 @@
         </w:rPr>
         <w:t xml:space="preserve">nd ajunge la hotel și nu are un cont personal în aplicație sau nu vrea să plătească prin PayPal, clientul poate lua legătura cu un angajat iar acesta poate face rezervarea direct fără efectuarea plății prin PayPal și poate șă încaseze banii lichizi direct de la client sau prin alt mod dorit de client. </w:t>
       </w:r>
+    </w:p>
+    <w:p>
+      <w:pPr>
+        <w:jc w:val="both"/>
+        <w:rPr>
+          <w:rFonts w:ascii="Times New Roman" w:hAnsi="Times New Roman" w:cs="Times New Roman"/>
+          <w:sz w:val="24"/>
+          <w:szCs w:val="24"/>
+        </w:rPr>
+      </w:pPr>
+      <w:r>
+        <w:rPr>
+          <w:rFonts w:ascii="Times New Roman" w:hAnsi="Times New Roman" w:cs="Times New Roman"/>
+          <w:sz w:val="24"/>
+          <w:szCs w:val="24"/>
+        </w:rPr>
+        <w:tab/>
+        <w:t xml:space="preserve">La finalizarea comenzii se </w:t>
+      </w:r>
+      <w:proofErr w:type="gramStart"/>
+      <w:r>
+        <w:rPr>
+          <w:rFonts w:ascii="Times New Roman" w:hAnsi="Times New Roman" w:cs="Times New Roman"/>
+          <w:sz w:val="24"/>
+          <w:szCs w:val="24"/>
+        </w:rPr>
+        <w:t>va</w:t>
+      </w:r>
+      <w:proofErr w:type="gramEnd"/>
+      <w:r>
+        <w:rPr>
+          <w:rFonts w:ascii="Times New Roman" w:hAnsi="Times New Roman" w:cs="Times New Roman"/>
+          <w:sz w:val="24"/>
+          <w:szCs w:val="24"/>
+        </w:rPr>
+        <w:t xml:space="preserve"> trimite un email pentru a înștiința angajații hotelului că a fost facută o rezervare. </w:t>
+      </w:r>
+      <w:proofErr w:type="gramStart"/>
+      <w:r>
+        <w:rPr>
+          <w:rFonts w:ascii="Times New Roman" w:hAnsi="Times New Roman" w:cs="Times New Roman"/>
+          <w:sz w:val="24"/>
+          <w:szCs w:val="24"/>
+        </w:rPr>
+        <w:t>În acest email se vor afla și informațiile necesare pentru crearea actelor închirierii camerei, acestea fiind date de utlizator la înregistrarea în aplicație.</w:t>
+      </w:r>
+      <w:proofErr w:type="gramEnd"/>
+    </w:p>
+    <w:p>
+      <w:pPr>
+        <w:jc w:val="both"/>
+        <w:rPr>
+          <w:rFonts w:ascii="Times New Roman" w:hAnsi="Times New Roman" w:cs="Times New Roman"/>
+          <w:sz w:val="24"/>
+          <w:szCs w:val="24"/>
+        </w:rPr>
+      </w:pPr>
       <w:r>
         <w:rPr>
           <w:rFonts w:ascii="Times New Roman" w:hAnsi="Times New Roman" w:cs="Times New Roman"/>
@@ -6441,12 +7195,555 @@
     </w:p>
     <w:p>
       <w:pPr>
-        <w:rPr>
-          <w:rFonts w:ascii="Times New Roman" w:hAnsi="Times New Roman" w:cs="Times New Roman"/>
-          <w:sz w:val="24"/>
-          <w:szCs w:val="24"/>
-        </w:rPr>
-      </w:pPr>
+        <w:ind w:firstLine="720"/>
+        <w:rPr>
+          <w:rFonts w:ascii="Times New Roman" w:hAnsi="Times New Roman" w:cs="Times New Roman"/>
+          <w:sz w:val="24"/>
+          <w:szCs w:val="24"/>
+          <w:lang w:val="ro-RO"/>
+        </w:rPr>
+      </w:pPr>
+      <w:r>
+        <w:rPr>
+          <w:rFonts w:ascii="Times New Roman" w:hAnsi="Times New Roman" w:cs="Times New Roman"/>
+          <w:sz w:val="24"/>
+          <w:szCs w:val="24"/>
+        </w:rPr>
+        <w:t>Pentru a face o comand</w:t>
+      </w:r>
+      <w:r>
+        <w:rPr>
+          <w:rFonts w:ascii="Times New Roman" w:hAnsi="Times New Roman" w:cs="Times New Roman"/>
+          <w:sz w:val="24"/>
+          <w:szCs w:val="24"/>
+          <w:lang w:val="ro-RO"/>
+        </w:rPr>
+        <w:t>ă room-service</w:t>
+      </w:r>
+      <w:r>
+        <w:rPr>
+          <w:rFonts w:ascii="Times New Roman" w:hAnsi="Times New Roman" w:cs="Times New Roman"/>
+          <w:sz w:val="24"/>
+          <w:szCs w:val="24"/>
+        </w:rPr>
+        <w:t xml:space="preserve"> un utili</w:t>
+      </w:r>
+      <w:r>
+        <w:rPr>
+          <w:rFonts w:ascii="Times New Roman" w:hAnsi="Times New Roman" w:cs="Times New Roman"/>
+          <w:sz w:val="24"/>
+          <w:szCs w:val="24"/>
+          <w:lang w:val="ro-RO"/>
+        </w:rPr>
+        <w:t>zator trebuie să acceseze pagina cu lista tuturor alimentelor posibile pentru comandă, această pagină se poate accesa de pe pagina de acasă a aplicației unde se găsește o descriere a hotelului cat și a utilitătilor oferite de acesta sau din bara de meniu a aplicației la Room-service.</w:t>
+      </w:r>
+    </w:p>
+    <w:p>
+      <w:pPr>
+        <w:jc w:val="center"/>
+        <w:rPr>
+          <w:rFonts w:ascii="Times New Roman" w:hAnsi="Times New Roman" w:cs="Times New Roman"/>
+          <w:sz w:val="24"/>
+          <w:szCs w:val="24"/>
+          <w:lang w:val="ro-RO"/>
+        </w:rPr>
+      </w:pPr>
+      <w:r>
+        <w:rPr>
+          <w:rFonts w:ascii="Times New Roman" w:hAnsi="Times New Roman" w:cs="Times New Roman"/>
+          <w:sz w:val="24"/>
+          <w:szCs w:val="24"/>
+          <w:lang w:val="ro-RO"/>
+        </w:rPr>
+        <w:pict>
+          <v:shape id="_x0000_i1030" type="#_x0000_t75" style="width:453.4pt;height:129.75pt">
+            <v:imagedata r:id="rId17" o:title="r1"/>
+          </v:shape>
+        </w:pict>
+      </w:r>
+    </w:p>
+    <w:p>
+      <w:pPr>
+        <w:jc w:val="both"/>
+        <w:rPr>
+          <w:rFonts w:ascii="Times New Roman" w:hAnsi="Times New Roman" w:cs="Times New Roman"/>
+          <w:sz w:val="24"/>
+          <w:szCs w:val="24"/>
+        </w:rPr>
+      </w:pPr>
+      <w:r>
+        <w:rPr>
+          <w:rFonts w:ascii="Times New Roman" w:hAnsi="Times New Roman" w:cs="Times New Roman"/>
+          <w:sz w:val="24"/>
+          <w:szCs w:val="24"/>
+          <w:lang w:val="ro-RO"/>
+        </w:rPr>
+        <w:tab/>
+        <w:t>După ce ajunge aici utilizatorul poate să sorteze alimentele în funcție de preț pentru a găsi alimentele dorite de el. Apas</w:t>
+      </w:r>
+      <w:r>
+        <w:rPr>
+          <w:rFonts w:ascii="Times New Roman" w:hAnsi="Times New Roman" w:cs="Times New Roman"/>
+          <w:sz w:val="24"/>
+          <w:szCs w:val="24"/>
+        </w:rPr>
+        <w:t>â</w:t>
+      </w:r>
+      <w:r>
+        <w:rPr>
+          <w:rFonts w:ascii="Times New Roman" w:hAnsi="Times New Roman" w:cs="Times New Roman"/>
+          <w:sz w:val="24"/>
+          <w:szCs w:val="24"/>
+        </w:rPr>
+        <w:t>nd butonul Add to cart adaugă un aliment în coș. Pentru a finaliza comanda utilizatorul apasă pe coșul din dreapta sus, urm</w:t>
+      </w:r>
+      <w:r>
+        <w:rPr>
+          <w:rFonts w:ascii="Times New Roman" w:hAnsi="Times New Roman" w:cs="Times New Roman"/>
+          <w:sz w:val="24"/>
+          <w:szCs w:val="24"/>
+        </w:rPr>
+        <w:t>â</w:t>
+      </w:r>
+      <w:r>
+        <w:rPr>
+          <w:rFonts w:ascii="Times New Roman" w:hAnsi="Times New Roman" w:cs="Times New Roman"/>
+          <w:sz w:val="24"/>
+          <w:szCs w:val="24"/>
+        </w:rPr>
+        <w:t xml:space="preserve">nd </w:t>
+      </w:r>
+      <w:proofErr w:type="gramStart"/>
+      <w:r>
+        <w:rPr>
+          <w:rFonts w:ascii="Times New Roman" w:hAnsi="Times New Roman" w:cs="Times New Roman"/>
+          <w:sz w:val="24"/>
+          <w:szCs w:val="24"/>
+        </w:rPr>
+        <w:t>să</w:t>
+      </w:r>
+      <w:proofErr w:type="gramEnd"/>
+      <w:r>
+        <w:rPr>
+          <w:rFonts w:ascii="Times New Roman" w:hAnsi="Times New Roman" w:cs="Times New Roman"/>
+          <w:sz w:val="24"/>
+          <w:szCs w:val="24"/>
+        </w:rPr>
+        <w:t xml:space="preserve"> îi apară o listă cu alimentele alese și cu prețul final.</w:t>
+      </w:r>
+    </w:p>
+    <w:p>
+      <w:pPr>
+        <w:jc w:val="center"/>
+        <w:rPr>
+          <w:rFonts w:ascii="Times New Roman" w:hAnsi="Times New Roman" w:cs="Times New Roman"/>
+          <w:sz w:val="24"/>
+          <w:szCs w:val="24"/>
+          <w:lang w:val="ro-RO"/>
+        </w:rPr>
+      </w:pPr>
+      <w:r>
+        <w:rPr>
+          <w:rFonts w:ascii="Times New Roman" w:hAnsi="Times New Roman" w:cs="Times New Roman"/>
+          <w:sz w:val="24"/>
+          <w:szCs w:val="24"/>
+        </w:rPr>
+        <w:pict>
+          <v:shape id="_x0000_i1031" type="#_x0000_t75" style="width:295.8pt;height:180.95pt">
+            <v:imagedata r:id="rId18" o:title="r2"/>
+          </v:shape>
+        </w:pict>
+      </w:r>
+    </w:p>
+    <w:p>
+      <w:pPr>
+        <w:jc w:val="both"/>
+        <w:rPr>
+          <w:rFonts w:ascii="Times New Roman" w:hAnsi="Times New Roman" w:cs="Times New Roman"/>
+          <w:sz w:val="24"/>
+          <w:szCs w:val="24"/>
+        </w:rPr>
+      </w:pPr>
+      <w:r>
+        <w:rPr>
+          <w:rFonts w:ascii="Times New Roman" w:hAnsi="Times New Roman" w:cs="Times New Roman"/>
+          <w:sz w:val="24"/>
+          <w:szCs w:val="24"/>
+        </w:rPr>
+        <w:tab/>
+        <w:t xml:space="preserve">Apoi dacă îi convine prețul și alimentele alese acesta trebuie </w:t>
+      </w:r>
+      <w:proofErr w:type="gramStart"/>
+      <w:r>
+        <w:rPr>
+          <w:rFonts w:ascii="Times New Roman" w:hAnsi="Times New Roman" w:cs="Times New Roman"/>
+          <w:sz w:val="24"/>
+          <w:szCs w:val="24"/>
+        </w:rPr>
+        <w:t>să</w:t>
+      </w:r>
+      <w:proofErr w:type="gramEnd"/>
+      <w:r>
+        <w:rPr>
+          <w:rFonts w:ascii="Times New Roman" w:hAnsi="Times New Roman" w:cs="Times New Roman"/>
+          <w:sz w:val="24"/>
+          <w:szCs w:val="24"/>
+        </w:rPr>
+        <w:t xml:space="preserve"> aleagă o cameră din camerele rezervate de el a caror rezervare se desfășoară în momentul actual (o rezervare activă fiind o condiție necesară pentru plasarea unei comenzi de room-service). </w:t>
+      </w:r>
+      <w:r>
+        <w:rPr>
+          <w:rFonts w:ascii="Times New Roman" w:hAnsi="Times New Roman" w:cs="Times New Roman"/>
+          <w:sz w:val="24"/>
+          <w:szCs w:val="24"/>
+        </w:rPr>
+        <w:t xml:space="preserve">De asemenea, dacă </w:t>
+      </w:r>
+      <w:proofErr w:type="gramStart"/>
+      <w:r>
+        <w:rPr>
+          <w:rFonts w:ascii="Times New Roman" w:hAnsi="Times New Roman" w:cs="Times New Roman"/>
+          <w:sz w:val="24"/>
+          <w:szCs w:val="24"/>
+        </w:rPr>
+        <w:t>un</w:t>
+      </w:r>
+      <w:proofErr w:type="gramEnd"/>
+      <w:r>
+        <w:rPr>
+          <w:rFonts w:ascii="Times New Roman" w:hAnsi="Times New Roman" w:cs="Times New Roman"/>
+          <w:sz w:val="24"/>
+          <w:szCs w:val="24"/>
+        </w:rPr>
+        <w:t xml:space="preserve"> client al hotelului dorește sa facă o comandă de room-service dar nu are cont personal va putea face comanda telefonic, urm</w:t>
+      </w:r>
+      <w:r>
+        <w:rPr>
+          <w:rFonts w:ascii="Times New Roman" w:hAnsi="Times New Roman" w:cs="Times New Roman"/>
+          <w:sz w:val="24"/>
+          <w:szCs w:val="24"/>
+        </w:rPr>
+        <w:t>â</w:t>
+      </w:r>
+      <w:r>
+        <w:rPr>
+          <w:rFonts w:ascii="Times New Roman" w:hAnsi="Times New Roman" w:cs="Times New Roman"/>
+          <w:sz w:val="24"/>
+          <w:szCs w:val="24"/>
+        </w:rPr>
+        <w:t xml:space="preserve">nd ca acești pași să fie făcuți de un angajat al hotelului. Dupa plasarea comenzii utilizatorul </w:t>
+      </w:r>
+      <w:proofErr w:type="gramStart"/>
+      <w:r>
+        <w:rPr>
+          <w:rFonts w:ascii="Times New Roman" w:hAnsi="Times New Roman" w:cs="Times New Roman"/>
+          <w:sz w:val="24"/>
+          <w:szCs w:val="24"/>
+        </w:rPr>
+        <w:t>va</w:t>
+      </w:r>
+      <w:proofErr w:type="gramEnd"/>
+      <w:r>
+        <w:rPr>
+          <w:rFonts w:ascii="Times New Roman" w:hAnsi="Times New Roman" w:cs="Times New Roman"/>
+          <w:sz w:val="24"/>
+          <w:szCs w:val="24"/>
+        </w:rPr>
+        <w:t xml:space="preserve"> fi dus la o pagină unde ii vor apărea tot istoricul comenzilor cu detalii despre acestea, ultima fiind poziționată cel mai sus.</w:t>
+      </w:r>
+    </w:p>
+    <w:p>
+      <w:pPr>
+        <w:jc w:val="center"/>
+        <w:rPr>
+          <w:rFonts w:ascii="Times New Roman" w:hAnsi="Times New Roman" w:cs="Times New Roman"/>
+          <w:sz w:val="24"/>
+          <w:szCs w:val="24"/>
+        </w:rPr>
+      </w:pPr>
+      <w:r>
+        <w:rPr>
+          <w:rFonts w:ascii="Times New Roman" w:hAnsi="Times New Roman" w:cs="Times New Roman"/>
+          <w:sz w:val="24"/>
+          <w:szCs w:val="24"/>
+        </w:rPr>
+        <w:lastRenderedPageBreak/>
+        <w:pict>
+          <v:shape id="_x0000_i1032" type="#_x0000_t75" style="width:454.05pt;height:138.15pt">
+            <v:imagedata r:id="rId19" o:title="r3v2"/>
+          </v:shape>
+        </w:pict>
+      </w:r>
+    </w:p>
+    <w:p>
+      <w:pPr>
+        <w:jc w:val="both"/>
+        <w:rPr>
+          <w:rFonts w:ascii="Times New Roman" w:hAnsi="Times New Roman" w:cs="Times New Roman"/>
+          <w:sz w:val="24"/>
+          <w:szCs w:val="24"/>
+        </w:rPr>
+      </w:pPr>
+      <w:r>
+        <w:rPr>
+          <w:rFonts w:ascii="Times New Roman" w:hAnsi="Times New Roman" w:cs="Times New Roman"/>
+          <w:sz w:val="24"/>
+          <w:szCs w:val="24"/>
+        </w:rPr>
+        <w:tab/>
+        <w:t xml:space="preserve"> </w:t>
+      </w:r>
+      <w:proofErr w:type="gramStart"/>
+      <w:r>
+        <w:rPr>
+          <w:rFonts w:ascii="Times New Roman" w:hAnsi="Times New Roman" w:cs="Times New Roman"/>
+          <w:sz w:val="24"/>
+          <w:szCs w:val="24"/>
+        </w:rPr>
+        <w:t>Un</w:t>
+      </w:r>
+      <w:proofErr w:type="gramEnd"/>
+      <w:r>
+        <w:rPr>
+          <w:rFonts w:ascii="Times New Roman" w:hAnsi="Times New Roman" w:cs="Times New Roman"/>
+          <w:sz w:val="24"/>
+          <w:szCs w:val="24"/>
+        </w:rPr>
+        <w:t xml:space="preserve"> detaliu important este că în dreptul comenzii apare statusul acesteia pentru a informa utilizatorul în ce stadiu este comanda lui. La crearea comenzii acesta are statusul RECEIVED ceea </w:t>
+      </w:r>
+      <w:proofErr w:type="gramStart"/>
+      <w:r>
+        <w:rPr>
+          <w:rFonts w:ascii="Times New Roman" w:hAnsi="Times New Roman" w:cs="Times New Roman"/>
+          <w:sz w:val="24"/>
+          <w:szCs w:val="24"/>
+        </w:rPr>
+        <w:t>ce</w:t>
+      </w:r>
+      <w:proofErr w:type="gramEnd"/>
+      <w:r>
+        <w:rPr>
+          <w:rFonts w:ascii="Times New Roman" w:hAnsi="Times New Roman" w:cs="Times New Roman"/>
+          <w:sz w:val="24"/>
+          <w:szCs w:val="24"/>
+        </w:rPr>
+        <w:t xml:space="preserve"> înseamnă înregistrarea comenzii de către aplicație.</w:t>
+      </w:r>
+    </w:p>
+    <w:p>
+      <w:pPr>
+        <w:jc w:val="center"/>
+        <w:rPr>
+          <w:rFonts w:ascii="Times New Roman" w:hAnsi="Times New Roman" w:cs="Times New Roman"/>
+          <w:sz w:val="24"/>
+          <w:szCs w:val="24"/>
+        </w:rPr>
+      </w:pPr>
+      <w:r>
+        <w:rPr>
+          <w:rFonts w:ascii="Times New Roman" w:hAnsi="Times New Roman" w:cs="Times New Roman"/>
+          <w:sz w:val="24"/>
+          <w:szCs w:val="24"/>
+        </w:rPr>
+        <w:pict>
+          <v:shape id="_x0000_i1033" type="#_x0000_t75" style="width:454.05pt;height:162.15pt">
+            <v:imagedata r:id="rId20" o:title="r4"/>
+          </v:shape>
+        </w:pict>
+      </w:r>
+    </w:p>
+    <w:p>
+      <w:pPr>
+        <w:jc w:val="both"/>
+        <w:rPr>
+          <w:rFonts w:ascii="Times New Roman" w:hAnsi="Times New Roman" w:cs="Times New Roman"/>
+          <w:sz w:val="24"/>
+          <w:szCs w:val="24"/>
+        </w:rPr>
+      </w:pPr>
+      <w:r>
+        <w:rPr>
+          <w:rFonts w:ascii="Times New Roman" w:hAnsi="Times New Roman" w:cs="Times New Roman"/>
+          <w:sz w:val="24"/>
+          <w:szCs w:val="24"/>
+        </w:rPr>
+        <w:tab/>
+        <w:t>Odată ce comanda a fost trimisă utilizatorii de tip angajat pot vedea comanda în lista cu toate comenzile active în momentul de față și ei vor trece comanda în următorul pas apăs</w:t>
+      </w:r>
+      <w:r>
+        <w:rPr>
+          <w:rFonts w:ascii="Times New Roman" w:hAnsi="Times New Roman" w:cs="Times New Roman"/>
+          <w:sz w:val="24"/>
+          <w:szCs w:val="24"/>
+        </w:rPr>
+        <w:t>â</w:t>
+      </w:r>
+      <w:r>
+        <w:rPr>
+          <w:rFonts w:ascii="Times New Roman" w:hAnsi="Times New Roman" w:cs="Times New Roman"/>
+          <w:sz w:val="24"/>
+          <w:szCs w:val="24"/>
+        </w:rPr>
+        <w:t>nd butonul Next din figura de mai sus, astfel actualiz</w:t>
+      </w:r>
+      <w:r>
+        <w:rPr>
+          <w:rFonts w:ascii="Times New Roman" w:hAnsi="Times New Roman" w:cs="Times New Roman"/>
+          <w:sz w:val="24"/>
+          <w:szCs w:val="24"/>
+        </w:rPr>
+        <w:t>â</w:t>
+      </w:r>
+      <w:r>
+        <w:rPr>
+          <w:rFonts w:ascii="Times New Roman" w:hAnsi="Times New Roman" w:cs="Times New Roman"/>
+          <w:sz w:val="24"/>
+          <w:szCs w:val="24"/>
+        </w:rPr>
+        <w:t>ndu-se statusul acesteia.</w:t>
+      </w:r>
+    </w:p>
+    <w:p>
+      <w:pPr>
+        <w:jc w:val="both"/>
+        <w:rPr>
+          <w:rFonts w:ascii="Times New Roman" w:hAnsi="Times New Roman" w:cs="Times New Roman"/>
+          <w:sz w:val="24"/>
+          <w:szCs w:val="24"/>
+        </w:rPr>
+      </w:pPr>
+      <w:r>
+        <w:rPr>
+          <w:rFonts w:ascii="Times New Roman" w:hAnsi="Times New Roman" w:cs="Times New Roman"/>
+          <w:sz w:val="24"/>
+          <w:szCs w:val="24"/>
+        </w:rPr>
+        <w:tab/>
+        <w:t>Următorii pași ai comenzii sunt:</w:t>
+      </w:r>
+    </w:p>
+    <w:p>
+      <w:pPr>
+        <w:pStyle w:val="ListParagraph"/>
+        <w:numPr>
+          <w:ilvl w:val="0"/>
+          <w:numId w:val="2"/>
+        </w:numPr>
+        <w:rPr>
+          <w:rFonts w:ascii="Times New Roman" w:hAnsi="Times New Roman" w:cs="Times New Roman"/>
+          <w:sz w:val="24"/>
+          <w:szCs w:val="24"/>
+        </w:rPr>
+      </w:pPr>
+      <w:r>
+        <w:rPr>
+          <w:rFonts w:ascii="Times New Roman" w:hAnsi="Times New Roman" w:cs="Times New Roman"/>
+          <w:sz w:val="24"/>
+          <w:szCs w:val="24"/>
+        </w:rPr>
+        <w:t>PREPARING: comanda a fost preluată de angajaţi şi au început preapararea acesteia;</w:t>
+      </w:r>
+    </w:p>
+    <w:p>
+      <w:pPr>
+        <w:pStyle w:val="ListParagraph"/>
+        <w:numPr>
+          <w:ilvl w:val="0"/>
+          <w:numId w:val="2"/>
+        </w:numPr>
+        <w:rPr>
+          <w:rFonts w:ascii="Times New Roman" w:hAnsi="Times New Roman" w:cs="Times New Roman"/>
+          <w:sz w:val="24"/>
+          <w:szCs w:val="24"/>
+        </w:rPr>
+      </w:pPr>
+      <w:r>
+        <w:rPr>
+          <w:rFonts w:ascii="Times New Roman" w:hAnsi="Times New Roman" w:cs="Times New Roman"/>
+          <w:sz w:val="24"/>
+          <w:szCs w:val="24"/>
+        </w:rPr>
+        <w:t xml:space="preserve">PREPARED: comanda a fost preparată de bucătari şi acum se aşteaptă preluarea comenzii </w:t>
+      </w:r>
+      <w:r>
+        <w:rPr>
+          <w:rFonts w:ascii="Times New Roman" w:hAnsi="Times New Roman" w:cs="Times New Roman"/>
+          <w:sz w:val="24"/>
+          <w:szCs w:val="24"/>
+          <w:lang w:val="ro-RO"/>
+        </w:rPr>
+        <w:t>de către personalul hotelului care aduce comanda în cameră</w:t>
+      </w:r>
+      <w:r>
+        <w:rPr>
+          <w:rFonts w:ascii="Times New Roman" w:hAnsi="Times New Roman" w:cs="Times New Roman"/>
+          <w:sz w:val="24"/>
+          <w:szCs w:val="24"/>
+        </w:rPr>
+        <w:t>;</w:t>
+      </w:r>
+    </w:p>
+    <w:p>
+      <w:pPr>
+        <w:pStyle w:val="ListParagraph"/>
+        <w:numPr>
+          <w:ilvl w:val="0"/>
+          <w:numId w:val="2"/>
+        </w:numPr>
+        <w:rPr>
+          <w:rFonts w:ascii="Times New Roman" w:hAnsi="Times New Roman" w:cs="Times New Roman"/>
+          <w:sz w:val="24"/>
+          <w:szCs w:val="24"/>
+        </w:rPr>
+      </w:pPr>
+      <w:r>
+        <w:rPr>
+          <w:rFonts w:ascii="Times New Roman" w:hAnsi="Times New Roman" w:cs="Times New Roman"/>
+          <w:sz w:val="24"/>
+          <w:szCs w:val="24"/>
+        </w:rPr>
+        <w:t>DELIVERING: comanda a fost preluată și este în process de livrare la camera clientului;</w:t>
+      </w:r>
+    </w:p>
+    <w:p>
+      <w:pPr>
+        <w:pStyle w:val="ListParagraph"/>
+        <w:numPr>
+          <w:ilvl w:val="0"/>
+          <w:numId w:val="2"/>
+        </w:numPr>
+        <w:rPr>
+          <w:rFonts w:ascii="Times New Roman" w:hAnsi="Times New Roman" w:cs="Times New Roman"/>
+          <w:sz w:val="24"/>
+          <w:szCs w:val="24"/>
+        </w:rPr>
+      </w:pPr>
+      <w:r>
+        <w:rPr>
+          <w:rFonts w:ascii="Times New Roman" w:hAnsi="Times New Roman" w:cs="Times New Roman"/>
+          <w:sz w:val="24"/>
+          <w:szCs w:val="24"/>
+        </w:rPr>
+        <w:t>DELIVERED: comanda a fost livrată în cameră clientului.</w:t>
+      </w:r>
+    </w:p>
+    <w:p>
+      <w:pPr>
+        <w:jc w:val="both"/>
+        <w:rPr>
+          <w:rFonts w:ascii="Times New Roman" w:hAnsi="Times New Roman" w:cs="Times New Roman"/>
+          <w:sz w:val="24"/>
+          <w:szCs w:val="24"/>
+        </w:rPr>
+      </w:pPr>
+      <w:r>
+        <w:rPr>
+          <w:rFonts w:ascii="Times New Roman" w:hAnsi="Times New Roman" w:cs="Times New Roman"/>
+          <w:sz w:val="24"/>
+          <w:szCs w:val="24"/>
+        </w:rPr>
+        <w:tab/>
+      </w:r>
       <w:r>
         <w:rPr>
           <w:rFonts w:ascii="Times New Roman" w:hAnsi="Times New Roman" w:cs="Times New Roman"/>
@@ -6765,7 +8062,7 @@
           <w:szCs w:val="24"/>
         </w:rPr>
       </w:pPr>
-      <w:hyperlink r:id="rId17" w:history="1">
+      <w:hyperlink r:id="rId21" w:history="1">
         <w:r>
           <w:rPr>
             <w:rStyle w:val="Hyperlink"/>
@@ -6786,7 +8083,7 @@
           <w:szCs w:val="24"/>
         </w:rPr>
       </w:pPr>
-      <w:hyperlink r:id="rId18" w:history="1">
+      <w:hyperlink r:id="rId22" w:history="1">
         <w:r>
           <w:rPr>
             <w:rStyle w:val="Hyperlink"/>
@@ -6807,7 +8104,7 @@
           <w:szCs w:val="24"/>
         </w:rPr>
       </w:pPr>
-      <w:hyperlink r:id="rId19" w:history="1">
+      <w:hyperlink r:id="rId23" w:history="1">
         <w:r>
           <w:rPr>
             <w:rStyle w:val="Hyperlink"/>
@@ -6828,7 +8125,7 @@
           <w:szCs w:val="24"/>
         </w:rPr>
       </w:pPr>
-      <w:hyperlink r:id="rId20" w:history="1">
+      <w:hyperlink r:id="rId24" w:history="1">
         <w:r>
           <w:rPr>
             <w:rStyle w:val="Hyperlink"/>
@@ -6849,7 +8146,7 @@
           <w:szCs w:val="24"/>
         </w:rPr>
       </w:pPr>
-      <w:hyperlink r:id="rId21" w:history="1">
+      <w:hyperlink r:id="rId25" w:history="1">
         <w:r>
           <w:rPr>
             <w:rStyle w:val="Hyperlink"/>
@@ -6870,7 +8167,7 @@
           <w:szCs w:val="24"/>
         </w:rPr>
       </w:pPr>
-      <w:hyperlink r:id="rId22" w:history="1">
+      <w:hyperlink r:id="rId26" w:history="1">
         <w:r>
           <w:rPr>
             <w:rStyle w:val="Hyperlink"/>
@@ -6891,7 +8188,7 @@
           <w:szCs w:val="24"/>
         </w:rPr>
       </w:pPr>
-      <w:hyperlink r:id="rId23" w:anchor="/" w:history="1">
+      <w:hyperlink r:id="rId27" w:anchor="/" w:history="1">
         <w:r>
           <w:rPr>
             <w:rStyle w:val="Hyperlink"/>
@@ -6912,7 +8209,7 @@
           <w:szCs w:val="24"/>
         </w:rPr>
       </w:pPr>
-      <w:hyperlink r:id="rId24" w:history="1">
+      <w:hyperlink r:id="rId28" w:history="1">
         <w:r>
           <w:rPr>
             <w:rStyle w:val="Hyperlink"/>
@@ -6933,7 +8230,7 @@
           <w:szCs w:val="24"/>
         </w:rPr>
       </w:pPr>
-      <w:hyperlink r:id="rId25" w:history="1">
+      <w:hyperlink r:id="rId29" w:history="1">
         <w:r>
           <w:rPr>
             <w:rStyle w:val="Hyperlink"/>
@@ -6954,7 +8251,7 @@
           <w:szCs w:val="24"/>
         </w:rPr>
       </w:pPr>
-      <w:hyperlink r:id="rId26" w:history="1">
+      <w:hyperlink r:id="rId30" w:history="1">
         <w:r>
           <w:rPr>
             <w:rStyle w:val="Hyperlink"/>
@@ -6975,7 +8272,7 @@
           <w:szCs w:val="24"/>
         </w:rPr>
       </w:pPr>
-      <w:hyperlink r:id="rId27" w:history="1">
+      <w:hyperlink r:id="rId31" w:history="1">
         <w:r>
           <w:rPr>
             <w:rStyle w:val="Hyperlink"/>
@@ -6996,7 +8293,7 @@
           <w:szCs w:val="24"/>
         </w:rPr>
       </w:pPr>
-      <w:hyperlink r:id="rId28" w:history="1">
+      <w:hyperlink r:id="rId32" w:history="1">
         <w:r>
           <w:rPr>
             <w:rStyle w:val="Hyperlink"/>
@@ -7017,7 +8314,7 @@
           <w:szCs w:val="24"/>
         </w:rPr>
       </w:pPr>
-      <w:hyperlink r:id="rId29" w:history="1">
+      <w:hyperlink r:id="rId33" w:history="1">
         <w:r>
           <w:rPr>
             <w:rStyle w:val="Hyperlink"/>
@@ -7038,7 +8335,7 @@
           <w:szCs w:val="24"/>
         </w:rPr>
       </w:pPr>
-      <w:hyperlink r:id="rId30" w:history="1">
+      <w:hyperlink r:id="rId34" w:history="1">
         <w:r>
           <w:rPr>
             <w:rStyle w:val="Hyperlink"/>
@@ -7059,7 +8356,7 @@
           <w:szCs w:val="24"/>
         </w:rPr>
       </w:pPr>
-      <w:hyperlink r:id="rId31" w:history="1">
+      <w:hyperlink r:id="rId35" w:history="1">
         <w:r>
           <w:rPr>
             <w:rStyle w:val="Hyperlink"/>
@@ -7080,7 +8377,7 @@
           <w:szCs w:val="24"/>
         </w:rPr>
       </w:pPr>
-      <w:hyperlink r:id="rId32" w:history="1">
+      <w:hyperlink r:id="rId36" w:history="1">
         <w:r>
           <w:rPr>
             <w:rStyle w:val="Hyperlink"/>
@@ -7101,7 +8398,7 @@
           <w:szCs w:val="24"/>
         </w:rPr>
       </w:pPr>
-      <w:hyperlink r:id="rId33" w:history="1">
+      <w:hyperlink r:id="rId37" w:history="1">
         <w:r>
           <w:rPr>
             <w:rStyle w:val="Hyperlink"/>
@@ -7122,7 +8419,7 @@
           <w:szCs w:val="24"/>
         </w:rPr>
       </w:pPr>
-      <w:hyperlink r:id="rId34" w:history="1">
+      <w:hyperlink r:id="rId38" w:history="1">
         <w:r>
           <w:rPr>
             <w:rStyle w:val="Hyperlink"/>
@@ -7143,7 +8440,7 @@
           <w:szCs w:val="24"/>
         </w:rPr>
       </w:pPr>
-      <w:hyperlink r:id="rId35" w:history="1">
+      <w:hyperlink r:id="rId39" w:history="1">
         <w:r>
           <w:rPr>
             <w:rStyle w:val="Hyperlink"/>
@@ -7164,7 +8461,7 @@
           <w:szCs w:val="24"/>
         </w:rPr>
       </w:pPr>
-      <w:hyperlink r:id="rId36" w:history="1">
+      <w:hyperlink r:id="rId40" w:history="1">
         <w:r>
           <w:rPr>
             <w:rStyle w:val="Hyperlink"/>
@@ -7185,7 +8482,7 @@
           <w:szCs w:val="24"/>
         </w:rPr>
       </w:pPr>
-      <w:hyperlink r:id="rId37" w:history="1">
+      <w:hyperlink r:id="rId41" w:history="1">
         <w:r>
           <w:rPr>
             <w:rStyle w:val="Hyperlink"/>
@@ -7206,7 +8503,7 @@
           <w:szCs w:val="24"/>
         </w:rPr>
       </w:pPr>
-      <w:hyperlink r:id="rId38" w:anchor="localstorage" w:history="1">
+      <w:hyperlink r:id="rId42" w:anchor="localstorage" w:history="1">
         <w:r>
           <w:rPr>
             <w:rStyle w:val="Hyperlink"/>
@@ -7227,7 +8524,7 @@
           <w:szCs w:val="24"/>
         </w:rPr>
       </w:pPr>
-      <w:hyperlink r:id="rId39" w:history="1">
+      <w:hyperlink r:id="rId43" w:history="1">
         <w:r>
           <w:rPr>
             <w:rStyle w:val="Hyperlink"/>
@@ -7248,7 +8545,7 @@
           <w:szCs w:val="24"/>
         </w:rPr>
       </w:pPr>
-      <w:hyperlink r:id="rId40" w:history="1">
+      <w:hyperlink r:id="rId44" w:history="1">
         <w:r>
           <w:rPr>
             <w:rStyle w:val="Hyperlink"/>
@@ -7269,7 +8566,7 @@
           <w:szCs w:val="24"/>
         </w:rPr>
       </w:pPr>
-      <w:hyperlink r:id="rId41" w:history="1">
+      <w:hyperlink r:id="rId45" w:history="1">
         <w:r>
           <w:rPr>
             <w:rStyle w:val="Hyperlink"/>
@@ -7290,7 +8587,7 @@
           <w:szCs w:val="24"/>
         </w:rPr>
       </w:pPr>
-      <w:hyperlink r:id="rId42" w:history="1">
+      <w:hyperlink r:id="rId46" w:history="1">
         <w:r>
           <w:rPr>
             <w:rStyle w:val="Hyperlink"/>
@@ -7311,7 +8608,7 @@
           <w:szCs w:val="24"/>
         </w:rPr>
       </w:pPr>
-      <w:hyperlink r:id="rId43" w:history="1">
+      <w:hyperlink r:id="rId47" w:history="1">
         <w:r>
           <w:rPr>
             <w:rStyle w:val="Hyperlink"/>
@@ -7332,7 +8629,7 @@
           <w:szCs w:val="24"/>
         </w:rPr>
       </w:pPr>
-      <w:hyperlink r:id="rId44" w:history="1">
+      <w:hyperlink r:id="rId48" w:history="1">
         <w:r>
           <w:rPr>
             <w:rStyle w:val="Hyperlink"/>
@@ -7353,7 +8650,7 @@
           <w:szCs w:val="24"/>
         </w:rPr>
       </w:pPr>
-      <w:hyperlink r:id="rId45" w:history="1">
+      <w:hyperlink r:id="rId49" w:history="1">
         <w:r>
           <w:rPr>
             <w:rStyle w:val="Hyperlink"/>
@@ -7374,7 +8671,7 @@
           <w:szCs w:val="24"/>
         </w:rPr>
       </w:pPr>
-      <w:hyperlink r:id="rId46" w:history="1">
+      <w:hyperlink r:id="rId50" w:history="1">
         <w:r>
           <w:rPr>
             <w:rStyle w:val="Hyperlink"/>
@@ -7395,7 +8692,7 @@
           <w:szCs w:val="24"/>
         </w:rPr>
       </w:pPr>
-      <w:hyperlink r:id="rId47" w:history="1">
+      <w:hyperlink r:id="rId51" w:history="1">
         <w:r>
           <w:rPr>
             <w:rStyle w:val="Hyperlink"/>
@@ -7416,7 +8713,7 @@
           <w:szCs w:val="24"/>
         </w:rPr>
       </w:pPr>
-      <w:hyperlink r:id="rId48" w:history="1">
+      <w:hyperlink r:id="rId52" w:history="1">
         <w:r>
           <w:rPr>
             <w:rStyle w:val="Hyperlink"/>
@@ -7437,7 +8734,7 @@
           <w:szCs w:val="24"/>
         </w:rPr>
       </w:pPr>
-      <w:hyperlink r:id="rId49" w:anchor="additional-information" w:history="1">
+      <w:hyperlink r:id="rId53" w:anchor="additional-information" w:history="1">
         <w:r>
           <w:rPr>
             <w:rStyle w:val="Hyperlink"/>
@@ -7458,7 +8755,7 @@
           <w:szCs w:val="24"/>
         </w:rPr>
       </w:pPr>
-      <w:hyperlink r:id="rId50" w:history="1">
+      <w:hyperlink r:id="rId54" w:history="1">
         <w:r>
           <w:rPr>
             <w:rStyle w:val="Hyperlink"/>
@@ -7479,7 +8776,7 @@
           <w:szCs w:val="24"/>
         </w:rPr>
       </w:pPr>
-      <w:hyperlink r:id="rId51" w:history="1">
+      <w:hyperlink r:id="rId55" w:history="1">
         <w:r>
           <w:rPr>
             <w:rStyle w:val="Hyperlink"/>
@@ -7500,7 +8797,7 @@
           <w:szCs w:val="24"/>
         </w:rPr>
       </w:pPr>
-      <w:hyperlink r:id="rId52" w:history="1">
+      <w:hyperlink r:id="rId56" w:history="1">
         <w:r>
           <w:rPr>
             <w:rStyle w:val="Hyperlink"/>
@@ -7521,7 +8818,7 @@
           <w:szCs w:val="24"/>
         </w:rPr>
       </w:pPr>
-      <w:hyperlink r:id="rId53" w:history="1">
+      <w:hyperlink r:id="rId57" w:history="1">
         <w:r>
           <w:rPr>
             <w:rStyle w:val="Hyperlink"/>
@@ -7542,7 +8839,7 @@
           <w:szCs w:val="24"/>
         </w:rPr>
       </w:pPr>
-      <w:hyperlink r:id="rId54" w:history="1">
+      <w:hyperlink r:id="rId58" w:history="1">
         <w:r>
           <w:rPr>
             <w:rStyle w:val="Hyperlink"/>
@@ -7563,7 +8860,7 @@
           <w:szCs w:val="24"/>
         </w:rPr>
       </w:pPr>
-      <w:hyperlink r:id="rId55" w:history="1">
+      <w:hyperlink r:id="rId59" w:history="1">
         <w:r>
           <w:rPr>
             <w:rStyle w:val="Hyperlink"/>
@@ -7584,7 +8881,7 @@
           <w:szCs w:val="24"/>
         </w:rPr>
       </w:pPr>
-      <w:hyperlink r:id="rId56" w:history="1">
+      <w:hyperlink r:id="rId60" w:history="1">
         <w:r>
           <w:rPr>
             <w:rStyle w:val="Hyperlink"/>
@@ -7605,7 +8902,7 @@
           <w:szCs w:val="24"/>
         </w:rPr>
       </w:pPr>
-      <w:hyperlink r:id="rId57" w:history="1">
+      <w:hyperlink r:id="rId61" w:history="1">
         <w:r>
           <w:rPr>
             <w:rStyle w:val="Hyperlink"/>
@@ -7627,7 +8924,7 @@
       </w:pPr>
     </w:p>
     <w:sectPr>
-      <w:footerReference w:type="default" r:id="rId58"/>
+      <w:footerReference w:type="default" r:id="rId62"/>
       <w:pgSz w:w="11910" w:h="16840"/>
       <w:pgMar w:top="1123" w:right="1123" w:bottom="1123" w:left="1699" w:header="720" w:footer="720" w:gutter="0"/>
       <w:pgNumType w:start="6"/>
@@ -7697,7 +8994,7 @@
           <w:rPr>
             <w:noProof/>
           </w:rPr>
-          <w:t>9</w:t>
+          <w:t>10</w:t>
         </w:r>
         <w:r>
           <w:rPr>
@@ -7744,6 +9041,119 @@
 <file path=word/numbering.xml><?xml version="1.0" encoding="utf-8"?>
 <w:numbering xmlns:wpc="http://schemas.microsoft.com/office/word/2010/wordprocessingCanvas" xmlns:mc="http://schemas.openxmlformats.org/markup-compatibility/2006" xmlns:o="urn:schemas-microsoft-com:office:office" xmlns:r="http://schemas.openxmlformats.org/officeDocument/2006/relationships" xmlns:m="http://schemas.openxmlformats.org/officeDocument/2006/math" xmlns:v="urn:schemas-microsoft-com:vml" xmlns:wp14="http://schemas.microsoft.com/office/word/2010/wordprocessingDrawing" xmlns:wp="http://schemas.openxmlformats.org/drawingml/2006/wordprocessingDrawing" xmlns:w10="urn:schemas-microsoft-com:office:word" xmlns:w="http://schemas.openxmlformats.org/wordprocessingml/2006/main" xmlns:w14="http://schemas.microsoft.com/office/word/2010/wordml" xmlns:wpg="http://schemas.microsoft.com/office/word/2010/wordprocessingGroup" xmlns:wpi="http://schemas.microsoft.com/office/word/2010/wordprocessingInk" xmlns:wne="http://schemas.microsoft.com/office/word/2006/wordml" xmlns:wps="http://schemas.microsoft.com/office/word/2010/wordprocessingShape" mc:Ignorable="w14 wp14">
   <w:abstractNum w:abstractNumId="0">
+    <w:nsid w:val="4E525FA2"/>
+    <w:multiLevelType w:val="hybridMultilevel"/>
+    <w:tmpl w:val="26A87DC8"/>
+    <w:lvl w:ilvl="0" w:tplc="04090001">
+      <w:start w:val="1"/>
+      <w:numFmt w:val="bullet"/>
+      <w:lvlText w:val=""/>
+      <w:lvlJc w:val="left"/>
+      <w:pPr>
+        <w:ind w:left="720" w:hanging="360"/>
+      </w:pPr>
+      <w:rPr>
+        <w:rFonts w:ascii="Symbol" w:hAnsi="Symbol" w:hint="default"/>
+      </w:rPr>
+    </w:lvl>
+    <w:lvl w:ilvl="1" w:tplc="04090003" w:tentative="1">
+      <w:start w:val="1"/>
+      <w:numFmt w:val="bullet"/>
+      <w:lvlText w:val="o"/>
+      <w:lvlJc w:val="left"/>
+      <w:pPr>
+        <w:ind w:left="1440" w:hanging="360"/>
+      </w:pPr>
+      <w:rPr>
+        <w:rFonts w:ascii="Courier New" w:hAnsi="Courier New" w:cs="Courier New" w:hint="default"/>
+      </w:rPr>
+    </w:lvl>
+    <w:lvl w:ilvl="2" w:tplc="04090005" w:tentative="1">
+      <w:start w:val="1"/>
+      <w:numFmt w:val="bullet"/>
+      <w:lvlText w:val=""/>
+      <w:lvlJc w:val="left"/>
+      <w:pPr>
+        <w:ind w:left="2160" w:hanging="360"/>
+      </w:pPr>
+      <w:rPr>
+        <w:rFonts w:ascii="Wingdings" w:hAnsi="Wingdings" w:hint="default"/>
+      </w:rPr>
+    </w:lvl>
+    <w:lvl w:ilvl="3" w:tplc="04090001" w:tentative="1">
+      <w:start w:val="1"/>
+      <w:numFmt w:val="bullet"/>
+      <w:lvlText w:val=""/>
+      <w:lvlJc w:val="left"/>
+      <w:pPr>
+        <w:ind w:left="2880" w:hanging="360"/>
+      </w:pPr>
+      <w:rPr>
+        <w:rFonts w:ascii="Symbol" w:hAnsi="Symbol" w:hint="default"/>
+      </w:rPr>
+    </w:lvl>
+    <w:lvl w:ilvl="4" w:tplc="04090003" w:tentative="1">
+      <w:start w:val="1"/>
+      <w:numFmt w:val="bullet"/>
+      <w:lvlText w:val="o"/>
+      <w:lvlJc w:val="left"/>
+      <w:pPr>
+        <w:ind w:left="3600" w:hanging="360"/>
+      </w:pPr>
+      <w:rPr>
+        <w:rFonts w:ascii="Courier New" w:hAnsi="Courier New" w:cs="Courier New" w:hint="default"/>
+      </w:rPr>
+    </w:lvl>
+    <w:lvl w:ilvl="5" w:tplc="04090005" w:tentative="1">
+      <w:start w:val="1"/>
+      <w:numFmt w:val="bullet"/>
+      <w:lvlText w:val=""/>
+      <w:lvlJc w:val="left"/>
+      <w:pPr>
+        <w:ind w:left="4320" w:hanging="360"/>
+      </w:pPr>
+      <w:rPr>
+        <w:rFonts w:ascii="Wingdings" w:hAnsi="Wingdings" w:hint="default"/>
+      </w:rPr>
+    </w:lvl>
+    <w:lvl w:ilvl="6" w:tplc="04090001" w:tentative="1">
+      <w:start w:val="1"/>
+      <w:numFmt w:val="bullet"/>
+      <w:lvlText w:val=""/>
+      <w:lvlJc w:val="left"/>
+      <w:pPr>
+        <w:ind w:left="5040" w:hanging="360"/>
+      </w:pPr>
+      <w:rPr>
+        <w:rFonts w:ascii="Symbol" w:hAnsi="Symbol" w:hint="default"/>
+      </w:rPr>
+    </w:lvl>
+    <w:lvl w:ilvl="7" w:tplc="04090003" w:tentative="1">
+      <w:start w:val="1"/>
+      <w:numFmt w:val="bullet"/>
+      <w:lvlText w:val="o"/>
+      <w:lvlJc w:val="left"/>
+      <w:pPr>
+        <w:ind w:left="5760" w:hanging="360"/>
+      </w:pPr>
+      <w:rPr>
+        <w:rFonts w:ascii="Courier New" w:hAnsi="Courier New" w:cs="Courier New" w:hint="default"/>
+      </w:rPr>
+    </w:lvl>
+    <w:lvl w:ilvl="8" w:tplc="04090005" w:tentative="1">
+      <w:start w:val="1"/>
+      <w:numFmt w:val="bullet"/>
+      <w:lvlText w:val=""/>
+      <w:lvlJc w:val="left"/>
+      <w:pPr>
+        <w:ind w:left="6480" w:hanging="360"/>
+      </w:pPr>
+      <w:rPr>
+        <w:rFonts w:ascii="Wingdings" w:hAnsi="Wingdings" w:hint="default"/>
+      </w:rPr>
+    </w:lvl>
+  </w:abstractNum>
+  <w:abstractNum w:abstractNumId="1">
     <w:nsid w:val="62151E29"/>
     <w:multiLevelType w:val="hybridMultilevel"/>
     <w:tmpl w:val="7214CA4C"/>
@@ -7860,6 +9270,9 @@
     </w:lvl>
   </w:abstractNum>
   <w:num w:numId="1">
+    <w:abstractNumId w:val="1"/>
+  </w:num>
+  <w:num w:numId="2">
     <w:abstractNumId w:val="0"/>
   </w:num>
 </w:numbering>

</xml_diff>

<commit_message>
Add at booking documentation
</commit_message>
<xml_diff>
--- a/documentation/HM.docx
+++ b/documentation/HM.docx
@@ -4600,6 +4600,7 @@
           <w:docPartUnique/>
         </w:docPartObj>
       </w:sdtPr>
+      <w:sdtEndPr/>
       <w:sdtContent>
         <w:p>
           <w:pPr>
@@ -4711,6 +4712,7 @@
               <w:temporary/>
               <w:showingPlcHdr/>
             </w:sdtPr>
+            <w:sdtEndPr/>
             <w:sdtContent>
               <w:r>
                 <w:rPr>
@@ -4800,6 +4802,7 @@
               <w:temporary/>
               <w:showingPlcHdr/>
             </w:sdtPr>
+            <w:sdtEndPr/>
             <w:sdtContent>
               <w:r>
                 <w:rPr>
@@ -5931,8 +5934,6 @@
         </w:rPr>
         <w:t xml:space="preserve"> un mecanism folosit pentru crearea configurațiilor aplicației și pentru rularea aplicației.</w:t>
       </w:r>
-      <w:bookmarkStart w:id="0" w:name="_GoBack"/>
-      <w:bookmarkEnd w:id="0"/>
     </w:p>
     <w:p>
       <w:pPr>
@@ -7161,6 +7162,34 @@
           <w:szCs w:val="24"/>
         </w:rPr>
       </w:pPr>
+      <w:r>
+        <w:rPr>
+          <w:rFonts w:ascii="Times New Roman" w:hAnsi="Times New Roman" w:cs="Times New Roman"/>
+          <w:sz w:val="24"/>
+          <w:szCs w:val="24"/>
+        </w:rPr>
+        <w:tab/>
+      </w:r>
+      <w:proofErr w:type="gramStart"/>
+      <w:r>
+        <w:rPr>
+          <w:rFonts w:ascii="Times New Roman" w:hAnsi="Times New Roman" w:cs="Times New Roman"/>
+          <w:sz w:val="24"/>
+          <w:szCs w:val="24"/>
+        </w:rPr>
+        <w:t>De asemenea, fiecare utilizator îşi poate vedea o listă cu toate rezervările sortate descrescător în funcţie de data cazării.</w:t>
+      </w:r>
+      <w:proofErr w:type="gramEnd"/>
+      <w:r>
+        <w:rPr>
+          <w:rFonts w:ascii="Times New Roman" w:hAnsi="Times New Roman" w:cs="Times New Roman"/>
+          <w:sz w:val="24"/>
+          <w:szCs w:val="24"/>
+        </w:rPr>
+        <w:t xml:space="preserve"> Utilizatorii de tip angajat vor putea vedea o listă cu toate rezervările făcute.</w:t>
+      </w:r>
+      <w:bookmarkStart w:id="0" w:name="_GoBack"/>
+      <w:bookmarkEnd w:id="0"/>
       <w:r>
         <w:rPr>
           <w:rFonts w:ascii="Times New Roman" w:hAnsi="Times New Roman" w:cs="Times New Roman"/>
@@ -8994,7 +9023,7 @@
           <w:rPr>
             <w:noProof/>
           </w:rPr>
-          <w:t>10</w:t>
+          <w:t>15</w:t>
         </w:r>
         <w:r>
           <w:rPr>

</xml_diff>

<commit_message>
Add price algorithm documentation
</commit_message>
<xml_diff>
--- a/documentation/HM.docx
+++ b/documentation/HM.docx
@@ -4600,7 +4600,6 @@
           <w:docPartUnique/>
         </w:docPartObj>
       </w:sdtPr>
-      <w:sdtEndPr/>
       <w:sdtContent>
         <w:p>
           <w:pPr>
@@ -4622,7 +4621,31 @@
               <w:sz w:val="24"/>
               <w:szCs w:val="24"/>
             </w:rPr>
-            <w:t>Introducere</w:t>
+            <w:t xml:space="preserve">Momentan scriu despre tot </w:t>
+          </w:r>
+          <w:proofErr w:type="gramStart"/>
+          <w:r>
+            <w:rPr>
+              <w:rFonts w:ascii="Times New Roman" w:hAnsi="Times New Roman" w:cs="Times New Roman"/>
+              <w:b w:val="0"/>
+              <w:bCs w:val="0"/>
+              <w:color w:val="auto"/>
+              <w:sz w:val="24"/>
+              <w:szCs w:val="24"/>
+            </w:rPr>
+            <w:t>ce</w:t>
+          </w:r>
+          <w:proofErr w:type="gramEnd"/>
+          <w:r>
+            <w:rPr>
+              <w:rFonts w:ascii="Times New Roman" w:hAnsi="Times New Roman" w:cs="Times New Roman"/>
+              <w:b w:val="0"/>
+              <w:bCs w:val="0"/>
+              <w:color w:val="auto"/>
+              <w:sz w:val="24"/>
+              <w:szCs w:val="24"/>
+            </w:rPr>
+            <w:t xml:space="preserve"> consider ca trebuie si apoi o sa organizez</w:t>
           </w:r>
           <w:r>
             <w:rPr>
@@ -4712,7 +4735,6 @@
               <w:temporary/>
               <w:showingPlcHdr/>
             </w:sdtPr>
-            <w:sdtEndPr/>
             <w:sdtContent>
               <w:r>
                 <w:rPr>
@@ -4802,7 +4824,6 @@
               <w:temporary/>
               <w:showingPlcHdr/>
             </w:sdtPr>
-            <w:sdtEndPr/>
             <w:sdtContent>
               <w:r>
                 <w:rPr>
@@ -7188,8 +7209,130 @@
         </w:rPr>
         <w:t xml:space="preserve"> Utilizatorii de tip angajat vor putea vedea o listă cu toate rezervările făcute.</w:t>
       </w:r>
-      <w:bookmarkStart w:id="0" w:name="_GoBack"/>
-      <w:bookmarkEnd w:id="0"/>
+    </w:p>
+    <w:p>
+      <w:pPr>
+        <w:jc w:val="both"/>
+        <w:rPr>
+          <w:rFonts w:ascii="Times New Roman" w:hAnsi="Times New Roman" w:cs="Times New Roman"/>
+          <w:sz w:val="24"/>
+          <w:szCs w:val="24"/>
+        </w:rPr>
+      </w:pPr>
+      <w:r>
+        <w:rPr>
+          <w:rFonts w:ascii="Times New Roman" w:hAnsi="Times New Roman" w:cs="Times New Roman"/>
+          <w:sz w:val="24"/>
+          <w:szCs w:val="24"/>
+        </w:rPr>
+        <w:tab/>
+        <w:t xml:space="preserve">Apoi, în ziua cazării, tot ce va trebui să facă clientul pentru a se caza în camera sau </w:t>
+      </w:r>
+      <w:proofErr w:type="gramStart"/>
+      <w:r>
+        <w:rPr>
+          <w:rFonts w:ascii="Times New Roman" w:hAnsi="Times New Roman" w:cs="Times New Roman"/>
+          <w:sz w:val="24"/>
+          <w:szCs w:val="24"/>
+        </w:rPr>
+        <w:t>camerele  în</w:t>
+      </w:r>
+      <w:proofErr w:type="gramEnd"/>
+      <w:r>
+        <w:rPr>
+          <w:rFonts w:ascii="Times New Roman" w:hAnsi="Times New Roman" w:cs="Times New Roman"/>
+          <w:sz w:val="24"/>
+          <w:szCs w:val="24"/>
+        </w:rPr>
+        <w:t xml:space="preserve"> care are rezervare este să descarce codul de bare de pe pagina de profil și să scaneze acest cod la intrarea în cameră pentru a descuia camera</w:t>
+      </w:r>
+      <w:r>
+        <w:rPr>
+          <w:rFonts w:ascii="Times New Roman" w:hAnsi="Times New Roman" w:cs="Times New Roman"/>
+          <w:sz w:val="24"/>
+          <w:szCs w:val="24"/>
+        </w:rPr>
+        <w:t xml:space="preserve">. Codul </w:t>
+      </w:r>
+      <w:proofErr w:type="gramStart"/>
+      <w:r>
+        <w:rPr>
+          <w:rFonts w:ascii="Times New Roman" w:hAnsi="Times New Roman" w:cs="Times New Roman"/>
+          <w:sz w:val="24"/>
+          <w:szCs w:val="24"/>
+        </w:rPr>
+        <w:t>este</w:t>
+      </w:r>
+      <w:proofErr w:type="gramEnd"/>
+      <w:r>
+        <w:rPr>
+          <w:rFonts w:ascii="Times New Roman" w:hAnsi="Times New Roman" w:cs="Times New Roman"/>
+          <w:sz w:val="24"/>
+          <w:szCs w:val="24"/>
+        </w:rPr>
+        <w:t xml:space="preserve"> valabil pe toată durata rezervării, adică din prima zi a rezervării de la 2PM p</w:t>
+      </w:r>
+      <w:r>
+        <w:rPr>
+          <w:rFonts w:ascii="Times New Roman" w:hAnsi="Times New Roman" w:cs="Times New Roman"/>
+          <w:sz w:val="24"/>
+          <w:szCs w:val="24"/>
+        </w:rPr>
+        <w:t>â</w:t>
+      </w:r>
+      <w:r>
+        <w:rPr>
+          <w:rFonts w:ascii="Times New Roman" w:hAnsi="Times New Roman" w:cs="Times New Roman"/>
+          <w:sz w:val="24"/>
+          <w:szCs w:val="24"/>
+        </w:rPr>
+        <w:t>nă în ultima zi a rezervării la 12PM.</w:t>
+      </w:r>
+    </w:p>
+    <w:p>
+      <w:pPr>
+        <w:ind w:firstLine="720"/>
+        <w:jc w:val="both"/>
+        <w:rPr>
+          <w:rFonts w:ascii="Times New Roman" w:hAnsi="Times New Roman" w:cs="Times New Roman"/>
+          <w:sz w:val="24"/>
+          <w:szCs w:val="24"/>
+        </w:rPr>
+      </w:pPr>
+      <w:r>
+        <w:rPr>
+          <w:rFonts w:ascii="Times New Roman" w:hAnsi="Times New Roman" w:cs="Times New Roman"/>
+          <w:sz w:val="24"/>
+          <w:szCs w:val="24"/>
+        </w:rPr>
+        <w:t xml:space="preserve">Pentru cazul în care clientul </w:t>
+      </w:r>
+      <w:proofErr w:type="gramStart"/>
+      <w:r>
+        <w:rPr>
+          <w:rFonts w:ascii="Times New Roman" w:hAnsi="Times New Roman" w:cs="Times New Roman"/>
+          <w:sz w:val="24"/>
+          <w:szCs w:val="24"/>
+        </w:rPr>
+        <w:t>nu are</w:t>
+      </w:r>
+      <w:proofErr w:type="gramEnd"/>
+      <w:r>
+        <w:rPr>
+          <w:rFonts w:ascii="Times New Roman" w:hAnsi="Times New Roman" w:cs="Times New Roman"/>
+          <w:sz w:val="24"/>
+          <w:szCs w:val="24"/>
+        </w:rPr>
+        <w:t xml:space="preserve"> acces la un telefon sau alt dispozitiv capabil să facă acest lucru, clientul poate merge și la recepție sa ceară</w:t>
+      </w:r>
+      <w:r>
+        <w:rPr>
+          <w:rFonts w:ascii="Times New Roman" w:hAnsi="Times New Roman" w:cs="Times New Roman"/>
+          <w:sz w:val="24"/>
+          <w:szCs w:val="24"/>
+        </w:rPr>
+        <w:t xml:space="preserve"> un alt tip de cheie pentru a intra în camera.</w:t>
+      </w:r>
       <w:r>
         <w:rPr>
           <w:rFonts w:ascii="Times New Roman" w:hAnsi="Times New Roman" w:cs="Times New Roman"/>
@@ -7807,12 +7950,1250 @@
     </w:p>
     <w:p>
       <w:pPr>
-        <w:rPr>
-          <w:rFonts w:ascii="Times New Roman" w:hAnsi="Times New Roman" w:cs="Times New Roman"/>
-          <w:sz w:val="24"/>
-          <w:szCs w:val="24"/>
-        </w:rPr>
-      </w:pPr>
+        <w:jc w:val="both"/>
+        <w:rPr>
+          <w:rFonts w:ascii="Times New Roman" w:hAnsi="Times New Roman" w:cs="Times New Roman"/>
+          <w:sz w:val="24"/>
+          <w:szCs w:val="24"/>
+        </w:rPr>
+      </w:pPr>
+      <w:r>
+        <w:rPr>
+          <w:rFonts w:ascii="Times New Roman" w:hAnsi="Times New Roman" w:cs="Times New Roman"/>
+          <w:sz w:val="24"/>
+          <w:szCs w:val="24"/>
+        </w:rPr>
+        <w:tab/>
+        <w:t xml:space="preserve">Pentru afișarea prețului la rezervarea camerei se folosește </w:t>
+      </w:r>
+      <w:proofErr w:type="gramStart"/>
+      <w:r>
+        <w:rPr>
+          <w:rFonts w:ascii="Times New Roman" w:hAnsi="Times New Roman" w:cs="Times New Roman"/>
+          <w:sz w:val="24"/>
+          <w:szCs w:val="24"/>
+        </w:rPr>
+        <w:t>un</w:t>
+      </w:r>
+      <w:proofErr w:type="gramEnd"/>
+      <w:r>
+        <w:rPr>
+          <w:rFonts w:ascii="Times New Roman" w:hAnsi="Times New Roman" w:cs="Times New Roman"/>
+          <w:sz w:val="24"/>
+          <w:szCs w:val="24"/>
+        </w:rPr>
+        <w:t xml:space="preserve"> algoritm care să facă prețul variabil în funcție de mai multe </w:t>
+      </w:r>
+      <w:r>
+        <w:rPr>
+          <w:rFonts w:ascii="Times New Roman" w:hAnsi="Times New Roman" w:cs="Times New Roman"/>
+          <w:sz w:val="24"/>
+          <w:szCs w:val="24"/>
+        </w:rPr>
+        <w:t>criterii</w:t>
+      </w:r>
+      <w:r>
+        <w:rPr>
+          <w:rFonts w:ascii="Times New Roman" w:hAnsi="Times New Roman" w:cs="Times New Roman"/>
+          <w:sz w:val="24"/>
+          <w:szCs w:val="24"/>
+        </w:rPr>
+        <w:t>.</w:t>
+      </w:r>
+    </w:p>
+    <w:p>
+      <w:pPr>
+        <w:jc w:val="both"/>
+        <w:rPr>
+          <w:rFonts w:ascii="Times New Roman" w:hAnsi="Times New Roman" w:cs="Times New Roman"/>
+          <w:sz w:val="24"/>
+          <w:szCs w:val="24"/>
+        </w:rPr>
+      </w:pPr>
+      <w:r>
+        <w:rPr>
+          <w:rFonts w:ascii="Times New Roman" w:hAnsi="Times New Roman" w:cs="Times New Roman"/>
+          <w:sz w:val="24"/>
+          <w:szCs w:val="24"/>
+        </w:rPr>
+        <w:tab/>
+        <w:t>Criteriile dup</w:t>
+      </w:r>
+      <w:r>
+        <w:rPr>
+          <w:rFonts w:ascii="Times New Roman" w:hAnsi="Times New Roman" w:cs="Times New Roman"/>
+          <w:sz w:val="24"/>
+          <w:szCs w:val="24"/>
+          <w:lang w:val="ro-RO"/>
+        </w:rPr>
+        <w:t xml:space="preserve">ă care </w:t>
+      </w:r>
+      <w:proofErr w:type="gramStart"/>
+      <w:r>
+        <w:rPr>
+          <w:rFonts w:ascii="Times New Roman" w:hAnsi="Times New Roman" w:cs="Times New Roman"/>
+          <w:sz w:val="24"/>
+          <w:szCs w:val="24"/>
+          <w:lang w:val="ro-RO"/>
+        </w:rPr>
+        <w:t>este</w:t>
+      </w:r>
+      <w:proofErr w:type="gramEnd"/>
+      <w:r>
+        <w:rPr>
+          <w:rFonts w:ascii="Times New Roman" w:hAnsi="Times New Roman" w:cs="Times New Roman"/>
+          <w:sz w:val="24"/>
+          <w:szCs w:val="24"/>
+          <w:lang w:val="ro-RO"/>
+        </w:rPr>
+        <w:t xml:space="preserve"> calculat prețul sunt</w:t>
+      </w:r>
+      <w:r>
+        <w:rPr>
+          <w:rFonts w:ascii="Times New Roman" w:hAnsi="Times New Roman" w:cs="Times New Roman"/>
+          <w:sz w:val="24"/>
+          <w:szCs w:val="24"/>
+        </w:rPr>
+        <w:t>:</w:t>
+      </w:r>
+    </w:p>
+    <w:p>
+      <w:pPr>
+        <w:pStyle w:val="ListParagraph"/>
+        <w:numPr>
+          <w:ilvl w:val="0"/>
+          <w:numId w:val="5"/>
+        </w:numPr>
+        <w:rPr>
+          <w:rFonts w:ascii="Times New Roman" w:hAnsi="Times New Roman" w:cs="Times New Roman"/>
+          <w:sz w:val="24"/>
+          <w:szCs w:val="24"/>
+        </w:rPr>
+      </w:pPr>
+      <w:r>
+        <w:rPr>
+          <w:rFonts w:ascii="Times New Roman" w:hAnsi="Times New Roman" w:cs="Times New Roman"/>
+          <w:sz w:val="24"/>
+          <w:szCs w:val="24"/>
+        </w:rPr>
+        <w:t>în funcție de procentajul de camere ocupate din categoria de camere prețul poate crește în funcție de c</w:t>
+      </w:r>
+      <w:r>
+        <w:rPr>
+          <w:rFonts w:ascii="Times New Roman" w:hAnsi="Times New Roman" w:cs="Times New Roman"/>
+          <w:sz w:val="24"/>
+          <w:szCs w:val="24"/>
+        </w:rPr>
+        <w:t>â</w:t>
+      </w:r>
+      <w:r>
+        <w:rPr>
+          <w:rFonts w:ascii="Times New Roman" w:hAnsi="Times New Roman" w:cs="Times New Roman"/>
+          <w:sz w:val="24"/>
+          <w:szCs w:val="24"/>
+        </w:rPr>
+        <w:t>te camere sunt libere pe durata rezervării sau poate să scadă dacă nu procentajul de rezervare al categoriei de camere respective este foarte mic;</w:t>
+      </w:r>
+    </w:p>
+    <w:p>
+      <w:pPr>
+        <w:pStyle w:val="ListParagraph"/>
+        <w:numPr>
+          <w:ilvl w:val="0"/>
+          <w:numId w:val="5"/>
+        </w:numPr>
+        <w:rPr>
+          <w:rFonts w:ascii="Times New Roman" w:hAnsi="Times New Roman" w:cs="Times New Roman"/>
+          <w:sz w:val="24"/>
+          <w:szCs w:val="24"/>
+        </w:rPr>
+      </w:pPr>
+      <w:r>
+        <w:rPr>
+          <w:rFonts w:ascii="Times New Roman" w:hAnsi="Times New Roman" w:cs="Times New Roman"/>
+          <w:sz w:val="24"/>
+          <w:szCs w:val="24"/>
+        </w:rPr>
+        <w:t>prețul poate crește în funcție de anumite zile ale anului în care este știut că se fac multe rezervări;</w:t>
+      </w:r>
+    </w:p>
+    <w:p>
+      <w:pPr>
+        <w:pStyle w:val="ListParagraph"/>
+        <w:numPr>
+          <w:ilvl w:val="0"/>
+          <w:numId w:val="5"/>
+        </w:numPr>
+        <w:rPr>
+          <w:rFonts w:ascii="Times New Roman" w:hAnsi="Times New Roman" w:cs="Times New Roman"/>
+          <w:sz w:val="24"/>
+          <w:szCs w:val="24"/>
+        </w:rPr>
+      </w:pPr>
+      <w:r>
+        <w:rPr>
+          <w:rFonts w:ascii="Times New Roman" w:hAnsi="Times New Roman" w:cs="Times New Roman"/>
+          <w:sz w:val="24"/>
+          <w:szCs w:val="24"/>
+        </w:rPr>
+        <w:t>dacă rezervarea este pe un număr de zile mare prețul poate scădea în funcție de numărul de zile pe care se face rezervarea;</w:t>
+      </w:r>
+    </w:p>
+    <w:p>
+      <w:pPr>
+        <w:pStyle w:val="ListParagraph"/>
+        <w:numPr>
+          <w:ilvl w:val="0"/>
+          <w:numId w:val="5"/>
+        </w:numPr>
+        <w:rPr>
+          <w:rFonts w:ascii="Times New Roman" w:hAnsi="Times New Roman" w:cs="Times New Roman"/>
+          <w:sz w:val="24"/>
+          <w:szCs w:val="24"/>
+        </w:rPr>
+      </w:pPr>
+      <w:r>
+        <w:rPr>
+          <w:rFonts w:ascii="Times New Roman" w:hAnsi="Times New Roman" w:cs="Times New Roman"/>
+          <w:sz w:val="24"/>
+          <w:szCs w:val="24"/>
+        </w:rPr>
+        <w:t>în cazul în care în ultimele 24 de ore a fost făcut un număr mare de rezervări prețul camerelor va crește;</w:t>
+      </w:r>
+    </w:p>
+    <w:p>
+      <w:pPr>
+        <w:pStyle w:val="ListParagraph"/>
+        <w:numPr>
+          <w:ilvl w:val="0"/>
+          <w:numId w:val="5"/>
+        </w:numPr>
+        <w:rPr>
+          <w:rFonts w:ascii="Times New Roman" w:hAnsi="Times New Roman" w:cs="Times New Roman"/>
+          <w:sz w:val="24"/>
+          <w:szCs w:val="24"/>
+        </w:rPr>
+      </w:pPr>
+      <w:proofErr w:type="gramStart"/>
+      <w:r>
+        <w:rPr>
+          <w:rFonts w:ascii="Times New Roman" w:hAnsi="Times New Roman" w:cs="Times New Roman"/>
+          <w:sz w:val="24"/>
+          <w:szCs w:val="24"/>
+        </w:rPr>
+        <w:t>prețul</w:t>
+      </w:r>
+      <w:proofErr w:type="gramEnd"/>
+      <w:r>
+        <w:rPr>
+          <w:rFonts w:ascii="Times New Roman" w:hAnsi="Times New Roman" w:cs="Times New Roman"/>
+          <w:sz w:val="24"/>
+          <w:szCs w:val="24"/>
+        </w:rPr>
+        <w:t xml:space="preserve"> poate scădea dacă clientul a mai avut rezervări precendente la hotel în funcție de numărul de rezervări care le-a avut și în funcție de prețul total al rezervărilor</w:t>
+      </w:r>
+      <w:r>
+        <w:rPr>
+          <w:rFonts w:ascii="Times New Roman" w:hAnsi="Times New Roman" w:cs="Times New Roman"/>
+          <w:sz w:val="24"/>
+          <w:szCs w:val="24"/>
+        </w:rPr>
+        <w:t>.</w:t>
+      </w:r>
+    </w:p>
+    <w:p>
+      <w:pPr>
+        <w:jc w:val="both"/>
+        <w:rPr>
+          <w:rFonts w:ascii="Times New Roman" w:hAnsi="Times New Roman" w:cs="Times New Roman"/>
+          <w:sz w:val="24"/>
+          <w:szCs w:val="24"/>
+        </w:rPr>
+      </w:pPr>
+    </w:p>
+    <w:p>
+      <w:pPr>
+        <w:ind w:firstLine="360"/>
+        <w:jc w:val="both"/>
+        <w:rPr>
+          <w:rFonts w:ascii="Times New Roman" w:hAnsi="Times New Roman" w:cs="Times New Roman"/>
+          <w:sz w:val="24"/>
+          <w:szCs w:val="24"/>
+        </w:rPr>
+      </w:pPr>
+      <w:r>
+        <w:rPr>
+          <w:rFonts w:ascii="Times New Roman" w:hAnsi="Times New Roman" w:cs="Times New Roman"/>
+          <w:sz w:val="24"/>
+          <w:szCs w:val="24"/>
+        </w:rPr>
+        <w:t xml:space="preserve">Algortimul este implementat într-un serviciu separate definit în interfața PriceService, această interfață </w:t>
+      </w:r>
+      <w:r>
+        <w:rPr>
+          <w:rFonts w:ascii="Times New Roman" w:hAnsi="Times New Roman" w:cs="Times New Roman"/>
+          <w:sz w:val="24"/>
+          <w:szCs w:val="24"/>
+        </w:rPr>
+        <w:t>are o metodă care returnează un Map (o structură de tip dicționar) în care cheile sunt nume de categorii de cameră și valoarea este prețul pentru fiecare categorie de camera, generat în funcție de categoriile pentru care se caută prețul, data sosirii, data plecării și emailul utilizatorului.</w:t>
+      </w:r>
+    </w:p>
+    <w:p>
+      <w:pPr>
+        <w:rPr>
+          <w:rFonts w:ascii="Times New Roman" w:hAnsi="Times New Roman" w:cs="Times New Roman"/>
+          <w:sz w:val="24"/>
+          <w:szCs w:val="24"/>
+        </w:rPr>
+      </w:pPr>
+      <w:r>
+        <w:rPr>
+          <w:rFonts w:ascii="Times New Roman" w:hAnsi="Times New Roman" w:cs="Times New Roman"/>
+          <w:sz w:val="24"/>
+          <w:szCs w:val="24"/>
+        </w:rPr>
+        <w:pict>
+          <v:shape id="_x0000_i1034" type="#_x0000_t75" style="width:454.05pt;height:67.45pt">
+            <v:imagedata r:id="rId21" o:title="p-ag1v2"/>
+          </v:shape>
+        </w:pict>
+      </w:r>
+    </w:p>
+    <w:p>
+      <w:pPr>
+        <w:rPr>
+          <w:rFonts w:ascii="Times New Roman" w:hAnsi="Times New Roman" w:cs="Times New Roman"/>
+          <w:sz w:val="24"/>
+          <w:szCs w:val="24"/>
+        </w:rPr>
+      </w:pPr>
+      <w:r>
+        <w:rPr>
+          <w:rFonts w:ascii="Times New Roman" w:hAnsi="Times New Roman" w:cs="Times New Roman"/>
+          <w:sz w:val="24"/>
+          <w:szCs w:val="24"/>
+        </w:rPr>
+        <w:tab/>
+        <w:t xml:space="preserve">Această interfață este implementată de o clasă care suprascrie metoda din interfață și are ca membri o structură de tip map în care se vor pune categoriile cu prețul lor și serviciile pentru cameră și rervări care vor fi folosite pentru calcularea prețului categoriilor. </w:t>
+      </w:r>
+      <w:proofErr w:type="gramStart"/>
+      <w:r>
+        <w:rPr>
+          <w:rFonts w:ascii="Times New Roman" w:hAnsi="Times New Roman" w:cs="Times New Roman"/>
+          <w:sz w:val="24"/>
+          <w:szCs w:val="24"/>
+        </w:rPr>
+        <w:t>Aceste două servicii sunt injectate în serviciul current prin procedeul de injectare de dependințe prin adnotarea @Autowired.</w:t>
+      </w:r>
+      <w:proofErr w:type="gramEnd"/>
+    </w:p>
+    <w:p>
+      <w:pPr>
+        <w:jc w:val="center"/>
+        <w:rPr>
+          <w:rFonts w:ascii="Times New Roman" w:hAnsi="Times New Roman" w:cs="Times New Roman"/>
+          <w:sz w:val="24"/>
+          <w:szCs w:val="24"/>
+        </w:rPr>
+      </w:pPr>
+      <w:r>
+        <w:rPr>
+          <w:rFonts w:ascii="Times New Roman" w:hAnsi="Times New Roman" w:cs="Times New Roman"/>
+          <w:sz w:val="24"/>
+          <w:szCs w:val="24"/>
+        </w:rPr>
+        <w:pict>
+          <v:shape id="_x0000_i1035" type="#_x0000_t75" style="width:424.2pt;height:182.25pt">
+            <v:imagedata r:id="rId22" o:title="p-ag2"/>
+          </v:shape>
+        </w:pict>
+      </w:r>
+    </w:p>
+    <w:p>
+      <w:pPr>
+        <w:jc w:val="both"/>
+        <w:rPr>
+          <w:rFonts w:ascii="Times New Roman" w:hAnsi="Times New Roman" w:cs="Times New Roman"/>
+          <w:sz w:val="24"/>
+          <w:szCs w:val="24"/>
+        </w:rPr>
+      </w:pPr>
+      <w:r>
+        <w:rPr>
+          <w:rFonts w:ascii="Times New Roman" w:hAnsi="Times New Roman" w:cs="Times New Roman"/>
+          <w:sz w:val="24"/>
+          <w:szCs w:val="24"/>
+        </w:rPr>
+        <w:lastRenderedPageBreak/>
+        <w:tab/>
+        <w:t xml:space="preserve">Metoda suprascrisă din interfață apelează </w:t>
+      </w:r>
+      <w:proofErr w:type="gramStart"/>
+      <w:r>
+        <w:rPr>
+          <w:rFonts w:ascii="Times New Roman" w:hAnsi="Times New Roman" w:cs="Times New Roman"/>
+          <w:sz w:val="24"/>
+          <w:szCs w:val="24"/>
+        </w:rPr>
+        <w:t>altă</w:t>
+      </w:r>
+      <w:proofErr w:type="gramEnd"/>
+      <w:r>
+        <w:rPr>
+          <w:rFonts w:ascii="Times New Roman" w:hAnsi="Times New Roman" w:cs="Times New Roman"/>
+          <w:sz w:val="24"/>
+          <w:szCs w:val="24"/>
+        </w:rPr>
+        <w:t xml:space="preserve"> metodă (calculateCategoriesPrices) a cărui scop este să pună în map la chei numele categoriilor de camere primate ca parametru de aceasta și pentru valoarea fiecărei chei apelează o metodă (calculateTotalBookingPrice) a cărui scop este să calculeze și să returneze prețul rezervării pentru o categorie de cameră</w:t>
+      </w:r>
+      <w:r>
+        <w:rPr>
+          <w:rFonts w:ascii="Times New Roman" w:hAnsi="Times New Roman" w:cs="Times New Roman"/>
+          <w:sz w:val="24"/>
+          <w:szCs w:val="24"/>
+        </w:rPr>
+        <w:t xml:space="preserve"> care o primește la parametru.</w:t>
+      </w:r>
+    </w:p>
+    <w:p>
+      <w:pPr>
+        <w:ind w:firstLine="720"/>
+        <w:jc w:val="both"/>
+        <w:rPr>
+          <w:rFonts w:ascii="Times New Roman" w:hAnsi="Times New Roman" w:cs="Times New Roman"/>
+          <w:sz w:val="24"/>
+          <w:szCs w:val="24"/>
+        </w:rPr>
+      </w:pPr>
+      <w:r>
+        <w:rPr>
+          <w:rFonts w:ascii="Times New Roman" w:hAnsi="Times New Roman" w:cs="Times New Roman"/>
+          <w:sz w:val="24"/>
+          <w:szCs w:val="24"/>
+        </w:rPr>
+        <w:t xml:space="preserve">Mai departe, metoda calculateTotalBookingPrice parcurge toate zilele rezervării și adaugă într-o variabilă prețul calculate pentru fiecare zi a rezervării de metoda getBookingPriceForDayByCategory. </w:t>
+      </w:r>
+      <w:r>
+        <w:rPr>
+          <w:rFonts w:ascii="Times New Roman" w:hAnsi="Times New Roman" w:cs="Times New Roman"/>
+          <w:sz w:val="24"/>
+          <w:szCs w:val="24"/>
+        </w:rPr>
+        <w:t>Apoi prețului curent i se vor aplică reduceri si majorări dupa urmatoarele metodele:</w:t>
+      </w:r>
+    </w:p>
+    <w:p>
+      <w:pPr>
+        <w:pStyle w:val="ListParagraph"/>
+        <w:numPr>
+          <w:ilvl w:val="0"/>
+          <w:numId w:val="6"/>
+        </w:numPr>
+        <w:rPr>
+          <w:rFonts w:ascii="Times New Roman" w:hAnsi="Times New Roman" w:cs="Times New Roman"/>
+          <w:sz w:val="24"/>
+          <w:szCs w:val="24"/>
+        </w:rPr>
+      </w:pPr>
+      <w:r>
+        <w:rPr>
+          <w:rFonts w:ascii="Times New Roman" w:hAnsi="Times New Roman" w:cs="Times New Roman"/>
+          <w:sz w:val="24"/>
+          <w:szCs w:val="24"/>
+        </w:rPr>
+        <w:t>getPriceRemainingPrecentageByNumberOfBookingDays: calculeză un procetaj al prețului pe baza numărului de zile pentru care a fost făcută rezervare, dacă numărul de zile a rezervării este mare oferind o reducere a prețului;</w:t>
+      </w:r>
+    </w:p>
+    <w:p>
+      <w:pPr>
+        <w:pStyle w:val="ListParagraph"/>
+        <w:numPr>
+          <w:ilvl w:val="0"/>
+          <w:numId w:val="6"/>
+        </w:numPr>
+        <w:rPr>
+          <w:rFonts w:ascii="Times New Roman" w:hAnsi="Times New Roman" w:cs="Times New Roman"/>
+          <w:sz w:val="24"/>
+          <w:szCs w:val="24"/>
+        </w:rPr>
+      </w:pPr>
+      <w:r>
+        <w:rPr>
+          <w:rFonts w:ascii="Times New Roman" w:hAnsi="Times New Roman" w:cs="Times New Roman"/>
+          <w:sz w:val="24"/>
+          <w:szCs w:val="24"/>
+        </w:rPr>
+        <w:t>getPriceIncreasePercentageByNumberOfBookingInLastDay: calculează un procentaj al prețului pe baza numărului de rezervări făcute în ultimele 24 de ore, dacă numărul de rezervări este mare major</w:t>
+      </w:r>
+      <w:r>
+        <w:rPr>
+          <w:rFonts w:ascii="Times New Roman" w:hAnsi="Times New Roman" w:cs="Times New Roman"/>
+          <w:sz w:val="24"/>
+          <w:szCs w:val="24"/>
+        </w:rPr>
+        <w:t>â</w:t>
+      </w:r>
+      <w:r>
+        <w:rPr>
+          <w:rFonts w:ascii="Times New Roman" w:hAnsi="Times New Roman" w:cs="Times New Roman"/>
+          <w:sz w:val="24"/>
+          <w:szCs w:val="24"/>
+        </w:rPr>
+        <w:t>nd prețul;</w:t>
+      </w:r>
+    </w:p>
+    <w:p>
+      <w:pPr>
+        <w:pStyle w:val="ListParagraph"/>
+        <w:numPr>
+          <w:ilvl w:val="0"/>
+          <w:numId w:val="6"/>
+        </w:numPr>
+        <w:rPr>
+          <w:rFonts w:ascii="Times New Roman" w:hAnsi="Times New Roman" w:cs="Times New Roman"/>
+          <w:sz w:val="24"/>
+          <w:szCs w:val="24"/>
+        </w:rPr>
+      </w:pPr>
+      <w:r>
+        <w:rPr>
+          <w:rFonts w:ascii="Times New Roman" w:hAnsi="Times New Roman" w:cs="Times New Roman"/>
+          <w:sz w:val="24"/>
+          <w:szCs w:val="24"/>
+        </w:rPr>
+        <w:t xml:space="preserve">getPriceDiscountPercentageByCustomerPreviousBookings: calculează un procentaj al prețului pe baza </w:t>
+      </w:r>
+      <w:r>
+        <w:rPr>
+          <w:rFonts w:ascii="Times New Roman" w:hAnsi="Times New Roman" w:cs="Times New Roman"/>
+          <w:sz w:val="24"/>
+          <w:szCs w:val="24"/>
+        </w:rPr>
+        <w:t>rezervărilor percedente a clientului care face cererea, oferind reduceri în funcție de numărul de rezervări precedente si de prețul total al rezervărilor (această reducere se aplică doar pentru clienții care fac rezervarea prin contul lor personal)</w:t>
+      </w:r>
+      <w:r>
+        <w:rPr>
+          <w:rFonts w:ascii="Times New Roman" w:hAnsi="Times New Roman" w:cs="Times New Roman"/>
+          <w:sz w:val="24"/>
+          <w:szCs w:val="24"/>
+        </w:rPr>
+        <w:t>.</w:t>
+      </w:r>
+    </w:p>
+    <w:p>
+      <w:pPr>
+        <w:pStyle w:val="ListParagraph"/>
+        <w:ind w:left="720" w:firstLine="0"/>
+        <w:rPr>
+          <w:rFonts w:ascii="Times New Roman" w:hAnsi="Times New Roman" w:cs="Times New Roman"/>
+          <w:sz w:val="24"/>
+          <w:szCs w:val="24"/>
+        </w:rPr>
+      </w:pPr>
+    </w:p>
+    <w:p>
+      <w:pPr>
+        <w:jc w:val="center"/>
+        <w:rPr>
+          <w:rFonts w:ascii="Times New Roman" w:hAnsi="Times New Roman" w:cs="Times New Roman"/>
+          <w:sz w:val="24"/>
+          <w:szCs w:val="24"/>
+        </w:rPr>
+      </w:pPr>
+      <w:r>
+        <w:rPr>
+          <w:rFonts w:ascii="Times New Roman" w:hAnsi="Times New Roman" w:cs="Times New Roman"/>
+          <w:sz w:val="24"/>
+          <w:szCs w:val="24"/>
+        </w:rPr>
+        <w:pict>
+          <v:shape id="_x0000_i1036" type="#_x0000_t75" style="width:453.4pt;height:179.7pt">
+            <v:imagedata r:id="rId23" o:title="p-ag3"/>
+          </v:shape>
+        </w:pict>
+      </w:r>
+    </w:p>
+    <w:p>
+      <w:pPr>
+        <w:jc w:val="both"/>
+        <w:rPr>
+          <w:rFonts w:ascii="Times New Roman" w:hAnsi="Times New Roman" w:cs="Times New Roman"/>
+          <w:sz w:val="24"/>
+          <w:szCs w:val="24"/>
+        </w:rPr>
+      </w:pPr>
+      <w:r>
+        <w:rPr>
+          <w:rFonts w:ascii="Times New Roman" w:hAnsi="Times New Roman" w:cs="Times New Roman"/>
+          <w:sz w:val="24"/>
+          <w:szCs w:val="24"/>
+        </w:rPr>
+        <w:tab/>
+      </w:r>
+      <w:proofErr w:type="gramStart"/>
+      <w:r>
+        <w:rPr>
+          <w:rFonts w:ascii="Times New Roman" w:hAnsi="Times New Roman" w:cs="Times New Roman"/>
+          <w:sz w:val="24"/>
+          <w:szCs w:val="24"/>
+        </w:rPr>
+        <w:t>Mai departe voi descrie</w:t>
+      </w:r>
+      <w:r>
+        <w:rPr>
+          <w:rFonts w:ascii="Times New Roman" w:hAnsi="Times New Roman" w:cs="Times New Roman"/>
+          <w:sz w:val="24"/>
+          <w:szCs w:val="24"/>
+        </w:rPr>
+        <w:t xml:space="preserve"> mai exact cum se calculează prețul.</w:t>
+      </w:r>
+      <w:proofErr w:type="gramEnd"/>
+      <w:r>
+        <w:rPr>
+          <w:rFonts w:ascii="Times New Roman" w:hAnsi="Times New Roman" w:cs="Times New Roman"/>
+          <w:sz w:val="24"/>
+          <w:szCs w:val="24"/>
+        </w:rPr>
+        <w:t xml:space="preserve"> La apelarea metodei pentru obținere a prețului pentru o zi, acestă pune intr-o variabila prețul de bază al categoriei, după care adaugă prețului o valoare în funcție de numărul de camere ocupate apel</w:t>
+      </w:r>
+      <w:r>
+        <w:rPr>
+          <w:rFonts w:ascii="Times New Roman" w:hAnsi="Times New Roman" w:cs="Times New Roman"/>
+          <w:sz w:val="24"/>
+          <w:szCs w:val="24"/>
+        </w:rPr>
+        <w:t>â</w:t>
+      </w:r>
+      <w:r>
+        <w:rPr>
+          <w:rFonts w:ascii="Times New Roman" w:hAnsi="Times New Roman" w:cs="Times New Roman"/>
+          <w:sz w:val="24"/>
+          <w:szCs w:val="24"/>
+        </w:rPr>
+        <w:t>nd funcția getExtraPriceByRoomsOccupancy și înca o valoare dacă ziua respectivă se află pe lista de zile alese pentru majorare a prețului</w:t>
+      </w:r>
+      <w:r>
+        <w:rPr>
+          <w:rFonts w:ascii="Times New Roman" w:hAnsi="Times New Roman" w:cs="Times New Roman"/>
+          <w:sz w:val="24"/>
+          <w:szCs w:val="24"/>
+        </w:rPr>
+        <w:t xml:space="preserve"> apel</w:t>
+      </w:r>
+      <w:r>
+        <w:rPr>
+          <w:rFonts w:ascii="Times New Roman" w:hAnsi="Times New Roman" w:cs="Times New Roman"/>
+          <w:sz w:val="24"/>
+          <w:szCs w:val="24"/>
+        </w:rPr>
+        <w:t>â</w:t>
+      </w:r>
+      <w:r>
+        <w:rPr>
+          <w:rFonts w:ascii="Times New Roman" w:hAnsi="Times New Roman" w:cs="Times New Roman"/>
+          <w:sz w:val="24"/>
+          <w:szCs w:val="24"/>
+        </w:rPr>
+        <w:t>nd funcțtia getExtraPriceBySpecialDates</w:t>
+      </w:r>
+      <w:r>
+        <w:rPr>
+          <w:rFonts w:ascii="Times New Roman" w:hAnsi="Times New Roman" w:cs="Times New Roman"/>
+          <w:sz w:val="24"/>
+          <w:szCs w:val="24"/>
+        </w:rPr>
+        <w:t>.</w:t>
+      </w:r>
+    </w:p>
+    <w:p>
+      <w:pPr>
+        <w:jc w:val="center"/>
+        <w:rPr>
+          <w:rFonts w:ascii="Times New Roman" w:hAnsi="Times New Roman" w:cs="Times New Roman"/>
+          <w:sz w:val="24"/>
+          <w:szCs w:val="24"/>
+        </w:rPr>
+      </w:pPr>
+      <w:r>
+        <w:rPr>
+          <w:rFonts w:ascii="Times New Roman" w:hAnsi="Times New Roman" w:cs="Times New Roman"/>
+          <w:sz w:val="24"/>
+          <w:szCs w:val="24"/>
+        </w:rPr>
+        <w:pict>
+          <v:shape id="_x0000_i1037" type="#_x0000_t75" style="width:453.4pt;height:85.6pt">
+            <v:imagedata r:id="rId24" o:title="p-ag4"/>
+          </v:shape>
+        </w:pict>
+      </w:r>
+    </w:p>
+    <w:p>
+      <w:pPr>
+        <w:rPr>
+          <w:rFonts w:ascii="Times New Roman" w:hAnsi="Times New Roman" w:cs="Times New Roman"/>
+          <w:sz w:val="24"/>
+          <w:szCs w:val="24"/>
+        </w:rPr>
+      </w:pPr>
+      <w:r>
+        <w:rPr>
+          <w:rFonts w:ascii="Times New Roman" w:hAnsi="Times New Roman" w:cs="Times New Roman"/>
+          <w:sz w:val="24"/>
+          <w:szCs w:val="24"/>
+        </w:rPr>
+        <w:br w:type="page"/>
+      </w:r>
+    </w:p>
+    <w:p>
+      <w:pPr>
+        <w:jc w:val="both"/>
+        <w:rPr>
+          <w:rFonts w:ascii="Times New Roman" w:hAnsi="Times New Roman" w:cs="Times New Roman"/>
+          <w:sz w:val="24"/>
+          <w:szCs w:val="24"/>
+        </w:rPr>
+      </w:pPr>
+      <w:r>
+        <w:rPr>
+          <w:rFonts w:ascii="Times New Roman" w:hAnsi="Times New Roman" w:cs="Times New Roman"/>
+          <w:sz w:val="24"/>
+          <w:szCs w:val="24"/>
+        </w:rPr>
+        <w:lastRenderedPageBreak/>
+        <w:tab/>
+        <w:t xml:space="preserve">Pentru calcularea adaosului de preț pe dupa procentajul de ocupare a categoriei, </w:t>
+      </w:r>
+      <w:r>
+        <w:rPr>
+          <w:rFonts w:ascii="Times New Roman" w:hAnsi="Times New Roman" w:cs="Times New Roman"/>
+          <w:sz w:val="24"/>
+          <w:szCs w:val="24"/>
+        </w:rPr>
+        <w:t xml:space="preserve">se </w:t>
+      </w:r>
+      <w:proofErr w:type="gramStart"/>
+      <w:r>
+        <w:rPr>
+          <w:rFonts w:ascii="Times New Roman" w:hAnsi="Times New Roman" w:cs="Times New Roman"/>
+          <w:sz w:val="24"/>
+          <w:szCs w:val="24"/>
+        </w:rPr>
+        <w:t>va</w:t>
+      </w:r>
+      <w:proofErr w:type="gramEnd"/>
+      <w:r>
+        <w:rPr>
+          <w:rFonts w:ascii="Times New Roman" w:hAnsi="Times New Roman" w:cs="Times New Roman"/>
+          <w:sz w:val="24"/>
+          <w:szCs w:val="24"/>
+        </w:rPr>
+        <w:t xml:space="preserve"> calcula procentajul de ocupare a categoriei de camere pentru ziua respective prin împărțirea numărului de camere ocupate la numărul totatl de camere din acea categorie. Pentru aflarea numărului de camere disponibile în acea zi se folosește metoda getAvailableRoomsBetweenDates din serviciul roomService. Apoi pentru calcularea adosului de preț se folosește o calsă de tip enum în care se vor găsi valorile la care dacă un procentaj de ocupare este mai mare sau egal dec</w:t>
+      </w:r>
+      <w:r>
+        <w:rPr>
+          <w:rFonts w:ascii="Times New Roman" w:hAnsi="Times New Roman" w:cs="Times New Roman"/>
+          <w:sz w:val="24"/>
+          <w:szCs w:val="24"/>
+        </w:rPr>
+        <w:t>â</w:t>
+      </w:r>
+      <w:r>
+        <w:rPr>
+          <w:rFonts w:ascii="Times New Roman" w:hAnsi="Times New Roman" w:cs="Times New Roman"/>
+          <w:sz w:val="24"/>
+          <w:szCs w:val="24"/>
+        </w:rPr>
+        <w:t xml:space="preserve">t valoare percent din enum atunci valoarea cu care se va multiplica pretul este valoare din campul multiplyValue. Astfel se parcurg toate valorile din </w:t>
+      </w:r>
+      <w:r>
+        <w:rPr>
+          <w:rFonts w:ascii="Times New Roman" w:hAnsi="Times New Roman" w:cs="Times New Roman"/>
+          <w:sz w:val="24"/>
+          <w:szCs w:val="24"/>
+        </w:rPr>
+        <w:t xml:space="preserve">enumul CategoryOcupancy iar în cazul în care procentajul de ocupare al camerelor actual </w:t>
+      </w:r>
+      <w:proofErr w:type="gramStart"/>
+      <w:r>
+        <w:rPr>
+          <w:rFonts w:ascii="Times New Roman" w:hAnsi="Times New Roman" w:cs="Times New Roman"/>
+          <w:sz w:val="24"/>
+          <w:szCs w:val="24"/>
+        </w:rPr>
+        <w:t>este</w:t>
+      </w:r>
+      <w:proofErr w:type="gramEnd"/>
+      <w:r>
+        <w:rPr>
+          <w:rFonts w:ascii="Times New Roman" w:hAnsi="Times New Roman" w:cs="Times New Roman"/>
+          <w:sz w:val="24"/>
+          <w:szCs w:val="24"/>
+        </w:rPr>
+        <w:t xml:space="preserve"> mai mare dec</w:t>
+      </w:r>
+      <w:r>
+        <w:rPr>
+          <w:rFonts w:ascii="Times New Roman" w:hAnsi="Times New Roman" w:cs="Times New Roman"/>
+          <w:sz w:val="24"/>
+          <w:szCs w:val="24"/>
+        </w:rPr>
+        <w:t>â</w:t>
+      </w:r>
+      <w:r>
+        <w:rPr>
+          <w:rFonts w:ascii="Times New Roman" w:hAnsi="Times New Roman" w:cs="Times New Roman"/>
+          <w:sz w:val="24"/>
+          <w:szCs w:val="24"/>
+        </w:rPr>
+        <w:t xml:space="preserve">t procentajul din enum vom returna valoarea pretului categoriei de camere înmulțită cu valoarea de multiplicare. De asemenea, avem și </w:t>
+      </w:r>
+      <w:proofErr w:type="gramStart"/>
+      <w:r>
+        <w:rPr>
+          <w:rFonts w:ascii="Times New Roman" w:hAnsi="Times New Roman" w:cs="Times New Roman"/>
+          <w:sz w:val="24"/>
+          <w:szCs w:val="24"/>
+        </w:rPr>
+        <w:t>un</w:t>
+      </w:r>
+      <w:proofErr w:type="gramEnd"/>
+      <w:r>
+        <w:rPr>
+          <w:rFonts w:ascii="Times New Roman" w:hAnsi="Times New Roman" w:cs="Times New Roman"/>
+          <w:sz w:val="24"/>
+          <w:szCs w:val="24"/>
+        </w:rPr>
+        <w:t xml:space="preserve"> caz special, adică daca mai este doar o zi p</w:t>
+      </w:r>
+      <w:r>
+        <w:rPr>
+          <w:rFonts w:ascii="Times New Roman" w:hAnsi="Times New Roman" w:cs="Times New Roman"/>
+          <w:sz w:val="24"/>
+          <w:szCs w:val="24"/>
+        </w:rPr>
+        <w:t>â</w:t>
+      </w:r>
+      <w:r>
+        <w:rPr>
+          <w:rFonts w:ascii="Times New Roman" w:hAnsi="Times New Roman" w:cs="Times New Roman"/>
+          <w:sz w:val="24"/>
+          <w:szCs w:val="24"/>
+        </w:rPr>
+        <w:t>nă la rezervarea pentru ziua dorită si procentajul de ocupare este foarte mic vom returna o valoare negativă să se adauge la preț.</w:t>
+      </w:r>
+    </w:p>
+    <w:p>
+      <w:pPr>
+        <w:jc w:val="both"/>
+        <w:rPr>
+          <w:rFonts w:ascii="Times New Roman" w:hAnsi="Times New Roman" w:cs="Times New Roman"/>
+          <w:sz w:val="24"/>
+          <w:szCs w:val="24"/>
+          <w:lang w:val="ro-RO"/>
+        </w:rPr>
+      </w:pPr>
+      <w:r>
+        <w:rPr>
+          <w:rFonts w:ascii="Times New Roman" w:hAnsi="Times New Roman" w:cs="Times New Roman"/>
+          <w:sz w:val="24"/>
+          <w:szCs w:val="24"/>
+        </w:rPr>
+        <w:t>Exemplu: dac</w:t>
+      </w:r>
+      <w:r>
+        <w:rPr>
+          <w:rFonts w:ascii="Times New Roman" w:hAnsi="Times New Roman" w:cs="Times New Roman"/>
+          <w:sz w:val="24"/>
+          <w:szCs w:val="24"/>
+          <w:lang w:val="ro-RO"/>
+        </w:rPr>
+        <w:t xml:space="preserve">ă procentajul de ocupare al unei categorii camere </w:t>
+      </w:r>
+      <w:proofErr w:type="gramStart"/>
+      <w:r>
+        <w:rPr>
+          <w:rFonts w:ascii="Times New Roman" w:hAnsi="Times New Roman" w:cs="Times New Roman"/>
+          <w:sz w:val="24"/>
+          <w:szCs w:val="24"/>
+          <w:lang w:val="ro-RO"/>
+        </w:rPr>
+        <w:t>este</w:t>
+      </w:r>
+      <w:proofErr w:type="gramEnd"/>
+      <w:r>
+        <w:rPr>
+          <w:rFonts w:ascii="Times New Roman" w:hAnsi="Times New Roman" w:cs="Times New Roman"/>
+          <w:sz w:val="24"/>
+          <w:szCs w:val="24"/>
+          <w:lang w:val="ro-RO"/>
+        </w:rPr>
+        <w:t xml:space="preserve"> mai sau egal ca 0.8 atunci se va returna 0.2 înmulțit cu prețul de bază al camerei pentru a fi adăugat la prețul camerei pentru ziua primită ca parametru de funcție.</w:t>
+      </w:r>
+    </w:p>
+    <w:p>
+      <w:pPr>
+        <w:jc w:val="center"/>
+        <w:rPr>
+          <w:rFonts w:ascii="Times New Roman" w:hAnsi="Times New Roman" w:cs="Times New Roman"/>
+          <w:sz w:val="24"/>
+          <w:szCs w:val="24"/>
+        </w:rPr>
+      </w:pPr>
+      <w:r>
+        <w:rPr>
+          <w:rFonts w:ascii="Times New Roman" w:hAnsi="Times New Roman" w:cs="Times New Roman"/>
+          <w:sz w:val="24"/>
+          <w:szCs w:val="24"/>
+        </w:rPr>
+        <w:pict>
+          <v:shape id="_x0000_i1038" type="#_x0000_t75" style="width:454.05pt;height:123.9pt">
+            <v:imagedata r:id="rId25" o:title="p-ag5"/>
+          </v:shape>
+        </w:pict>
+      </w:r>
+    </w:p>
+    <w:p>
+      <w:pPr>
+        <w:jc w:val="center"/>
+        <w:rPr>
+          <w:rFonts w:ascii="Times New Roman" w:hAnsi="Times New Roman" w:cs="Times New Roman"/>
+          <w:sz w:val="24"/>
+          <w:szCs w:val="24"/>
+        </w:rPr>
+      </w:pPr>
+      <w:r>
+        <w:rPr>
+          <w:rFonts w:ascii="Times New Roman" w:hAnsi="Times New Roman" w:cs="Times New Roman"/>
+          <w:sz w:val="24"/>
+          <w:szCs w:val="24"/>
+        </w:rPr>
+        <w:pict>
+          <v:shape id="_x0000_i1039" type="#_x0000_t75" style="width:454.05pt;height:118.7pt">
+            <v:imagedata r:id="rId26" o:title="p-ag6"/>
+          </v:shape>
+        </w:pict>
+      </w:r>
+    </w:p>
+    <w:p>
+      <w:pPr>
+        <w:jc w:val="both"/>
+        <w:rPr>
+          <w:rFonts w:ascii="Times New Roman" w:hAnsi="Times New Roman" w:cs="Times New Roman"/>
+          <w:sz w:val="24"/>
+          <w:szCs w:val="24"/>
+        </w:rPr>
+      </w:pPr>
+      <w:r>
+        <w:rPr>
+          <w:rFonts w:ascii="Times New Roman" w:hAnsi="Times New Roman" w:cs="Times New Roman"/>
+          <w:sz w:val="24"/>
+          <w:szCs w:val="24"/>
+        </w:rPr>
+        <w:tab/>
+      </w:r>
+      <w:r>
+        <w:rPr>
+          <w:rFonts w:ascii="Times New Roman" w:hAnsi="Times New Roman" w:cs="Times New Roman"/>
+          <w:sz w:val="24"/>
+          <w:szCs w:val="24"/>
+        </w:rPr>
+        <w:t>La</w:t>
+      </w:r>
+      <w:r>
+        <w:rPr>
+          <w:rFonts w:ascii="Times New Roman" w:hAnsi="Times New Roman" w:cs="Times New Roman"/>
+          <w:sz w:val="24"/>
+          <w:szCs w:val="24"/>
+        </w:rPr>
+        <w:t xml:space="preserve"> calcularea adaosului de preț dupa zile special se </w:t>
+      </w:r>
+      <w:proofErr w:type="gramStart"/>
+      <w:r>
+        <w:rPr>
+          <w:rFonts w:ascii="Times New Roman" w:hAnsi="Times New Roman" w:cs="Times New Roman"/>
+          <w:sz w:val="24"/>
+          <w:szCs w:val="24"/>
+        </w:rPr>
+        <w:t>va</w:t>
+      </w:r>
+      <w:proofErr w:type="gramEnd"/>
+      <w:r>
+        <w:rPr>
+          <w:rFonts w:ascii="Times New Roman" w:hAnsi="Times New Roman" w:cs="Times New Roman"/>
+          <w:sz w:val="24"/>
+          <w:szCs w:val="24"/>
+        </w:rPr>
+        <w:t xml:space="preserve"> folosi în mod similar un enum în care se vor găsi ziua, luna și procentajul de multiplicare.</w:t>
+      </w:r>
+    </w:p>
+    <w:p>
+      <w:pPr>
+        <w:jc w:val="both"/>
+        <w:rPr>
+          <w:rFonts w:ascii="Times New Roman" w:hAnsi="Times New Roman" w:cs="Times New Roman"/>
+          <w:sz w:val="24"/>
+          <w:szCs w:val="24"/>
+          <w:lang w:val="ro-RO"/>
+        </w:rPr>
+      </w:pPr>
+      <w:r>
+        <w:rPr>
+          <w:rFonts w:ascii="Times New Roman" w:hAnsi="Times New Roman" w:cs="Times New Roman"/>
+          <w:sz w:val="24"/>
+          <w:szCs w:val="24"/>
+        </w:rPr>
+        <w:t>Exemplu: dac</w:t>
+      </w:r>
+      <w:r>
+        <w:rPr>
+          <w:rFonts w:ascii="Times New Roman" w:hAnsi="Times New Roman" w:cs="Times New Roman"/>
+          <w:sz w:val="24"/>
+          <w:szCs w:val="24"/>
+          <w:lang w:val="ro-RO"/>
+        </w:rPr>
+        <w:t>ă pe în enum se gasește ziua 31, luna 12 si procentajul de multiplicare</w:t>
+      </w:r>
+      <w:r>
+        <w:rPr>
+          <w:rFonts w:ascii="Times New Roman" w:hAnsi="Times New Roman" w:cs="Times New Roman"/>
+          <w:sz w:val="24"/>
+          <w:szCs w:val="24"/>
+          <w:lang w:val="ro-RO"/>
+        </w:rPr>
+        <w:t xml:space="preserve"> 0.3 și ziua pentru care se face rezervarea este 31/12/2019 atunci valoarea returnată de această funcție este valoarea prețului de bază înmulțită cu 0.3.</w:t>
+      </w:r>
+    </w:p>
+    <w:p>
+      <w:pPr>
+        <w:jc w:val="center"/>
+        <w:rPr>
+          <w:rFonts w:ascii="Times New Roman" w:hAnsi="Times New Roman" w:cs="Times New Roman"/>
+          <w:sz w:val="24"/>
+          <w:szCs w:val="24"/>
+        </w:rPr>
+      </w:pPr>
+      <w:r>
+        <w:rPr>
+          <w:rFonts w:ascii="Times New Roman" w:hAnsi="Times New Roman" w:cs="Times New Roman"/>
+          <w:sz w:val="24"/>
+          <w:szCs w:val="24"/>
+        </w:rPr>
+        <w:pict>
+          <v:shape id="_x0000_i1040" type="#_x0000_t75" style="width:453.4pt;height:81.75pt">
+            <v:imagedata r:id="rId27" o:title="p-ag7"/>
+          </v:shape>
+        </w:pict>
+      </w:r>
+    </w:p>
+    <w:p>
+      <w:pPr>
+        <w:jc w:val="both"/>
+        <w:rPr>
+          <w:rFonts w:ascii="Times New Roman" w:hAnsi="Times New Roman" w:cs="Times New Roman"/>
+          <w:sz w:val="24"/>
+          <w:szCs w:val="24"/>
+        </w:rPr>
+      </w:pPr>
+      <w:r>
+        <w:rPr>
+          <w:rFonts w:ascii="Times New Roman" w:hAnsi="Times New Roman" w:cs="Times New Roman"/>
+          <w:sz w:val="24"/>
+          <w:szCs w:val="24"/>
+        </w:rPr>
+        <w:lastRenderedPageBreak/>
+        <w:tab/>
+      </w:r>
+      <w:r>
+        <w:rPr>
+          <w:rFonts w:ascii="Times New Roman" w:hAnsi="Times New Roman" w:cs="Times New Roman"/>
+          <w:sz w:val="24"/>
+          <w:szCs w:val="24"/>
+        </w:rPr>
+        <w:t>Pentru aflarea noului</w:t>
+      </w:r>
+      <w:r>
+        <w:rPr>
+          <w:rFonts w:ascii="Times New Roman" w:hAnsi="Times New Roman" w:cs="Times New Roman"/>
+          <w:sz w:val="24"/>
+          <w:szCs w:val="24"/>
+        </w:rPr>
+        <w:t xml:space="preserve"> procentaj al prețului în funcție de numărul de zile al rezervării, </w:t>
+      </w:r>
+      <w:proofErr w:type="gramStart"/>
+      <w:r>
+        <w:rPr>
+          <w:rFonts w:ascii="Times New Roman" w:hAnsi="Times New Roman" w:cs="Times New Roman"/>
+          <w:sz w:val="24"/>
+          <w:szCs w:val="24"/>
+        </w:rPr>
+        <w:t>este</w:t>
+      </w:r>
+      <w:proofErr w:type="gramEnd"/>
+      <w:r>
+        <w:rPr>
+          <w:rFonts w:ascii="Times New Roman" w:hAnsi="Times New Roman" w:cs="Times New Roman"/>
+          <w:sz w:val="24"/>
+          <w:szCs w:val="24"/>
+        </w:rPr>
+        <w:t xml:space="preserve"> folosit un nou enum a cărui c</w:t>
+      </w:r>
+      <w:r>
+        <w:rPr>
+          <w:rFonts w:ascii="Times New Roman" w:hAnsi="Times New Roman" w:cs="Times New Roman"/>
+          <w:sz w:val="24"/>
+          <w:szCs w:val="24"/>
+        </w:rPr>
+        <w:t>â</w:t>
+      </w:r>
+      <w:r>
+        <w:rPr>
+          <w:rFonts w:ascii="Times New Roman" w:hAnsi="Times New Roman" w:cs="Times New Roman"/>
+          <w:sz w:val="24"/>
+          <w:szCs w:val="24"/>
+        </w:rPr>
+        <w:t>mpuri sunt un număr de zile și un procentaj de reducere.</w:t>
+      </w:r>
+    </w:p>
+    <w:p>
+      <w:pPr>
+        <w:jc w:val="both"/>
+        <w:rPr>
+          <w:rFonts w:ascii="Times New Roman" w:hAnsi="Times New Roman" w:cs="Times New Roman"/>
+          <w:sz w:val="24"/>
+          <w:szCs w:val="24"/>
+          <w:lang w:val="ro-RO"/>
+        </w:rPr>
+      </w:pPr>
+      <w:r>
+        <w:rPr>
+          <w:rFonts w:ascii="Times New Roman" w:hAnsi="Times New Roman" w:cs="Times New Roman"/>
+          <w:sz w:val="24"/>
+          <w:szCs w:val="24"/>
+        </w:rPr>
+        <w:t>Exemplu: dacă in enum se găsește valoarea 30 pentru numărul de zile și procentajul de reducere 0.1, în cazul în care metoda este apelată pentru o rezervare de 35 de zile metoda returnează valoarea 0.9 pentru a o înmulți cu prețul pentru rezervare calculate initial, astfel oferind o reducere de 10% la acel preț.</w:t>
+      </w:r>
+    </w:p>
+    <w:p>
+      <w:pPr>
+        <w:jc w:val="center"/>
+        <w:rPr>
+          <w:rFonts w:ascii="Times New Roman" w:hAnsi="Times New Roman" w:cs="Times New Roman"/>
+          <w:sz w:val="24"/>
+          <w:szCs w:val="24"/>
+        </w:rPr>
+      </w:pPr>
+      <w:r>
+        <w:rPr>
+          <w:rFonts w:ascii="Times New Roman" w:hAnsi="Times New Roman" w:cs="Times New Roman"/>
+          <w:sz w:val="24"/>
+          <w:szCs w:val="24"/>
+        </w:rPr>
+        <w:pict>
+          <v:shape id="_x0000_i1041" type="#_x0000_t75" style="width:454.05pt;height:88.2pt">
+            <v:imagedata r:id="rId28" o:title="p-ag8"/>
+          </v:shape>
+        </w:pict>
+      </w:r>
+    </w:p>
+    <w:p>
+      <w:pPr>
+        <w:jc w:val="both"/>
+        <w:rPr>
+          <w:rFonts w:ascii="Times New Roman" w:hAnsi="Times New Roman" w:cs="Times New Roman"/>
+          <w:sz w:val="24"/>
+          <w:szCs w:val="24"/>
+        </w:rPr>
+      </w:pPr>
+      <w:r>
+        <w:rPr>
+          <w:rFonts w:ascii="Times New Roman" w:hAnsi="Times New Roman" w:cs="Times New Roman"/>
+          <w:sz w:val="24"/>
+          <w:szCs w:val="24"/>
+        </w:rPr>
+        <w:tab/>
+        <w:t>La apelul metodei getPriceIncreaseByNumberOfBookingInLastDay se va face un apel la metoda getNumberOfBookingsIn24HoursIntervalBeforeNow pentru a afla numărul de rezervări făcute în ultimele 24 de ore, iar dacă numărul de rezervări este îndeajuns de mare se va crește procentajul prețului.</w:t>
+      </w:r>
+    </w:p>
+    <w:p>
+      <w:pPr>
+        <w:jc w:val="both"/>
+        <w:rPr>
+          <w:rFonts w:ascii="Times New Roman" w:hAnsi="Times New Roman" w:cs="Times New Roman"/>
+          <w:sz w:val="24"/>
+          <w:szCs w:val="24"/>
+        </w:rPr>
+      </w:pPr>
+      <w:r>
+        <w:rPr>
+          <w:rFonts w:ascii="Times New Roman" w:hAnsi="Times New Roman" w:cs="Times New Roman"/>
+          <w:sz w:val="24"/>
+          <w:szCs w:val="24"/>
+        </w:rPr>
+        <w:pict>
+          <v:shape id="_x0000_i1042" type="#_x0000_t75" style="width:457.95pt;height:82.4pt">
+            <v:imagedata r:id="rId29" o:title="p-ag9"/>
+          </v:shape>
+        </w:pict>
+      </w:r>
+    </w:p>
+    <w:p>
+      <w:pPr>
+        <w:jc w:val="both"/>
+        <w:rPr>
+          <w:rFonts w:ascii="Times New Roman" w:hAnsi="Times New Roman" w:cs="Times New Roman"/>
+          <w:sz w:val="24"/>
+          <w:szCs w:val="24"/>
+          <w:lang w:val="ro-RO"/>
+        </w:rPr>
+      </w:pPr>
+      <w:r>
+        <w:rPr>
+          <w:rFonts w:ascii="Times New Roman" w:hAnsi="Times New Roman" w:cs="Times New Roman"/>
+          <w:sz w:val="24"/>
+          <w:szCs w:val="24"/>
+        </w:rPr>
+        <w:tab/>
+      </w:r>
+      <w:r>
+        <w:rPr>
+          <w:rFonts w:ascii="Times New Roman" w:hAnsi="Times New Roman" w:cs="Times New Roman"/>
+          <w:sz w:val="24"/>
+          <w:szCs w:val="24"/>
+          <w:lang w:val="ro-RO"/>
+        </w:rPr>
+        <w:t>În final, la apelarea metodei pentru calcularea noului pocentaj în funcție de rezervarile precedente ale</w:t>
+      </w:r>
+      <w:r>
+        <w:rPr>
+          <w:rFonts w:ascii="Times New Roman" w:hAnsi="Times New Roman" w:cs="Times New Roman"/>
+          <w:sz w:val="24"/>
+          <w:szCs w:val="24"/>
+          <w:lang w:val="ro-RO"/>
+        </w:rPr>
+        <w:t xml:space="preserve"> utilizatorului, se va face un apel la o metodă din serviciul bookingService pentru a primi o listă cu rezervările precedente ale utilizatorului în funcție de email. Mai departe, în cazul în care lista nu este goală și utilizatorul este unul cu rol ROL_USER (adică client normal) se va returna noul procentaj al prețului în funcție de numărul total de rezervări și de prețul total al rezervărilor precedente.</w:t>
+      </w:r>
+    </w:p>
+    <w:p>
+      <w:pPr>
+        <w:jc w:val="center"/>
+        <w:rPr>
+          <w:rFonts w:ascii="Times New Roman" w:hAnsi="Times New Roman" w:cs="Times New Roman"/>
+          <w:sz w:val="24"/>
+          <w:szCs w:val="24"/>
+        </w:rPr>
+      </w:pPr>
+      <w:r>
+        <w:rPr>
+          <w:rFonts w:ascii="Times New Roman" w:hAnsi="Times New Roman" w:cs="Times New Roman"/>
+          <w:sz w:val="24"/>
+          <w:szCs w:val="24"/>
+        </w:rPr>
+        <w:pict>
+          <v:shape id="_x0000_i1043" type="#_x0000_t75" style="width:435.9pt;height:230.9pt">
+            <v:imagedata r:id="rId30" o:title="p-ag10"/>
+          </v:shape>
+        </w:pict>
+      </w:r>
       <w:r>
         <w:rPr>
           <w:rFonts w:ascii="Times New Roman" w:hAnsi="Times New Roman" w:cs="Times New Roman"/>
@@ -7861,7 +9242,7 @@
           <w:szCs w:val="28"/>
           <w:lang w:val="ro-RO"/>
         </w:rPr>
-        <w:t>ii admini si angajați</w:t>
+        <w:t>ii admin</w:t>
       </w:r>
     </w:p>
     <w:p>
@@ -7880,6 +9261,8 @@
         </w:rPr>
         <w:br w:type="page"/>
       </w:r>
+      <w:bookmarkStart w:id="0" w:name="_GoBack"/>
+      <w:bookmarkEnd w:id="0"/>
     </w:p>
     <w:p>
       <w:pPr>
@@ -8091,7 +9474,7 @@
           <w:szCs w:val="24"/>
         </w:rPr>
       </w:pPr>
-      <w:hyperlink r:id="rId21" w:history="1">
+      <w:hyperlink r:id="rId31" w:history="1">
         <w:r>
           <w:rPr>
             <w:rStyle w:val="Hyperlink"/>
@@ -8112,7 +9495,7 @@
           <w:szCs w:val="24"/>
         </w:rPr>
       </w:pPr>
-      <w:hyperlink r:id="rId22" w:history="1">
+      <w:hyperlink r:id="rId32" w:history="1">
         <w:r>
           <w:rPr>
             <w:rStyle w:val="Hyperlink"/>
@@ -8133,7 +9516,7 @@
           <w:szCs w:val="24"/>
         </w:rPr>
       </w:pPr>
-      <w:hyperlink r:id="rId23" w:history="1">
+      <w:hyperlink r:id="rId33" w:history="1">
         <w:r>
           <w:rPr>
             <w:rStyle w:val="Hyperlink"/>
@@ -8154,7 +9537,7 @@
           <w:szCs w:val="24"/>
         </w:rPr>
       </w:pPr>
-      <w:hyperlink r:id="rId24" w:history="1">
+      <w:hyperlink r:id="rId34" w:history="1">
         <w:r>
           <w:rPr>
             <w:rStyle w:val="Hyperlink"/>
@@ -8175,7 +9558,7 @@
           <w:szCs w:val="24"/>
         </w:rPr>
       </w:pPr>
-      <w:hyperlink r:id="rId25" w:history="1">
+      <w:hyperlink r:id="rId35" w:history="1">
         <w:r>
           <w:rPr>
             <w:rStyle w:val="Hyperlink"/>
@@ -8196,7 +9579,7 @@
           <w:szCs w:val="24"/>
         </w:rPr>
       </w:pPr>
-      <w:hyperlink r:id="rId26" w:history="1">
+      <w:hyperlink r:id="rId36" w:history="1">
         <w:r>
           <w:rPr>
             <w:rStyle w:val="Hyperlink"/>
@@ -8217,7 +9600,7 @@
           <w:szCs w:val="24"/>
         </w:rPr>
       </w:pPr>
-      <w:hyperlink r:id="rId27" w:anchor="/" w:history="1">
+      <w:hyperlink r:id="rId37" w:anchor="/" w:history="1">
         <w:r>
           <w:rPr>
             <w:rStyle w:val="Hyperlink"/>
@@ -8238,7 +9621,7 @@
           <w:szCs w:val="24"/>
         </w:rPr>
       </w:pPr>
-      <w:hyperlink r:id="rId28" w:history="1">
+      <w:hyperlink r:id="rId38" w:history="1">
         <w:r>
           <w:rPr>
             <w:rStyle w:val="Hyperlink"/>
@@ -8259,7 +9642,7 @@
           <w:szCs w:val="24"/>
         </w:rPr>
       </w:pPr>
-      <w:hyperlink r:id="rId29" w:history="1">
+      <w:hyperlink r:id="rId39" w:history="1">
         <w:r>
           <w:rPr>
             <w:rStyle w:val="Hyperlink"/>
@@ -8280,7 +9663,7 @@
           <w:szCs w:val="24"/>
         </w:rPr>
       </w:pPr>
-      <w:hyperlink r:id="rId30" w:history="1">
+      <w:hyperlink r:id="rId40" w:history="1">
         <w:r>
           <w:rPr>
             <w:rStyle w:val="Hyperlink"/>
@@ -8301,7 +9684,7 @@
           <w:szCs w:val="24"/>
         </w:rPr>
       </w:pPr>
-      <w:hyperlink r:id="rId31" w:history="1">
+      <w:hyperlink r:id="rId41" w:history="1">
         <w:r>
           <w:rPr>
             <w:rStyle w:val="Hyperlink"/>
@@ -8322,7 +9705,7 @@
           <w:szCs w:val="24"/>
         </w:rPr>
       </w:pPr>
-      <w:hyperlink r:id="rId32" w:history="1">
+      <w:hyperlink r:id="rId42" w:history="1">
         <w:r>
           <w:rPr>
             <w:rStyle w:val="Hyperlink"/>
@@ -8343,7 +9726,7 @@
           <w:szCs w:val="24"/>
         </w:rPr>
       </w:pPr>
-      <w:hyperlink r:id="rId33" w:history="1">
+      <w:hyperlink r:id="rId43" w:history="1">
         <w:r>
           <w:rPr>
             <w:rStyle w:val="Hyperlink"/>
@@ -8364,7 +9747,7 @@
           <w:szCs w:val="24"/>
         </w:rPr>
       </w:pPr>
-      <w:hyperlink r:id="rId34" w:history="1">
+      <w:hyperlink r:id="rId44" w:history="1">
         <w:r>
           <w:rPr>
             <w:rStyle w:val="Hyperlink"/>
@@ -8385,7 +9768,7 @@
           <w:szCs w:val="24"/>
         </w:rPr>
       </w:pPr>
-      <w:hyperlink r:id="rId35" w:history="1">
+      <w:hyperlink r:id="rId45" w:history="1">
         <w:r>
           <w:rPr>
             <w:rStyle w:val="Hyperlink"/>
@@ -8406,7 +9789,7 @@
           <w:szCs w:val="24"/>
         </w:rPr>
       </w:pPr>
-      <w:hyperlink r:id="rId36" w:history="1">
+      <w:hyperlink r:id="rId46" w:history="1">
         <w:r>
           <w:rPr>
             <w:rStyle w:val="Hyperlink"/>
@@ -8427,7 +9810,7 @@
           <w:szCs w:val="24"/>
         </w:rPr>
       </w:pPr>
-      <w:hyperlink r:id="rId37" w:history="1">
+      <w:hyperlink r:id="rId47" w:history="1">
         <w:r>
           <w:rPr>
             <w:rStyle w:val="Hyperlink"/>
@@ -8448,7 +9831,7 @@
           <w:szCs w:val="24"/>
         </w:rPr>
       </w:pPr>
-      <w:hyperlink r:id="rId38" w:history="1">
+      <w:hyperlink r:id="rId48" w:history="1">
         <w:r>
           <w:rPr>
             <w:rStyle w:val="Hyperlink"/>
@@ -8469,7 +9852,7 @@
           <w:szCs w:val="24"/>
         </w:rPr>
       </w:pPr>
-      <w:hyperlink r:id="rId39" w:history="1">
+      <w:hyperlink r:id="rId49" w:history="1">
         <w:r>
           <w:rPr>
             <w:rStyle w:val="Hyperlink"/>
@@ -8490,7 +9873,7 @@
           <w:szCs w:val="24"/>
         </w:rPr>
       </w:pPr>
-      <w:hyperlink r:id="rId40" w:history="1">
+      <w:hyperlink r:id="rId50" w:history="1">
         <w:r>
           <w:rPr>
             <w:rStyle w:val="Hyperlink"/>
@@ -8511,7 +9894,7 @@
           <w:szCs w:val="24"/>
         </w:rPr>
       </w:pPr>
-      <w:hyperlink r:id="rId41" w:history="1">
+      <w:hyperlink r:id="rId51" w:history="1">
         <w:r>
           <w:rPr>
             <w:rStyle w:val="Hyperlink"/>
@@ -8532,7 +9915,7 @@
           <w:szCs w:val="24"/>
         </w:rPr>
       </w:pPr>
-      <w:hyperlink r:id="rId42" w:anchor="localstorage" w:history="1">
+      <w:hyperlink r:id="rId52" w:anchor="localstorage" w:history="1">
         <w:r>
           <w:rPr>
             <w:rStyle w:val="Hyperlink"/>
@@ -8553,7 +9936,7 @@
           <w:szCs w:val="24"/>
         </w:rPr>
       </w:pPr>
-      <w:hyperlink r:id="rId43" w:history="1">
+      <w:hyperlink r:id="rId53" w:history="1">
         <w:r>
           <w:rPr>
             <w:rStyle w:val="Hyperlink"/>
@@ -8574,7 +9957,7 @@
           <w:szCs w:val="24"/>
         </w:rPr>
       </w:pPr>
-      <w:hyperlink r:id="rId44" w:history="1">
+      <w:hyperlink r:id="rId54" w:history="1">
         <w:r>
           <w:rPr>
             <w:rStyle w:val="Hyperlink"/>
@@ -8595,7 +9978,7 @@
           <w:szCs w:val="24"/>
         </w:rPr>
       </w:pPr>
-      <w:hyperlink r:id="rId45" w:history="1">
+      <w:hyperlink r:id="rId55" w:history="1">
         <w:r>
           <w:rPr>
             <w:rStyle w:val="Hyperlink"/>
@@ -8616,7 +9999,7 @@
           <w:szCs w:val="24"/>
         </w:rPr>
       </w:pPr>
-      <w:hyperlink r:id="rId46" w:history="1">
+      <w:hyperlink r:id="rId56" w:history="1">
         <w:r>
           <w:rPr>
             <w:rStyle w:val="Hyperlink"/>
@@ -8637,7 +10020,7 @@
           <w:szCs w:val="24"/>
         </w:rPr>
       </w:pPr>
-      <w:hyperlink r:id="rId47" w:history="1">
+      <w:hyperlink r:id="rId57" w:history="1">
         <w:r>
           <w:rPr>
             <w:rStyle w:val="Hyperlink"/>
@@ -8658,7 +10041,7 @@
           <w:szCs w:val="24"/>
         </w:rPr>
       </w:pPr>
-      <w:hyperlink r:id="rId48" w:history="1">
+      <w:hyperlink r:id="rId58" w:history="1">
         <w:r>
           <w:rPr>
             <w:rStyle w:val="Hyperlink"/>
@@ -8679,7 +10062,7 @@
           <w:szCs w:val="24"/>
         </w:rPr>
       </w:pPr>
-      <w:hyperlink r:id="rId49" w:history="1">
+      <w:hyperlink r:id="rId59" w:history="1">
         <w:r>
           <w:rPr>
             <w:rStyle w:val="Hyperlink"/>
@@ -8700,7 +10083,7 @@
           <w:szCs w:val="24"/>
         </w:rPr>
       </w:pPr>
-      <w:hyperlink r:id="rId50" w:history="1">
+      <w:hyperlink r:id="rId60" w:history="1">
         <w:r>
           <w:rPr>
             <w:rStyle w:val="Hyperlink"/>
@@ -8721,7 +10104,7 @@
           <w:szCs w:val="24"/>
         </w:rPr>
       </w:pPr>
-      <w:hyperlink r:id="rId51" w:history="1">
+      <w:hyperlink r:id="rId61" w:history="1">
         <w:r>
           <w:rPr>
             <w:rStyle w:val="Hyperlink"/>
@@ -8742,7 +10125,7 @@
           <w:szCs w:val="24"/>
         </w:rPr>
       </w:pPr>
-      <w:hyperlink r:id="rId52" w:history="1">
+      <w:hyperlink r:id="rId62" w:history="1">
         <w:r>
           <w:rPr>
             <w:rStyle w:val="Hyperlink"/>
@@ -8763,7 +10146,7 @@
           <w:szCs w:val="24"/>
         </w:rPr>
       </w:pPr>
-      <w:hyperlink r:id="rId53" w:anchor="additional-information" w:history="1">
+      <w:hyperlink r:id="rId63" w:anchor="additional-information" w:history="1">
         <w:r>
           <w:rPr>
             <w:rStyle w:val="Hyperlink"/>
@@ -8784,7 +10167,7 @@
           <w:szCs w:val="24"/>
         </w:rPr>
       </w:pPr>
-      <w:hyperlink r:id="rId54" w:history="1">
+      <w:hyperlink r:id="rId64" w:history="1">
         <w:r>
           <w:rPr>
             <w:rStyle w:val="Hyperlink"/>
@@ -8805,7 +10188,7 @@
           <w:szCs w:val="24"/>
         </w:rPr>
       </w:pPr>
-      <w:hyperlink r:id="rId55" w:history="1">
+      <w:hyperlink r:id="rId65" w:history="1">
         <w:r>
           <w:rPr>
             <w:rStyle w:val="Hyperlink"/>
@@ -8826,7 +10209,7 @@
           <w:szCs w:val="24"/>
         </w:rPr>
       </w:pPr>
-      <w:hyperlink r:id="rId56" w:history="1">
+      <w:hyperlink r:id="rId66" w:history="1">
         <w:r>
           <w:rPr>
             <w:rStyle w:val="Hyperlink"/>
@@ -8847,7 +10230,7 @@
           <w:szCs w:val="24"/>
         </w:rPr>
       </w:pPr>
-      <w:hyperlink r:id="rId57" w:history="1">
+      <w:hyperlink r:id="rId67" w:history="1">
         <w:r>
           <w:rPr>
             <w:rStyle w:val="Hyperlink"/>
@@ -8868,7 +10251,7 @@
           <w:szCs w:val="24"/>
         </w:rPr>
       </w:pPr>
-      <w:hyperlink r:id="rId58" w:history="1">
+      <w:hyperlink r:id="rId68" w:history="1">
         <w:r>
           <w:rPr>
             <w:rStyle w:val="Hyperlink"/>
@@ -8889,7 +10272,7 @@
           <w:szCs w:val="24"/>
         </w:rPr>
       </w:pPr>
-      <w:hyperlink r:id="rId59" w:history="1">
+      <w:hyperlink r:id="rId69" w:history="1">
         <w:r>
           <w:rPr>
             <w:rStyle w:val="Hyperlink"/>
@@ -8910,7 +10293,7 @@
           <w:szCs w:val="24"/>
         </w:rPr>
       </w:pPr>
-      <w:hyperlink r:id="rId60" w:history="1">
+      <w:hyperlink r:id="rId70" w:history="1">
         <w:r>
           <w:rPr>
             <w:rStyle w:val="Hyperlink"/>
@@ -8931,7 +10314,7 @@
           <w:szCs w:val="24"/>
         </w:rPr>
       </w:pPr>
-      <w:hyperlink r:id="rId61" w:history="1">
+      <w:hyperlink r:id="rId71" w:history="1">
         <w:r>
           <w:rPr>
             <w:rStyle w:val="Hyperlink"/>
@@ -8953,7 +10336,7 @@
       </w:pPr>
     </w:p>
     <w:sectPr>
-      <w:footerReference w:type="default" r:id="rId62"/>
+      <w:footerReference w:type="default" r:id="rId72"/>
       <w:pgSz w:w="11910" w:h="16840"/>
       <w:pgMar w:top="1123" w:right="1123" w:bottom="1123" w:left="1699" w:header="720" w:footer="720" w:gutter="0"/>
       <w:pgNumType w:start="6"/>
@@ -9023,7 +10406,7 @@
           <w:rPr>
             <w:noProof/>
           </w:rPr>
-          <w:t>15</w:t>
+          <w:t>21</w:t>
         </w:r>
         <w:r>
           <w:rPr>
@@ -9070,9 +10453,9 @@
 <file path=word/numbering.xml><?xml version="1.0" encoding="utf-8"?>
 <w:numbering xmlns:wpc="http://schemas.microsoft.com/office/word/2010/wordprocessingCanvas" xmlns:mc="http://schemas.openxmlformats.org/markup-compatibility/2006" xmlns:o="urn:schemas-microsoft-com:office:office" xmlns:r="http://schemas.openxmlformats.org/officeDocument/2006/relationships" xmlns:m="http://schemas.openxmlformats.org/officeDocument/2006/math" xmlns:v="urn:schemas-microsoft-com:vml" xmlns:wp14="http://schemas.microsoft.com/office/word/2010/wordprocessingDrawing" xmlns:wp="http://schemas.openxmlformats.org/drawingml/2006/wordprocessingDrawing" xmlns:w10="urn:schemas-microsoft-com:office:word" xmlns:w="http://schemas.openxmlformats.org/wordprocessingml/2006/main" xmlns:w14="http://schemas.microsoft.com/office/word/2010/wordml" xmlns:wpg="http://schemas.microsoft.com/office/word/2010/wordprocessingGroup" xmlns:wpi="http://schemas.microsoft.com/office/word/2010/wordprocessingInk" xmlns:wne="http://schemas.microsoft.com/office/word/2006/wordml" xmlns:wps="http://schemas.microsoft.com/office/word/2010/wordprocessingShape" mc:Ignorable="w14 wp14">
   <w:abstractNum w:abstractNumId="0">
-    <w:nsid w:val="4E525FA2"/>
+    <w:nsid w:val="0E8A7142"/>
     <w:multiLevelType w:val="hybridMultilevel"/>
-    <w:tmpl w:val="26A87DC8"/>
+    <w:tmpl w:val="7430BA54"/>
     <w:lvl w:ilvl="0" w:tplc="04090001">
       <w:start w:val="1"/>
       <w:numFmt w:val="bullet"/>
@@ -9183,6 +10566,458 @@
     </w:lvl>
   </w:abstractNum>
   <w:abstractNum w:abstractNumId="1">
+    <w:nsid w:val="21685084"/>
+    <w:multiLevelType w:val="hybridMultilevel"/>
+    <w:tmpl w:val="2B4A044C"/>
+    <w:lvl w:ilvl="0" w:tplc="04090001">
+      <w:start w:val="1"/>
+      <w:numFmt w:val="bullet"/>
+      <w:lvlText w:val=""/>
+      <w:lvlJc w:val="left"/>
+      <w:pPr>
+        <w:ind w:left="3600" w:hanging="360"/>
+      </w:pPr>
+      <w:rPr>
+        <w:rFonts w:ascii="Symbol" w:hAnsi="Symbol" w:hint="default"/>
+      </w:rPr>
+    </w:lvl>
+    <w:lvl w:ilvl="1" w:tplc="04090003" w:tentative="1">
+      <w:start w:val="1"/>
+      <w:numFmt w:val="bullet"/>
+      <w:lvlText w:val="o"/>
+      <w:lvlJc w:val="left"/>
+      <w:pPr>
+        <w:ind w:left="4320" w:hanging="360"/>
+      </w:pPr>
+      <w:rPr>
+        <w:rFonts w:ascii="Courier New" w:hAnsi="Courier New" w:cs="Courier New" w:hint="default"/>
+      </w:rPr>
+    </w:lvl>
+    <w:lvl w:ilvl="2" w:tplc="04090005" w:tentative="1">
+      <w:start w:val="1"/>
+      <w:numFmt w:val="bullet"/>
+      <w:lvlText w:val=""/>
+      <w:lvlJc w:val="left"/>
+      <w:pPr>
+        <w:ind w:left="5040" w:hanging="360"/>
+      </w:pPr>
+      <w:rPr>
+        <w:rFonts w:ascii="Wingdings" w:hAnsi="Wingdings" w:hint="default"/>
+      </w:rPr>
+    </w:lvl>
+    <w:lvl w:ilvl="3" w:tplc="04090001" w:tentative="1">
+      <w:start w:val="1"/>
+      <w:numFmt w:val="bullet"/>
+      <w:lvlText w:val=""/>
+      <w:lvlJc w:val="left"/>
+      <w:pPr>
+        <w:ind w:left="5760" w:hanging="360"/>
+      </w:pPr>
+      <w:rPr>
+        <w:rFonts w:ascii="Symbol" w:hAnsi="Symbol" w:hint="default"/>
+      </w:rPr>
+    </w:lvl>
+    <w:lvl w:ilvl="4" w:tplc="04090003" w:tentative="1">
+      <w:start w:val="1"/>
+      <w:numFmt w:val="bullet"/>
+      <w:lvlText w:val="o"/>
+      <w:lvlJc w:val="left"/>
+      <w:pPr>
+        <w:ind w:left="6480" w:hanging="360"/>
+      </w:pPr>
+      <w:rPr>
+        <w:rFonts w:ascii="Courier New" w:hAnsi="Courier New" w:cs="Courier New" w:hint="default"/>
+      </w:rPr>
+    </w:lvl>
+    <w:lvl w:ilvl="5" w:tplc="04090005" w:tentative="1">
+      <w:start w:val="1"/>
+      <w:numFmt w:val="bullet"/>
+      <w:lvlText w:val=""/>
+      <w:lvlJc w:val="left"/>
+      <w:pPr>
+        <w:ind w:left="7200" w:hanging="360"/>
+      </w:pPr>
+      <w:rPr>
+        <w:rFonts w:ascii="Wingdings" w:hAnsi="Wingdings" w:hint="default"/>
+      </w:rPr>
+    </w:lvl>
+    <w:lvl w:ilvl="6" w:tplc="04090001" w:tentative="1">
+      <w:start w:val="1"/>
+      <w:numFmt w:val="bullet"/>
+      <w:lvlText w:val=""/>
+      <w:lvlJc w:val="left"/>
+      <w:pPr>
+        <w:ind w:left="7920" w:hanging="360"/>
+      </w:pPr>
+      <w:rPr>
+        <w:rFonts w:ascii="Symbol" w:hAnsi="Symbol" w:hint="default"/>
+      </w:rPr>
+    </w:lvl>
+    <w:lvl w:ilvl="7" w:tplc="04090003" w:tentative="1">
+      <w:start w:val="1"/>
+      <w:numFmt w:val="bullet"/>
+      <w:lvlText w:val="o"/>
+      <w:lvlJc w:val="left"/>
+      <w:pPr>
+        <w:ind w:left="8640" w:hanging="360"/>
+      </w:pPr>
+      <w:rPr>
+        <w:rFonts w:ascii="Courier New" w:hAnsi="Courier New" w:cs="Courier New" w:hint="default"/>
+      </w:rPr>
+    </w:lvl>
+    <w:lvl w:ilvl="8" w:tplc="04090005" w:tentative="1">
+      <w:start w:val="1"/>
+      <w:numFmt w:val="bullet"/>
+      <w:lvlText w:val=""/>
+      <w:lvlJc w:val="left"/>
+      <w:pPr>
+        <w:ind w:left="9360" w:hanging="360"/>
+      </w:pPr>
+      <w:rPr>
+        <w:rFonts w:ascii="Wingdings" w:hAnsi="Wingdings" w:hint="default"/>
+      </w:rPr>
+    </w:lvl>
+  </w:abstractNum>
+  <w:abstractNum w:abstractNumId="2">
+    <w:nsid w:val="288C4C73"/>
+    <w:multiLevelType w:val="hybridMultilevel"/>
+    <w:tmpl w:val="5C2ECECC"/>
+    <w:lvl w:ilvl="0" w:tplc="04090001">
+      <w:start w:val="1"/>
+      <w:numFmt w:val="bullet"/>
+      <w:lvlText w:val=""/>
+      <w:lvlJc w:val="left"/>
+      <w:pPr>
+        <w:ind w:left="6480" w:hanging="360"/>
+      </w:pPr>
+      <w:rPr>
+        <w:rFonts w:ascii="Symbol" w:hAnsi="Symbol" w:hint="default"/>
+      </w:rPr>
+    </w:lvl>
+    <w:lvl w:ilvl="1" w:tplc="04090003" w:tentative="1">
+      <w:start w:val="1"/>
+      <w:numFmt w:val="bullet"/>
+      <w:lvlText w:val="o"/>
+      <w:lvlJc w:val="left"/>
+      <w:pPr>
+        <w:ind w:left="7200" w:hanging="360"/>
+      </w:pPr>
+      <w:rPr>
+        <w:rFonts w:ascii="Courier New" w:hAnsi="Courier New" w:cs="Courier New" w:hint="default"/>
+      </w:rPr>
+    </w:lvl>
+    <w:lvl w:ilvl="2" w:tplc="04090005" w:tentative="1">
+      <w:start w:val="1"/>
+      <w:numFmt w:val="bullet"/>
+      <w:lvlText w:val=""/>
+      <w:lvlJc w:val="left"/>
+      <w:pPr>
+        <w:ind w:left="7920" w:hanging="360"/>
+      </w:pPr>
+      <w:rPr>
+        <w:rFonts w:ascii="Wingdings" w:hAnsi="Wingdings" w:hint="default"/>
+      </w:rPr>
+    </w:lvl>
+    <w:lvl w:ilvl="3" w:tplc="04090001" w:tentative="1">
+      <w:start w:val="1"/>
+      <w:numFmt w:val="bullet"/>
+      <w:lvlText w:val=""/>
+      <w:lvlJc w:val="left"/>
+      <w:pPr>
+        <w:ind w:left="8640" w:hanging="360"/>
+      </w:pPr>
+      <w:rPr>
+        <w:rFonts w:ascii="Symbol" w:hAnsi="Symbol" w:hint="default"/>
+      </w:rPr>
+    </w:lvl>
+    <w:lvl w:ilvl="4" w:tplc="04090003" w:tentative="1">
+      <w:start w:val="1"/>
+      <w:numFmt w:val="bullet"/>
+      <w:lvlText w:val="o"/>
+      <w:lvlJc w:val="left"/>
+      <w:pPr>
+        <w:ind w:left="9360" w:hanging="360"/>
+      </w:pPr>
+      <w:rPr>
+        <w:rFonts w:ascii="Courier New" w:hAnsi="Courier New" w:cs="Courier New" w:hint="default"/>
+      </w:rPr>
+    </w:lvl>
+    <w:lvl w:ilvl="5" w:tplc="04090005" w:tentative="1">
+      <w:start w:val="1"/>
+      <w:numFmt w:val="bullet"/>
+      <w:lvlText w:val=""/>
+      <w:lvlJc w:val="left"/>
+      <w:pPr>
+        <w:ind w:left="10080" w:hanging="360"/>
+      </w:pPr>
+      <w:rPr>
+        <w:rFonts w:ascii="Wingdings" w:hAnsi="Wingdings" w:hint="default"/>
+      </w:rPr>
+    </w:lvl>
+    <w:lvl w:ilvl="6" w:tplc="04090001" w:tentative="1">
+      <w:start w:val="1"/>
+      <w:numFmt w:val="bullet"/>
+      <w:lvlText w:val=""/>
+      <w:lvlJc w:val="left"/>
+      <w:pPr>
+        <w:ind w:left="10800" w:hanging="360"/>
+      </w:pPr>
+      <w:rPr>
+        <w:rFonts w:ascii="Symbol" w:hAnsi="Symbol" w:hint="default"/>
+      </w:rPr>
+    </w:lvl>
+    <w:lvl w:ilvl="7" w:tplc="04090003" w:tentative="1">
+      <w:start w:val="1"/>
+      <w:numFmt w:val="bullet"/>
+      <w:lvlText w:val="o"/>
+      <w:lvlJc w:val="left"/>
+      <w:pPr>
+        <w:ind w:left="11520" w:hanging="360"/>
+      </w:pPr>
+      <w:rPr>
+        <w:rFonts w:ascii="Courier New" w:hAnsi="Courier New" w:cs="Courier New" w:hint="default"/>
+      </w:rPr>
+    </w:lvl>
+    <w:lvl w:ilvl="8" w:tplc="04090005" w:tentative="1">
+      <w:start w:val="1"/>
+      <w:numFmt w:val="bullet"/>
+      <w:lvlText w:val=""/>
+      <w:lvlJc w:val="left"/>
+      <w:pPr>
+        <w:ind w:left="12240" w:hanging="360"/>
+      </w:pPr>
+      <w:rPr>
+        <w:rFonts w:ascii="Wingdings" w:hAnsi="Wingdings" w:hint="default"/>
+      </w:rPr>
+    </w:lvl>
+  </w:abstractNum>
+  <w:abstractNum w:abstractNumId="3">
+    <w:nsid w:val="33103959"/>
+    <w:multiLevelType w:val="hybridMultilevel"/>
+    <w:tmpl w:val="857413BE"/>
+    <w:lvl w:ilvl="0" w:tplc="04090001">
+      <w:start w:val="1"/>
+      <w:numFmt w:val="bullet"/>
+      <w:lvlText w:val=""/>
+      <w:lvlJc w:val="left"/>
+      <w:pPr>
+        <w:ind w:left="720" w:hanging="360"/>
+      </w:pPr>
+      <w:rPr>
+        <w:rFonts w:ascii="Symbol" w:hAnsi="Symbol" w:hint="default"/>
+      </w:rPr>
+    </w:lvl>
+    <w:lvl w:ilvl="1" w:tplc="04090003" w:tentative="1">
+      <w:start w:val="1"/>
+      <w:numFmt w:val="bullet"/>
+      <w:lvlText w:val="o"/>
+      <w:lvlJc w:val="left"/>
+      <w:pPr>
+        <w:ind w:left="1440" w:hanging="360"/>
+      </w:pPr>
+      <w:rPr>
+        <w:rFonts w:ascii="Courier New" w:hAnsi="Courier New" w:cs="Courier New" w:hint="default"/>
+      </w:rPr>
+    </w:lvl>
+    <w:lvl w:ilvl="2" w:tplc="04090005" w:tentative="1">
+      <w:start w:val="1"/>
+      <w:numFmt w:val="bullet"/>
+      <w:lvlText w:val=""/>
+      <w:lvlJc w:val="left"/>
+      <w:pPr>
+        <w:ind w:left="2160" w:hanging="360"/>
+      </w:pPr>
+      <w:rPr>
+        <w:rFonts w:ascii="Wingdings" w:hAnsi="Wingdings" w:hint="default"/>
+      </w:rPr>
+    </w:lvl>
+    <w:lvl w:ilvl="3" w:tplc="04090001" w:tentative="1">
+      <w:start w:val="1"/>
+      <w:numFmt w:val="bullet"/>
+      <w:lvlText w:val=""/>
+      <w:lvlJc w:val="left"/>
+      <w:pPr>
+        <w:ind w:left="2880" w:hanging="360"/>
+      </w:pPr>
+      <w:rPr>
+        <w:rFonts w:ascii="Symbol" w:hAnsi="Symbol" w:hint="default"/>
+      </w:rPr>
+    </w:lvl>
+    <w:lvl w:ilvl="4" w:tplc="04090003" w:tentative="1">
+      <w:start w:val="1"/>
+      <w:numFmt w:val="bullet"/>
+      <w:lvlText w:val="o"/>
+      <w:lvlJc w:val="left"/>
+      <w:pPr>
+        <w:ind w:left="3600" w:hanging="360"/>
+      </w:pPr>
+      <w:rPr>
+        <w:rFonts w:ascii="Courier New" w:hAnsi="Courier New" w:cs="Courier New" w:hint="default"/>
+      </w:rPr>
+    </w:lvl>
+    <w:lvl w:ilvl="5" w:tplc="04090005" w:tentative="1">
+      <w:start w:val="1"/>
+      <w:numFmt w:val="bullet"/>
+      <w:lvlText w:val=""/>
+      <w:lvlJc w:val="left"/>
+      <w:pPr>
+        <w:ind w:left="4320" w:hanging="360"/>
+      </w:pPr>
+      <w:rPr>
+        <w:rFonts w:ascii="Wingdings" w:hAnsi="Wingdings" w:hint="default"/>
+      </w:rPr>
+    </w:lvl>
+    <w:lvl w:ilvl="6" w:tplc="04090001" w:tentative="1">
+      <w:start w:val="1"/>
+      <w:numFmt w:val="bullet"/>
+      <w:lvlText w:val=""/>
+      <w:lvlJc w:val="left"/>
+      <w:pPr>
+        <w:ind w:left="5040" w:hanging="360"/>
+      </w:pPr>
+      <w:rPr>
+        <w:rFonts w:ascii="Symbol" w:hAnsi="Symbol" w:hint="default"/>
+      </w:rPr>
+    </w:lvl>
+    <w:lvl w:ilvl="7" w:tplc="04090003" w:tentative="1">
+      <w:start w:val="1"/>
+      <w:numFmt w:val="bullet"/>
+      <w:lvlText w:val="o"/>
+      <w:lvlJc w:val="left"/>
+      <w:pPr>
+        <w:ind w:left="5760" w:hanging="360"/>
+      </w:pPr>
+      <w:rPr>
+        <w:rFonts w:ascii="Courier New" w:hAnsi="Courier New" w:cs="Courier New" w:hint="default"/>
+      </w:rPr>
+    </w:lvl>
+    <w:lvl w:ilvl="8" w:tplc="04090005" w:tentative="1">
+      <w:start w:val="1"/>
+      <w:numFmt w:val="bullet"/>
+      <w:lvlText w:val=""/>
+      <w:lvlJc w:val="left"/>
+      <w:pPr>
+        <w:ind w:left="6480" w:hanging="360"/>
+      </w:pPr>
+      <w:rPr>
+        <w:rFonts w:ascii="Wingdings" w:hAnsi="Wingdings" w:hint="default"/>
+      </w:rPr>
+    </w:lvl>
+  </w:abstractNum>
+  <w:abstractNum w:abstractNumId="4">
+    <w:nsid w:val="4E525FA2"/>
+    <w:multiLevelType w:val="hybridMultilevel"/>
+    <w:tmpl w:val="26A87DC8"/>
+    <w:lvl w:ilvl="0" w:tplc="04090001">
+      <w:start w:val="1"/>
+      <w:numFmt w:val="bullet"/>
+      <w:lvlText w:val=""/>
+      <w:lvlJc w:val="left"/>
+      <w:pPr>
+        <w:ind w:left="720" w:hanging="360"/>
+      </w:pPr>
+      <w:rPr>
+        <w:rFonts w:ascii="Symbol" w:hAnsi="Symbol" w:hint="default"/>
+      </w:rPr>
+    </w:lvl>
+    <w:lvl w:ilvl="1" w:tplc="04090003" w:tentative="1">
+      <w:start w:val="1"/>
+      <w:numFmt w:val="bullet"/>
+      <w:lvlText w:val="o"/>
+      <w:lvlJc w:val="left"/>
+      <w:pPr>
+        <w:ind w:left="1440" w:hanging="360"/>
+      </w:pPr>
+      <w:rPr>
+        <w:rFonts w:ascii="Courier New" w:hAnsi="Courier New" w:cs="Courier New" w:hint="default"/>
+      </w:rPr>
+    </w:lvl>
+    <w:lvl w:ilvl="2" w:tplc="04090005" w:tentative="1">
+      <w:start w:val="1"/>
+      <w:numFmt w:val="bullet"/>
+      <w:lvlText w:val=""/>
+      <w:lvlJc w:val="left"/>
+      <w:pPr>
+        <w:ind w:left="2160" w:hanging="360"/>
+      </w:pPr>
+      <w:rPr>
+        <w:rFonts w:ascii="Wingdings" w:hAnsi="Wingdings" w:hint="default"/>
+      </w:rPr>
+    </w:lvl>
+    <w:lvl w:ilvl="3" w:tplc="04090001" w:tentative="1">
+      <w:start w:val="1"/>
+      <w:numFmt w:val="bullet"/>
+      <w:lvlText w:val=""/>
+      <w:lvlJc w:val="left"/>
+      <w:pPr>
+        <w:ind w:left="2880" w:hanging="360"/>
+      </w:pPr>
+      <w:rPr>
+        <w:rFonts w:ascii="Symbol" w:hAnsi="Symbol" w:hint="default"/>
+      </w:rPr>
+    </w:lvl>
+    <w:lvl w:ilvl="4" w:tplc="04090003" w:tentative="1">
+      <w:start w:val="1"/>
+      <w:numFmt w:val="bullet"/>
+      <w:lvlText w:val="o"/>
+      <w:lvlJc w:val="left"/>
+      <w:pPr>
+        <w:ind w:left="3600" w:hanging="360"/>
+      </w:pPr>
+      <w:rPr>
+        <w:rFonts w:ascii="Courier New" w:hAnsi="Courier New" w:cs="Courier New" w:hint="default"/>
+      </w:rPr>
+    </w:lvl>
+    <w:lvl w:ilvl="5" w:tplc="04090005" w:tentative="1">
+      <w:start w:val="1"/>
+      <w:numFmt w:val="bullet"/>
+      <w:lvlText w:val=""/>
+      <w:lvlJc w:val="left"/>
+      <w:pPr>
+        <w:ind w:left="4320" w:hanging="360"/>
+      </w:pPr>
+      <w:rPr>
+        <w:rFonts w:ascii="Wingdings" w:hAnsi="Wingdings" w:hint="default"/>
+      </w:rPr>
+    </w:lvl>
+    <w:lvl w:ilvl="6" w:tplc="04090001" w:tentative="1">
+      <w:start w:val="1"/>
+      <w:numFmt w:val="bullet"/>
+      <w:lvlText w:val=""/>
+      <w:lvlJc w:val="left"/>
+      <w:pPr>
+        <w:ind w:left="5040" w:hanging="360"/>
+      </w:pPr>
+      <w:rPr>
+        <w:rFonts w:ascii="Symbol" w:hAnsi="Symbol" w:hint="default"/>
+      </w:rPr>
+    </w:lvl>
+    <w:lvl w:ilvl="7" w:tplc="04090003" w:tentative="1">
+      <w:start w:val="1"/>
+      <w:numFmt w:val="bullet"/>
+      <w:lvlText w:val="o"/>
+      <w:lvlJc w:val="left"/>
+      <w:pPr>
+        <w:ind w:left="5760" w:hanging="360"/>
+      </w:pPr>
+      <w:rPr>
+        <w:rFonts w:ascii="Courier New" w:hAnsi="Courier New" w:cs="Courier New" w:hint="default"/>
+      </w:rPr>
+    </w:lvl>
+    <w:lvl w:ilvl="8" w:tplc="04090005" w:tentative="1">
+      <w:start w:val="1"/>
+      <w:numFmt w:val="bullet"/>
+      <w:lvlText w:val=""/>
+      <w:lvlJc w:val="left"/>
+      <w:pPr>
+        <w:ind w:left="6480" w:hanging="360"/>
+      </w:pPr>
+      <w:rPr>
+        <w:rFonts w:ascii="Wingdings" w:hAnsi="Wingdings" w:hint="default"/>
+      </w:rPr>
+    </w:lvl>
+  </w:abstractNum>
+  <w:abstractNum w:abstractNumId="5">
     <w:nsid w:val="62151E29"/>
     <w:multiLevelType w:val="hybridMultilevel"/>
     <w:tmpl w:val="7214CA4C"/>
@@ -9299,9 +11134,21 @@
     </w:lvl>
   </w:abstractNum>
   <w:num w:numId="1">
+    <w:abstractNumId w:val="5"/>
+  </w:num>
+  <w:num w:numId="2">
+    <w:abstractNumId w:val="4"/>
+  </w:num>
+  <w:num w:numId="3">
     <w:abstractNumId w:val="1"/>
   </w:num>
-  <w:num w:numId="2">
+  <w:num w:numId="4">
+    <w:abstractNumId w:val="2"/>
+  </w:num>
+  <w:num w:numId="5">
+    <w:abstractNumId w:val="3"/>
+  </w:num>
+  <w:num w:numId="6">
     <w:abstractNumId w:val="0"/>
   </w:num>
 </w:numbering>

</xml_diff>